<commit_message>
Fixed errors and general formatting
</commit_message>
<xml_diff>
--- a/projet/Rapport.docx
+++ b/projet/Rapport.docx
@@ -1,6 +1,6 @@
 
 <file path=word/document.xml><?xml version="1.0" encoding="utf-8"?>
-<w:document xmlns:wpc="http://schemas.microsoft.com/office/word/2010/wordprocessingCanvas" xmlns:cx="http://schemas.microsoft.com/office/drawing/2014/chartex" xmlns:cx1="http://schemas.microsoft.com/office/drawing/2015/9/8/chartex" xmlns:cx2="http://schemas.microsoft.com/office/drawing/2015/10/21/chartex" xmlns:cx3="http://schemas.microsoft.com/office/drawing/2016/5/9/chartex" xmlns:cx4="http://schemas.microsoft.com/office/drawing/2016/5/10/chartex" xmlns:cx5="http://schemas.microsoft.com/office/drawing/2016/5/11/chartex" xmlns:cx6="http://schemas.microsoft.com/office/drawing/2016/5/12/chartex" xmlns:cx7="http://schemas.microsoft.com/office/drawing/2016/5/13/chartex" xmlns:cx8="http://schemas.microsoft.com/office/drawing/2016/5/14/chartex" xmlns:mc="http://schemas.openxmlformats.org/markup-compatibility/2006" xmlns:aink="http://schemas.microsoft.com/office/drawing/2016/ink" xmlns:am3d="http://schemas.microsoft.com/office/drawing/2017/model3d" xmlns:o="urn:schemas-microsoft-com:office:office" xmlns:r="http://schemas.openxmlformats.org/officeDocument/2006/relationships" xmlns:m="http://schemas.openxmlformats.org/officeDocument/2006/math" xmlns:v="urn:schemas-microsoft-com:vml" xmlns:wp14="http://schemas.microsoft.com/office/word/2010/wordprocessingDrawing" xmlns:wp="http://schemas.openxmlformats.org/drawingml/2006/wordprocessingDrawing" xmlns:w10="urn:schemas-microsoft-com:office:word" xmlns:w="http://schemas.openxmlformats.org/wordprocessingml/2006/main" xmlns:w14="http://schemas.microsoft.com/office/word/2010/wordml" xmlns:w15="http://schemas.microsoft.com/office/word/2012/wordml" xmlns:w16cid="http://schemas.microsoft.com/office/word/2016/wordml/cid" xmlns:w16se="http://schemas.microsoft.com/office/word/2015/wordml/symex" xmlns:wpg="http://schemas.microsoft.com/office/word/2010/wordprocessingGroup" xmlns:wpi="http://schemas.microsoft.com/office/word/2010/wordprocessingInk" xmlns:wne="http://schemas.microsoft.com/office/word/2006/wordml" xmlns:wps="http://schemas.microsoft.com/office/word/2010/wordprocessingShape" mc:Ignorable="w14 w15 w16se w16cid wp14">
+<w:document xmlns:wpc="http://schemas.microsoft.com/office/word/2010/wordprocessingCanvas" xmlns:cx="http://schemas.microsoft.com/office/drawing/2014/chartex" xmlns:cx1="http://schemas.microsoft.com/office/drawing/2015/9/8/chartex" xmlns:cx2="http://schemas.microsoft.com/office/drawing/2015/10/21/chartex" xmlns:cx3="http://schemas.microsoft.com/office/drawing/2016/5/9/chartex" xmlns:cx4="http://schemas.microsoft.com/office/drawing/2016/5/10/chartex" xmlns:cx5="http://schemas.microsoft.com/office/drawing/2016/5/11/chartex" xmlns:cx6="http://schemas.microsoft.com/office/drawing/2016/5/12/chartex" xmlns:cx7="http://schemas.microsoft.com/office/drawing/2016/5/13/chartex" xmlns:cx8="http://schemas.microsoft.com/office/drawing/2016/5/14/chartex" xmlns:mc="http://schemas.openxmlformats.org/markup-compatibility/2006" xmlns:aink="http://schemas.microsoft.com/office/drawing/2016/ink" xmlns:am3d="http://schemas.microsoft.com/office/drawing/2017/model3d" xmlns:o="urn:schemas-microsoft-com:office:office" xmlns:r="http://schemas.openxmlformats.org/officeDocument/2006/relationships" xmlns:m="http://schemas.openxmlformats.org/officeDocument/2006/math" xmlns:v="urn:schemas-microsoft-com:vml" xmlns:wp14="http://schemas.microsoft.com/office/word/2010/wordprocessingDrawing" xmlns:wp="http://schemas.openxmlformats.org/drawingml/2006/wordprocessingDrawing" xmlns:w10="urn:schemas-microsoft-com:office:word" xmlns:w="http://schemas.openxmlformats.org/wordprocessingml/2006/main" xmlns:w14="http://schemas.microsoft.com/office/word/2010/wordml" xmlns:w15="http://schemas.microsoft.com/office/word/2012/wordml" xmlns:w16cex="http://schemas.microsoft.com/office/word/2018/wordml/cex" xmlns:w16cid="http://schemas.microsoft.com/office/word/2016/wordml/cid" xmlns:w16="http://schemas.microsoft.com/office/word/2018/wordml" xmlns:w16se="http://schemas.microsoft.com/office/word/2015/wordml/symex" xmlns:wpg="http://schemas.microsoft.com/office/word/2010/wordprocessingGroup" xmlns:wpi="http://schemas.microsoft.com/office/word/2010/wordprocessingInk" xmlns:wne="http://schemas.microsoft.com/office/word/2006/wordml" xmlns:wps="http://schemas.microsoft.com/office/word/2010/wordprocessingShape" mc:Ignorable="w14 w15 w16se w16cid w16 w16cex wp14">
   <w:body>
     <w:p>
       <w:pPr>
@@ -13,13 +13,6 @@
       </w:pPr>
       <w:bookmarkStart w:id="0" w:name="_Hlk38887473"/>
       <w:bookmarkEnd w:id="0"/>
-      <w:r>
-        <w:rPr>
-          <w:rFonts w:ascii="Times New Roman" w:hAnsi="Times New Roman" w:cs="Times New Roman"/>
-          <w:b/>
-        </w:rPr>
-        <w:t>TP 4 : Projet de recherche</w:t>
-      </w:r>
     </w:p>
     <w:p>
       <w:pPr>
@@ -30,29 +23,6 @@
           <w:b/>
         </w:rPr>
       </w:pPr>
-      <w:r>
-        <w:rPr>
-          <w:rFonts w:ascii="Times New Roman" w:hAnsi="Times New Roman" w:cs="Times New Roman"/>
-          <w:b/>
-        </w:rPr>
-        <w:t xml:space="preserve">Application de la neuro-évolution sur des environnements de </w:t>
-      </w:r>
-      <w:proofErr w:type="spellStart"/>
-      <w:r>
-        <w:rPr>
-          <w:rFonts w:ascii="Times New Roman" w:hAnsi="Times New Roman" w:cs="Times New Roman"/>
-          <w:b/>
-        </w:rPr>
-        <w:t>OpenAi</w:t>
-      </w:r>
-      <w:proofErr w:type="spellEnd"/>
-      <w:r>
-        <w:rPr>
-          <w:rFonts w:ascii="Times New Roman" w:hAnsi="Times New Roman" w:cs="Times New Roman"/>
-          <w:b/>
-        </w:rPr>
-        <w:t xml:space="preserve"> Gym</w:t>
-      </w:r>
     </w:p>
     <w:p>
       <w:pPr>
@@ -73,6 +43,13 @@
           <w:b/>
         </w:rPr>
       </w:pPr>
+      <w:r>
+        <w:rPr>
+          <w:rFonts w:ascii="Times New Roman" w:hAnsi="Times New Roman" w:cs="Times New Roman"/>
+          <w:b/>
+        </w:rPr>
+        <w:t>TP 4 : Projet de recherche</w:t>
+      </w:r>
     </w:p>
     <w:p>
       <w:pPr>
@@ -83,6 +60,29 @@
           <w:b/>
         </w:rPr>
       </w:pPr>
+      <w:r>
+        <w:rPr>
+          <w:rFonts w:ascii="Times New Roman" w:hAnsi="Times New Roman" w:cs="Times New Roman"/>
+          <w:b/>
+        </w:rPr>
+        <w:t xml:space="preserve">Application de la neuro-évolution sur des environnements de </w:t>
+      </w:r>
+      <w:proofErr w:type="spellStart"/>
+      <w:r>
+        <w:rPr>
+          <w:rFonts w:ascii="Times New Roman" w:hAnsi="Times New Roman" w:cs="Times New Roman"/>
+          <w:b/>
+        </w:rPr>
+        <w:t>OpenAi</w:t>
+      </w:r>
+      <w:proofErr w:type="spellEnd"/>
+      <w:r>
+        <w:rPr>
+          <w:rFonts w:ascii="Times New Roman" w:hAnsi="Times New Roman" w:cs="Times New Roman"/>
+          <w:b/>
+        </w:rPr>
+        <w:t xml:space="preserve"> Gym</w:t>
+      </w:r>
     </w:p>
     <w:p>
       <w:pPr>
@@ -93,29 +93,6 @@
           <w:b/>
         </w:rPr>
       </w:pPr>
-      <w:r>
-        <w:rPr>
-          <w:rFonts w:ascii="Times New Roman" w:hAnsi="Times New Roman" w:cs="Times New Roman"/>
-          <w:b/>
-        </w:rPr>
-        <w:t>Bernard Meunier, Alexia Reynaud, Olivier Naud-</w:t>
-      </w:r>
-      <w:proofErr w:type="spellStart"/>
-      <w:r>
-        <w:rPr>
-          <w:rFonts w:ascii="Times New Roman" w:hAnsi="Times New Roman" w:cs="Times New Roman"/>
-          <w:b/>
-        </w:rPr>
-        <w:t>Dulude</w:t>
-      </w:r>
-      <w:proofErr w:type="spellEnd"/>
-      <w:r>
-        <w:rPr>
-          <w:rFonts w:ascii="Times New Roman" w:hAnsi="Times New Roman" w:cs="Times New Roman"/>
-          <w:b/>
-        </w:rPr>
-        <w:t>, Charles-Auguste Marois</w:t>
-      </w:r>
     </w:p>
     <w:p>
       <w:pPr>
@@ -123,16 +100,9 @@
         <w:jc w:val="center"/>
         <w:rPr>
           <w:rFonts w:ascii="Times New Roman" w:hAnsi="Times New Roman" w:cs="Times New Roman"/>
-          <w:bCs/>
-        </w:rPr>
-      </w:pPr>
-      <w:r>
-        <w:rPr>
-          <w:rFonts w:ascii="Times New Roman" w:hAnsi="Times New Roman" w:cs="Times New Roman"/>
-          <w:bCs/>
-        </w:rPr>
-        <w:t>Bernard Meunier : Génie informatique à Polytechnique Montréal, matricule 1878557 bernard.meunier@polymtl.ca</w:t>
-      </w:r>
+          <w:b/>
+        </w:rPr>
+      </w:pPr>
     </w:p>
     <w:p>
       <w:pPr>
@@ -140,16 +110,9 @@
         <w:jc w:val="center"/>
         <w:rPr>
           <w:rFonts w:ascii="Times New Roman" w:hAnsi="Times New Roman" w:cs="Times New Roman"/>
-          <w:bCs/>
-        </w:rPr>
-      </w:pPr>
-      <w:r>
-        <w:rPr>
-          <w:rFonts w:ascii="Times New Roman" w:hAnsi="Times New Roman" w:cs="Times New Roman"/>
-          <w:bCs/>
-        </w:rPr>
-        <w:t>Alexia Reynaud : Génie électrique à Polytechnique Montréal, matricule 12345678 alexia.reynaud@polymtl.ca</w:t>
-      </w:r>
+          <w:b/>
+        </w:rPr>
+      </w:pPr>
     </w:p>
     <w:p>
       <w:pPr>
@@ -157,6 +120,39 @@
         <w:jc w:val="center"/>
         <w:rPr>
           <w:rFonts w:ascii="Times New Roman" w:hAnsi="Times New Roman" w:cs="Times New Roman"/>
+          <w:b/>
+        </w:rPr>
+      </w:pPr>
+      <w:r>
+        <w:rPr>
+          <w:rFonts w:ascii="Times New Roman" w:hAnsi="Times New Roman" w:cs="Times New Roman"/>
+          <w:b/>
+        </w:rPr>
+        <w:t>Bernard Meunier, Alexia Reynaud, Olivier Naud-</w:t>
+      </w:r>
+      <w:proofErr w:type="spellStart"/>
+      <w:r>
+        <w:rPr>
+          <w:rFonts w:ascii="Times New Roman" w:hAnsi="Times New Roman" w:cs="Times New Roman"/>
+          <w:b/>
+        </w:rPr>
+        <w:t>Dulude</w:t>
+      </w:r>
+      <w:proofErr w:type="spellEnd"/>
+      <w:r>
+        <w:rPr>
+          <w:rFonts w:ascii="Times New Roman" w:hAnsi="Times New Roman" w:cs="Times New Roman"/>
+          <w:b/>
+        </w:rPr>
+        <w:t>, Charles-Auguste Marois</w:t>
+      </w:r>
+    </w:p>
+    <w:p>
+      <w:pPr>
+        <w:spacing w:line="360" w:lineRule="auto"/>
+        <w:jc w:val="center"/>
+        <w:rPr>
+          <w:rFonts w:ascii="Times New Roman" w:hAnsi="Times New Roman" w:cs="Times New Roman"/>
           <w:bCs/>
         </w:rPr>
       </w:pPr>
@@ -165,6 +161,62 @@
           <w:rFonts w:ascii="Times New Roman" w:hAnsi="Times New Roman" w:cs="Times New Roman"/>
           <w:bCs/>
         </w:rPr>
+        <w:t>Bernard Meunier : Génie informatique à Polytechnique Montréal, matricule 1878557 bernard.meunier@polymtl.ca</w:t>
+      </w:r>
+    </w:p>
+    <w:p>
+      <w:pPr>
+        <w:spacing w:line="360" w:lineRule="auto"/>
+        <w:jc w:val="center"/>
+        <w:rPr>
+          <w:rFonts w:ascii="Times New Roman" w:hAnsi="Times New Roman" w:cs="Times New Roman"/>
+          <w:bCs/>
+        </w:rPr>
+      </w:pPr>
+      <w:r>
+        <w:rPr>
+          <w:rFonts w:ascii="Times New Roman" w:hAnsi="Times New Roman" w:cs="Times New Roman"/>
+          <w:bCs/>
+        </w:rPr>
+        <w:t xml:space="preserve">Alexia Reynaud : Génie électrique à Polytechnique Montréal, matricule </w:t>
+      </w:r>
+      <w:r>
+        <w:rPr>
+          <w:rFonts w:ascii="Times New Roman" w:hAnsi="Times New Roman" w:cs="Times New Roman"/>
+          <w:bCs/>
+        </w:rPr>
+        <w:t>1845955</w:t>
+      </w:r>
+      <w:r>
+        <w:rPr>
+          <w:rFonts w:ascii="Times New Roman" w:hAnsi="Times New Roman" w:cs="Times New Roman"/>
+          <w:bCs/>
+        </w:rPr>
+        <w:br/>
+        <w:t>a</w:t>
+      </w:r>
+      <w:r>
+        <w:rPr>
+          <w:rFonts w:ascii="Times New Roman" w:hAnsi="Times New Roman" w:cs="Times New Roman"/>
+          <w:bCs/>
+        </w:rPr>
+        <w:t>lexia.reynaud@polymtl.ca</w:t>
+      </w:r>
+    </w:p>
+    <w:p>
+      <w:pPr>
+        <w:spacing w:line="360" w:lineRule="auto"/>
+        <w:jc w:val="center"/>
+        <w:rPr>
+          <w:rFonts w:ascii="Times New Roman" w:hAnsi="Times New Roman" w:cs="Times New Roman"/>
+          <w:bCs/>
+        </w:rPr>
+      </w:pPr>
+      <w:r>
+        <w:rPr>
+          <w:rFonts w:ascii="Times New Roman" w:hAnsi="Times New Roman" w:cs="Times New Roman"/>
+          <w:bCs/>
+        </w:rPr>
         <w:t>Olivier Naud-</w:t>
       </w:r>
       <w:proofErr w:type="spellStart"/>
@@ -195,7 +247,21 @@
           <w:rFonts w:ascii="Times New Roman" w:hAnsi="Times New Roman" w:cs="Times New Roman"/>
           <w:bCs/>
         </w:rPr>
-        <w:t xml:space="preserve"> olivier.naud-dulude@polymtl.ca</w:t>
+        <w:t xml:space="preserve"> </w:t>
+      </w:r>
+      <w:r>
+        <w:rPr>
+          <w:rFonts w:ascii="Times New Roman" w:hAnsi="Times New Roman" w:cs="Times New Roman"/>
+          <w:bCs/>
+        </w:rPr>
+        <w:br/>
+      </w:r>
+      <w:r>
+        <w:rPr>
+          <w:rFonts w:ascii="Times New Roman" w:hAnsi="Times New Roman" w:cs="Times New Roman"/>
+          <w:bCs/>
+        </w:rPr>
+        <w:t>olivier.naud-dulude@polymtl.ca</w:t>
       </w:r>
     </w:p>
     <w:p>
@@ -327,7 +393,19 @@
         <w:rPr>
           <w:rFonts w:ascii="Times New Roman" w:hAnsi="Times New Roman" w:cs="Times New Roman"/>
         </w:rPr>
-        <w:t xml:space="preserve">Les réseaux de neurones profonds sont généralement entrainés à partir d’algorithmes d’apprentissage par descente du gradient dont </w:t>
+        <w:t xml:space="preserve">Les réseaux de neurones profonds sont généralement entrainés à partir d’algorithmes d’apprentissage par descente du gradient </w:t>
+      </w:r>
+      <w:r>
+        <w:rPr>
+          <w:rFonts w:ascii="Times New Roman" w:hAnsi="Times New Roman" w:cs="Times New Roman"/>
+        </w:rPr>
+        <w:t>tels que</w:t>
+      </w:r>
+      <w:r>
+        <w:rPr>
+          <w:rFonts w:ascii="Times New Roman" w:hAnsi="Times New Roman" w:cs="Times New Roman"/>
+        </w:rPr>
+        <w:t xml:space="preserve"> </w:t>
       </w:r>
       <w:r>
         <w:rPr>
@@ -380,8 +458,27 @@
         <w:jc w:val="both"/>
         <w:rPr>
           <w:rFonts w:ascii="Times New Roman" w:hAnsi="Times New Roman" w:cs="Times New Roman"/>
-        </w:rPr>
-      </w:pPr>
+          <w:b/>
+          <w:bCs/>
+        </w:rPr>
+      </w:pPr>
+      <w:r>
+        <w:rPr>
+          <w:rFonts w:ascii="Times New Roman" w:hAnsi="Times New Roman" w:cs="Times New Roman"/>
+          <w:b/>
+          <w:bCs/>
+        </w:rPr>
+        <w:t>1</w:t>
+      </w:r>
+      <w:r>
+        <w:rPr>
+          <w:rFonts w:ascii="Times New Roman" w:hAnsi="Times New Roman" w:cs="Times New Roman"/>
+          <w:b/>
+          <w:bCs/>
+        </w:rPr>
+        <w:tab/>
+        <w:t>Introduction</w:t>
+      </w:r>
     </w:p>
     <w:p>
       <w:pPr>
@@ -389,34 +486,6 @@
         <w:jc w:val="both"/>
         <w:rPr>
           <w:rFonts w:ascii="Times New Roman" w:hAnsi="Times New Roman" w:cs="Times New Roman"/>
-          <w:b/>
-          <w:bCs/>
-        </w:rPr>
-      </w:pPr>
-      <w:r>
-        <w:rPr>
-          <w:rFonts w:ascii="Times New Roman" w:hAnsi="Times New Roman" w:cs="Times New Roman"/>
-          <w:b/>
-          <w:bCs/>
-        </w:rPr>
-        <w:t>1</w:t>
-      </w:r>
-      <w:r>
-        <w:rPr>
-          <w:rFonts w:ascii="Times New Roman" w:hAnsi="Times New Roman" w:cs="Times New Roman"/>
-          <w:b/>
-          <w:bCs/>
-        </w:rPr>
-        <w:tab/>
-        <w:t>Introduction</w:t>
-      </w:r>
-    </w:p>
-    <w:p>
-      <w:pPr>
-        <w:spacing w:after="160"/>
-        <w:jc w:val="both"/>
-        <w:rPr>
-          <w:rFonts w:ascii="Times New Roman" w:hAnsi="Times New Roman" w:cs="Times New Roman"/>
         </w:rPr>
       </w:pPr>
       <w:r>
@@ -437,7 +506,37 @@
         <w:rPr>
           <w:rFonts w:ascii="Times New Roman" w:hAnsi="Times New Roman" w:cs="Times New Roman"/>
         </w:rPr>
-        <w:t xml:space="preserve"> Learning), le réseau de neurones cherche généralement à maximiser un gain cumulatif (total ou actualisé) sans supervision sur la façon de maximiser ce dit gain. Jusqu’à présent, trois familles d’algorithmes se sont avérées efficaces pour la résolution de problèmes RL, soit les méthodes Q-Learning (DQN) </w:t>
+        <w:t xml:space="preserve"> Learning</w:t>
+      </w:r>
+      <w:r>
+        <w:rPr>
+          <w:rFonts w:ascii="Times New Roman" w:hAnsi="Times New Roman" w:cs="Times New Roman"/>
+        </w:rPr>
+        <w:t xml:space="preserve"> ou RL)</w:t>
+      </w:r>
+      <w:r>
+        <w:rPr>
+          <w:rFonts w:ascii="Times New Roman" w:hAnsi="Times New Roman" w:cs="Times New Roman"/>
+        </w:rPr>
+        <w:t>,</w:t>
+      </w:r>
+      <w:r>
+        <w:rPr>
+          <w:rFonts w:ascii="Times New Roman" w:hAnsi="Times New Roman" w:cs="Times New Roman"/>
+        </w:rPr>
+        <w:t xml:space="preserve"> le réseau de neurones cherche généralement à maximiser un gain cumulatif (total ou actualisé) sans supervision sur la façon de maximiser ce dit gain. Jusqu’à présent, trois familles d’algorithmes se sont avérées efficaces pour la résolution de problèmes </w:t>
+      </w:r>
+      <w:r>
+        <w:rPr>
+          <w:rFonts w:ascii="Times New Roman" w:hAnsi="Times New Roman" w:cs="Times New Roman"/>
+        </w:rPr>
+        <w:t xml:space="preserve">de </w:t>
+      </w:r>
+      <w:r>
+        <w:rPr>
+          <w:rFonts w:ascii="Times New Roman" w:hAnsi="Times New Roman" w:cs="Times New Roman"/>
+        </w:rPr>
+        <w:t xml:space="preserve">RL, soit les méthodes Q-Learning (DQN) </w:t>
       </w:r>
       <w:r>
         <w:rPr>
@@ -593,7 +692,43 @@
         <w:rPr>
           <w:rFonts w:ascii="Times New Roman" w:hAnsi="Times New Roman" w:cs="Times New Roman"/>
         </w:rPr>
-        <w:t>Les méthodes de Policy gradient apprennent directement les paramètres d'une politique de réseau de neurones profonds qui génère la probabilité de prendre chaque action dans chaque état. Il vise à éviter les intégrales trop laborieuses à calculer en utilisant le gradient d’une politique déterministe au lieu de celui d’une politique stochastique Ainsi, on peut améliorer la performance et l’efficacité dans l’estimation du gradient par rapport au Q-</w:t>
+        <w:t xml:space="preserve">Les méthodes de Policy gradient apprennent directement les paramètres d'une politique de réseau de neurones profonds qui génère la probabilité de prendre chaque action dans chaque état. </w:t>
+      </w:r>
+      <w:r>
+        <w:rPr>
+          <w:rFonts w:ascii="Times New Roman" w:hAnsi="Times New Roman" w:cs="Times New Roman"/>
+        </w:rPr>
+        <w:t>Elles</w:t>
+      </w:r>
+      <w:r>
+        <w:rPr>
+          <w:rFonts w:ascii="Times New Roman" w:hAnsi="Times New Roman" w:cs="Times New Roman"/>
+        </w:rPr>
+        <w:t xml:space="preserve"> vise</w:t>
+      </w:r>
+      <w:r>
+        <w:rPr>
+          <w:rFonts w:ascii="Times New Roman" w:hAnsi="Times New Roman" w:cs="Times New Roman"/>
+        </w:rPr>
+        <w:t>nt</w:t>
+      </w:r>
+      <w:r>
+        <w:rPr>
+          <w:rFonts w:ascii="Times New Roman" w:hAnsi="Times New Roman" w:cs="Times New Roman"/>
+        </w:rPr>
+        <w:t xml:space="preserve"> à éviter les intégrales trop laborieuses à calculer en utilisant le gradient d’une politique déterministe au lieu de celui d’une politique stochastique</w:t>
+      </w:r>
+      <w:r>
+        <w:rPr>
+          <w:rFonts w:ascii="Times New Roman" w:hAnsi="Times New Roman" w:cs="Times New Roman"/>
+        </w:rPr>
+        <w:t>.</w:t>
+      </w:r>
+      <w:r>
+        <w:rPr>
+          <w:rFonts w:ascii="Times New Roman" w:hAnsi="Times New Roman" w:cs="Times New Roman"/>
+        </w:rPr>
+        <w:t xml:space="preserve"> Ainsi, on peut améliorer la performance et l’efficacité dans l’estimation du gradient par rapport au Q-</w:t>
       </w:r>
       <w:proofErr w:type="spellStart"/>
       <w:r>
@@ -942,19 +1077,19 @@
         <w:rPr>
           <w:rFonts w:ascii="Times New Roman" w:hAnsi="Times New Roman" w:cs="Times New Roman"/>
         </w:rPr>
-        <w:t xml:space="preserve">C’est l’aspect d’évolution de la neuro-évolution qui est le plus représentatif de l’évolution biologique. Pour </w:t>
-      </w:r>
-      <w:r>
-        <w:rPr>
-          <w:rFonts w:ascii="Times New Roman" w:hAnsi="Times New Roman" w:cs="Times New Roman"/>
-        </w:rPr>
-        <w:t>c</w:t>
-      </w:r>
-      <w:r>
-        <w:rPr>
-          <w:rFonts w:ascii="Times New Roman" w:hAnsi="Times New Roman" w:cs="Times New Roman"/>
-        </w:rPr>
-        <w:t xml:space="preserve">e faire, </w:t>
+        <w:t xml:space="preserve">C’est l’aspect d’évolution de la neuro-évolution qui est le plus représentatif de l’évolution biologique. </w:t>
+      </w:r>
+      <w:r>
+        <w:rPr>
+          <w:rFonts w:ascii="Times New Roman" w:hAnsi="Times New Roman" w:cs="Times New Roman"/>
+        </w:rPr>
+        <w:t>En effet</w:t>
+      </w:r>
+      <w:r>
+        <w:rPr>
+          <w:rFonts w:ascii="Times New Roman" w:hAnsi="Times New Roman" w:cs="Times New Roman"/>
+        </w:rPr>
+        <w:t xml:space="preserve">, </w:t>
       </w:r>
       <w:r>
         <w:rPr>
@@ -978,7 +1113,19 @@
         <w:rPr>
           <w:rFonts w:ascii="Times New Roman" w:hAnsi="Times New Roman" w:cs="Times New Roman"/>
         </w:rPr>
-        <w:t xml:space="preserve"> capable de prendre des décisions par rapport aux observations sur l’environnement. Cette décision est prise par un réseau neuronal qui est généré de façon aléatoire, donc les décisions prise</w:t>
+        <w:t xml:space="preserve"> capable</w:t>
+      </w:r>
+      <w:r>
+        <w:rPr>
+          <w:rFonts w:ascii="Times New Roman" w:hAnsi="Times New Roman" w:cs="Times New Roman"/>
+        </w:rPr>
+        <w:t>s</w:t>
+      </w:r>
+      <w:r>
+        <w:rPr>
+          <w:rFonts w:ascii="Times New Roman" w:hAnsi="Times New Roman" w:cs="Times New Roman"/>
+        </w:rPr>
+        <w:t xml:space="preserve"> de prendre des décisions par rapport aux observations sur l’environnement. Cette décision est prise par un réseau neuronal qui est généré de façon aléatoire, donc les décisions prise</w:t>
       </w:r>
       <w:r>
         <w:rPr>
@@ -1152,82 +1299,108 @@
       <w:r>
         <w:rPr>
           <w:rFonts w:ascii="Times New Roman" w:hAnsi="Times New Roman" w:cs="Times New Roman"/>
-        </w:rPr>
-        <w:t xml:space="preserve"> à la prochaine génération. Le procédé de cette sélection peut être fait de différente</w:t>
-      </w:r>
-      <w:r>
-        <w:rPr>
-          <w:rFonts w:ascii="Times New Roman" w:hAnsi="Times New Roman" w:cs="Times New Roman"/>
-        </w:rPr>
-        <w:t>s</w:t>
-      </w:r>
-      <w:r>
-        <w:rPr>
-          <w:rFonts w:ascii="Times New Roman" w:hAnsi="Times New Roman" w:cs="Times New Roman"/>
-        </w:rPr>
-        <w:t xml:space="preserve"> façon</w:t>
-      </w:r>
-      <w:r>
-        <w:rPr>
-          <w:rFonts w:ascii="Times New Roman" w:hAnsi="Times New Roman" w:cs="Times New Roman"/>
-        </w:rPr>
-        <w:t>s</w:t>
-      </w:r>
-      <w:r>
-        <w:rPr>
-          <w:rFonts w:ascii="Times New Roman" w:hAnsi="Times New Roman" w:cs="Times New Roman"/>
-        </w:rPr>
-        <w:t xml:space="preserve"> et peu avoir différent</w:t>
-      </w:r>
-      <w:r>
-        <w:rPr>
-          <w:rFonts w:ascii="Times New Roman" w:hAnsi="Times New Roman" w:cs="Times New Roman"/>
-        </w:rPr>
-        <w:t>s</w:t>
-      </w:r>
-      <w:r>
-        <w:rPr>
-          <w:rFonts w:ascii="Times New Roman" w:hAnsi="Times New Roman" w:cs="Times New Roman"/>
-        </w:rPr>
-        <w:t xml:space="preserve"> impact</w:t>
-      </w:r>
-      <w:r>
-        <w:rPr>
-          <w:rFonts w:ascii="Times New Roman" w:hAnsi="Times New Roman" w:cs="Times New Roman"/>
-        </w:rPr>
-        <w:t>s</w:t>
-      </w:r>
-      <w:r>
-        <w:rPr>
-          <w:rFonts w:ascii="Times New Roman" w:hAnsi="Times New Roman" w:cs="Times New Roman"/>
-        </w:rPr>
-        <w:t xml:space="preserve"> sur le processus d’évolution. Plus on sélectionne uniquement les </w:t>
-      </w:r>
-      <w:r>
-        <w:rPr>
-          <w:rFonts w:ascii="Times New Roman" w:hAnsi="Times New Roman" w:cs="Times New Roman"/>
-        </w:rPr>
-        <w:t xml:space="preserve">meilleurs agents, </w:t>
-      </w:r>
-      <w:r>
-        <w:rPr>
-          <w:rFonts w:ascii="Times New Roman" w:hAnsi="Times New Roman" w:cs="Times New Roman"/>
-        </w:rPr>
-        <w:t xml:space="preserve">plus </w:t>
-      </w:r>
-      <w:r>
-        <w:rPr>
-          <w:rFonts w:ascii="Times New Roman" w:hAnsi="Times New Roman" w:cs="Times New Roman"/>
-        </w:rPr>
-        <w:t xml:space="preserve">on risque de perdre de la diversité </w:t>
-      </w:r>
-      <w:r>
-        <w:rPr>
-          <w:rFonts w:ascii="Times New Roman" w:hAnsi="Times New Roman" w:cs="Times New Roman"/>
           <w:i/>
           <w:iCs/>
         </w:rPr>
-        <w:t xml:space="preserve">génétique </w:t>
+        <w:t>s</w:t>
+      </w:r>
+      <w:r>
+        <w:rPr>
+          <w:rFonts w:ascii="Times New Roman" w:hAnsi="Times New Roman" w:cs="Times New Roman"/>
+        </w:rPr>
+        <w:t xml:space="preserve"> à la prochaine génération. Le procédé de cette sélection peut être fait de différente</w:t>
+      </w:r>
+      <w:r>
+        <w:rPr>
+          <w:rFonts w:ascii="Times New Roman" w:hAnsi="Times New Roman" w:cs="Times New Roman"/>
+        </w:rPr>
+        <w:t>s</w:t>
+      </w:r>
+      <w:r>
+        <w:rPr>
+          <w:rFonts w:ascii="Times New Roman" w:hAnsi="Times New Roman" w:cs="Times New Roman"/>
+        </w:rPr>
+        <w:t xml:space="preserve"> façon</w:t>
+      </w:r>
+      <w:r>
+        <w:rPr>
+          <w:rFonts w:ascii="Times New Roman" w:hAnsi="Times New Roman" w:cs="Times New Roman"/>
+        </w:rPr>
+        <w:t>s</w:t>
+      </w:r>
+      <w:r>
+        <w:rPr>
+          <w:rFonts w:ascii="Times New Roman" w:hAnsi="Times New Roman" w:cs="Times New Roman"/>
+        </w:rPr>
+        <w:t xml:space="preserve"> et peu</w:t>
+      </w:r>
+      <w:r>
+        <w:rPr>
+          <w:rFonts w:ascii="Times New Roman" w:hAnsi="Times New Roman" w:cs="Times New Roman"/>
+        </w:rPr>
+        <w:t>t</w:t>
+      </w:r>
+      <w:r>
+        <w:rPr>
+          <w:rFonts w:ascii="Times New Roman" w:hAnsi="Times New Roman" w:cs="Times New Roman"/>
+        </w:rPr>
+        <w:t xml:space="preserve"> avoir différent</w:t>
+      </w:r>
+      <w:r>
+        <w:rPr>
+          <w:rFonts w:ascii="Times New Roman" w:hAnsi="Times New Roman" w:cs="Times New Roman"/>
+        </w:rPr>
+        <w:t>s</w:t>
+      </w:r>
+      <w:r>
+        <w:rPr>
+          <w:rFonts w:ascii="Times New Roman" w:hAnsi="Times New Roman" w:cs="Times New Roman"/>
+        </w:rPr>
+        <w:t xml:space="preserve"> impact</w:t>
+      </w:r>
+      <w:r>
+        <w:rPr>
+          <w:rFonts w:ascii="Times New Roman" w:hAnsi="Times New Roman" w:cs="Times New Roman"/>
+        </w:rPr>
+        <w:t>s</w:t>
+      </w:r>
+      <w:r>
+        <w:rPr>
+          <w:rFonts w:ascii="Times New Roman" w:hAnsi="Times New Roman" w:cs="Times New Roman"/>
+        </w:rPr>
+        <w:t xml:space="preserve"> sur le processus d’évolution. Plus on sélectionne uniquement les </w:t>
+      </w:r>
+      <w:r>
+        <w:rPr>
+          <w:rFonts w:ascii="Times New Roman" w:hAnsi="Times New Roman" w:cs="Times New Roman"/>
+        </w:rPr>
+        <w:t xml:space="preserve">meilleurs agents, </w:t>
+      </w:r>
+      <w:r>
+        <w:rPr>
+          <w:rFonts w:ascii="Times New Roman" w:hAnsi="Times New Roman" w:cs="Times New Roman"/>
+        </w:rPr>
+        <w:t xml:space="preserve">plus </w:t>
+      </w:r>
+      <w:r>
+        <w:rPr>
+          <w:rFonts w:ascii="Times New Roman" w:hAnsi="Times New Roman" w:cs="Times New Roman"/>
+        </w:rPr>
+        <w:t xml:space="preserve">on risque de perdre de la diversité </w:t>
+      </w:r>
+      <w:r>
+        <w:rPr>
+          <w:rFonts w:ascii="Times New Roman" w:hAnsi="Times New Roman" w:cs="Times New Roman"/>
+        </w:rPr>
+        <w:t>génétique</w:t>
+      </w:r>
+      <w:r>
+        <w:rPr>
+          <w:rFonts w:ascii="Times New Roman" w:hAnsi="Times New Roman" w:cs="Times New Roman"/>
+          <w:i/>
+          <w:iCs/>
+        </w:rPr>
+        <w:t xml:space="preserve"> </w:t>
       </w:r>
       <w:r>
         <w:rPr>
@@ -1309,7 +1482,19 @@
         <w:rPr>
           <w:rFonts w:ascii="Times New Roman" w:hAnsi="Times New Roman" w:cs="Times New Roman"/>
         </w:rPr>
-        <w:t xml:space="preserve">es parents sélectionnés. Cependant, les nouveaux agents créés doivent être une évolution de leurs parents pour pouvoir avoir la chance d’être meilleur. C’est pour cela que la création des agents </w:t>
+        <w:t>es parents sélectionnés. Cependant, les nouveaux agents créés doivent être une évolution de leurs parents pour pouvoir avoir la chance d’être meilleur</w:t>
+      </w:r>
+      <w:r>
+        <w:rPr>
+          <w:rFonts w:ascii="Times New Roman" w:hAnsi="Times New Roman" w:cs="Times New Roman"/>
+        </w:rPr>
+        <w:t>s</w:t>
+      </w:r>
+      <w:r>
+        <w:rPr>
+          <w:rFonts w:ascii="Times New Roman" w:hAnsi="Times New Roman" w:cs="Times New Roman"/>
+        </w:rPr>
+        <w:t xml:space="preserve">. C’est pour cela que la création des agents </w:t>
       </w:r>
       <w:r>
         <w:rPr>
@@ -1353,7 +1538,13 @@
         <w:rPr>
           <w:rFonts w:ascii="Times New Roman" w:hAnsi="Times New Roman" w:cs="Times New Roman"/>
         </w:rPr>
-        <w:t>, le but est de construite un agent avec son réseau neuronal fait à partir de celui des parents. Par exemple, on peut sélectionner au hasard la provenance de chacun des poids du nouveau réseau pour en faire un nouveau unique. Par la suite, pour s’assurer de faire apparaitre du matériel génétique nouveau dans la banque de matériel génétique que nous avons, il faut appliquer des mutations sur la nouvelle génération. Tous les nouveaux agents créés par croisement sont passé</w:t>
+        <w:t>. L</w:t>
+      </w:r>
+      <w:r>
+        <w:rPr>
+          <w:rFonts w:ascii="Times New Roman" w:hAnsi="Times New Roman" w:cs="Times New Roman"/>
+        </w:rPr>
+        <w:t>e but est de construite un agent avec son réseau neuronal fait à partir de celui des parents. Par exemple, on peut sélectionner au hasard la provenance de chacun des poids du nouveau réseau pour en faire un nouveau unique. Par la suite, pour s’assurer de faire apparaitre du matériel génétique nouveau dans la banque de matériel génétique que nous avons, il faut appliquer des mutations sur la nouvelle génération. Tous les nouveaux agents créés par croisement sont passé</w:t>
       </w:r>
       <w:r>
         <w:rPr>
@@ -1480,6 +1671,15 @@
         <w:jc w:val="both"/>
         <w:rPr>
           <w:rFonts w:ascii="Times New Roman" w:hAnsi="Times New Roman" w:cs="Times New Roman"/>
+        </w:rPr>
+      </w:pPr>
+    </w:p>
+    <w:p>
+      <w:pPr>
+        <w:spacing w:after="160"/>
+        <w:jc w:val="both"/>
+        <w:rPr>
+          <w:rFonts w:ascii="Times New Roman" w:hAnsi="Times New Roman" w:cs="Times New Roman"/>
           <w:b/>
           <w:bCs/>
         </w:rPr>
@@ -1937,6 +2137,38 @@
           <w:bCs/>
         </w:rPr>
       </w:pPr>
+      <w:r>
+        <w:rPr>
+          <w:rFonts w:ascii="Times New Roman" w:hAnsi="Times New Roman" w:cs="Times New Roman"/>
+          <w:b/>
+          <w:bCs/>
+        </w:rPr>
+        <w:t>3.1</w:t>
+      </w:r>
+      <w:r>
+        <w:rPr>
+          <w:rFonts w:ascii="Times New Roman" w:hAnsi="Times New Roman" w:cs="Times New Roman"/>
+          <w:b/>
+          <w:bCs/>
+        </w:rPr>
+        <w:tab/>
+      </w:r>
+      <w:r>
+        <w:rPr>
+          <w:rFonts w:ascii="Times New Roman" w:hAnsi="Times New Roman" w:cs="Times New Roman"/>
+          <w:b/>
+          <w:bCs/>
+        </w:rPr>
+        <w:t>Construction</w:t>
+      </w:r>
+      <w:r>
+        <w:rPr>
+          <w:rFonts w:ascii="Times New Roman" w:hAnsi="Times New Roman" w:cs="Times New Roman"/>
+          <w:b/>
+          <w:bCs/>
+        </w:rPr>
+        <w:t xml:space="preserve"> de l’algorithme</w:t>
+      </w:r>
     </w:p>
     <w:p>
       <w:pPr>
@@ -1954,31 +2186,786 @@
           <w:b/>
           <w:bCs/>
         </w:rPr>
-        <w:t>3.1</w:t>
-      </w:r>
+        <w:t>Le réseau neuronal</w:t>
+      </w:r>
+    </w:p>
+    <w:p>
+      <w:pPr>
+        <w:spacing w:after="160"/>
+        <w:jc w:val="both"/>
+        <w:rPr>
+          <w:rFonts w:ascii="Times New Roman" w:hAnsi="Times New Roman" w:cs="Times New Roman"/>
+        </w:rPr>
+      </w:pPr>
+      <w:r>
+        <w:rPr>
+          <w:rFonts w:ascii="Times New Roman" w:hAnsi="Times New Roman" w:cs="Times New Roman"/>
+        </w:rPr>
+        <w:t xml:space="preserve">Nous avons choisi de ne pas utiliser de </w:t>
+      </w:r>
+      <w:r>
+        <w:rPr>
+          <w:rFonts w:ascii="Times New Roman" w:hAnsi="Times New Roman" w:cs="Times New Roman"/>
+        </w:rPr>
+        <w:t>librairie</w:t>
+      </w:r>
+      <w:r>
+        <w:rPr>
+          <w:rFonts w:ascii="Times New Roman" w:hAnsi="Times New Roman" w:cs="Times New Roman"/>
+        </w:rPr>
+        <w:t xml:space="preserve"> de réseau neuronal pour avoir un contrôle complet sur l’acheminement et l’évolution des données. Nous avons commencé par la création de </w:t>
+      </w:r>
+      <w:r>
+        <w:rPr>
+          <w:rFonts w:ascii="Times New Roman" w:hAnsi="Times New Roman" w:cs="Times New Roman"/>
+        </w:rPr>
+        <w:t xml:space="preserve">la </w:t>
+      </w:r>
+      <w:r>
+        <w:rPr>
+          <w:rFonts w:ascii="Times New Roman" w:hAnsi="Times New Roman" w:cs="Times New Roman"/>
+        </w:rPr>
+        <w:t>classe d</w:t>
+      </w:r>
+      <w:r>
+        <w:rPr>
+          <w:rFonts w:ascii="Times New Roman" w:hAnsi="Times New Roman" w:cs="Times New Roman"/>
+        </w:rPr>
+        <w:t>u</w:t>
+      </w:r>
+      <w:r>
+        <w:rPr>
+          <w:rFonts w:ascii="Times New Roman" w:hAnsi="Times New Roman" w:cs="Times New Roman"/>
+        </w:rPr>
+        <w:t xml:space="preserve"> réseau neuronal. L’implémentation effectué</w:t>
+      </w:r>
+      <w:r>
+        <w:rPr>
+          <w:rFonts w:ascii="Times New Roman" w:hAnsi="Times New Roman" w:cs="Times New Roman"/>
+        </w:rPr>
+        <w:t>e</w:t>
+      </w:r>
+      <w:r>
+        <w:rPr>
+          <w:rFonts w:ascii="Times New Roman" w:hAnsi="Times New Roman" w:cs="Times New Roman"/>
+        </w:rPr>
+        <w:t xml:space="preserve"> est flexible par rapport </w:t>
+      </w:r>
+      <w:r>
+        <w:rPr>
+          <w:rFonts w:ascii="Times New Roman" w:hAnsi="Times New Roman" w:cs="Times New Roman"/>
+        </w:rPr>
+        <w:t>au</w:t>
+      </w:r>
+      <w:r>
+        <w:rPr>
+          <w:rFonts w:ascii="Times New Roman" w:hAnsi="Times New Roman" w:cs="Times New Roman"/>
+        </w:rPr>
+        <w:t xml:space="preserve"> nombre de couche</w:t>
+      </w:r>
+      <w:r>
+        <w:rPr>
+          <w:rFonts w:ascii="Times New Roman" w:hAnsi="Times New Roman" w:cs="Times New Roman"/>
+        </w:rPr>
+        <w:t>s</w:t>
+      </w:r>
+      <w:r>
+        <w:rPr>
+          <w:rFonts w:ascii="Times New Roman" w:hAnsi="Times New Roman" w:cs="Times New Roman"/>
+        </w:rPr>
+        <w:t xml:space="preserve"> caché</w:t>
+      </w:r>
+      <w:r>
+        <w:rPr>
+          <w:rFonts w:ascii="Times New Roman" w:hAnsi="Times New Roman" w:cs="Times New Roman"/>
+        </w:rPr>
+        <w:t>es</w:t>
+      </w:r>
+      <w:r>
+        <w:rPr>
+          <w:rFonts w:ascii="Times New Roman" w:hAnsi="Times New Roman" w:cs="Times New Roman"/>
+        </w:rPr>
+        <w:t xml:space="preserve"> et </w:t>
+      </w:r>
+      <w:r>
+        <w:rPr>
+          <w:rFonts w:ascii="Times New Roman" w:hAnsi="Times New Roman" w:cs="Times New Roman"/>
+        </w:rPr>
+        <w:t>au</w:t>
+      </w:r>
+      <w:r>
+        <w:rPr>
+          <w:rFonts w:ascii="Times New Roman" w:hAnsi="Times New Roman" w:cs="Times New Roman"/>
+        </w:rPr>
+        <w:t xml:space="preserve"> nombre de neurone</w:t>
+      </w:r>
+      <w:r>
+        <w:rPr>
+          <w:rFonts w:ascii="Times New Roman" w:hAnsi="Times New Roman" w:cs="Times New Roman"/>
+        </w:rPr>
+        <w:t>s</w:t>
+      </w:r>
+      <w:r>
+        <w:rPr>
+          <w:rFonts w:ascii="Times New Roman" w:hAnsi="Times New Roman" w:cs="Times New Roman"/>
+        </w:rPr>
+        <w:t xml:space="preserve"> dans chacune des couches. Un biais est initialisé pour chacune des couches.</w:t>
+      </w:r>
+    </w:p>
+    <w:p>
+      <w:pPr>
+        <w:spacing w:after="160"/>
+        <w:jc w:val="both"/>
+        <w:rPr>
+          <w:rFonts w:ascii="Times New Roman" w:hAnsi="Times New Roman" w:cs="Times New Roman"/>
+        </w:rPr>
+      </w:pPr>
+      <w:r>
+        <w:rPr>
+          <w:rFonts w:ascii="Times New Roman" w:hAnsi="Times New Roman" w:cs="Times New Roman"/>
+        </w:rPr>
+        <w:tab/>
+        <w:t xml:space="preserve"> La fonction d’activation choisi</w:t>
+      </w:r>
+      <w:r>
+        <w:rPr>
+          <w:rFonts w:ascii="Times New Roman" w:hAnsi="Times New Roman" w:cs="Times New Roman"/>
+        </w:rPr>
+        <w:t>e</w:t>
+      </w:r>
+      <w:r>
+        <w:rPr>
+          <w:rFonts w:ascii="Times New Roman" w:hAnsi="Times New Roman" w:cs="Times New Roman"/>
+        </w:rPr>
+        <w:t xml:space="preserve"> sur les couches cachées est la fonction de rectification linéaire </w:t>
+      </w:r>
+      <w:proofErr w:type="spellStart"/>
+      <w:r>
+        <w:rPr>
+          <w:rFonts w:ascii="Times New Roman" w:hAnsi="Times New Roman" w:cs="Times New Roman"/>
+        </w:rPr>
+        <w:t>ReLU</w:t>
+      </w:r>
+      <w:proofErr w:type="spellEnd"/>
+      <w:r>
+        <w:rPr>
+          <w:rFonts w:ascii="Times New Roman" w:hAnsi="Times New Roman" w:cs="Times New Roman"/>
+        </w:rPr>
+        <w:t xml:space="preserve">. Nous avons choisi cette fonction d’activation pour sa simplicité et ses bonnes performances. </w:t>
+      </w:r>
+      <w:r>
+        <w:rPr>
+          <w:rFonts w:ascii="Times New Roman" w:hAnsi="Times New Roman" w:cs="Times New Roman"/>
+        </w:rPr>
+        <w:t xml:space="preserve">Pour la couche de sortie du réseau, nous avons choisi la </w:t>
+      </w:r>
+      <w:r>
+        <w:rPr>
+          <w:rFonts w:ascii="Times New Roman" w:hAnsi="Times New Roman" w:cs="Times New Roman"/>
+        </w:rPr>
+        <w:lastRenderedPageBreak/>
+        <w:t xml:space="preserve">fonction d’activation exponentielle normalisée </w:t>
+      </w:r>
+      <w:proofErr w:type="spellStart"/>
+      <w:r>
+        <w:rPr>
+          <w:rFonts w:ascii="Times New Roman" w:hAnsi="Times New Roman" w:cs="Times New Roman"/>
+        </w:rPr>
+        <w:t>Softmax</w:t>
+      </w:r>
+      <w:proofErr w:type="spellEnd"/>
+      <w:r>
+        <w:rPr>
+          <w:rFonts w:ascii="Times New Roman" w:hAnsi="Times New Roman" w:cs="Times New Roman"/>
+        </w:rPr>
+        <w:t>. Cette fonction a été choisi</w:t>
+      </w:r>
+      <w:r>
+        <w:rPr>
+          <w:rFonts w:ascii="Times New Roman" w:hAnsi="Times New Roman" w:cs="Times New Roman"/>
+        </w:rPr>
+        <w:t>e</w:t>
+      </w:r>
+      <w:r>
+        <w:rPr>
+          <w:rFonts w:ascii="Times New Roman" w:hAnsi="Times New Roman" w:cs="Times New Roman"/>
+        </w:rPr>
+        <w:t xml:space="preserve"> puisqu’elle est efficace pour les algorithme</w:t>
+      </w:r>
+      <w:r>
+        <w:rPr>
+          <w:rFonts w:ascii="Times New Roman" w:hAnsi="Times New Roman" w:cs="Times New Roman"/>
+        </w:rPr>
+        <w:t>s</w:t>
+      </w:r>
+      <w:r>
+        <w:rPr>
+          <w:rFonts w:ascii="Times New Roman" w:hAnsi="Times New Roman" w:cs="Times New Roman"/>
+        </w:rPr>
+        <w:t xml:space="preserve"> de classification. Effectivement, dans les environnements du </w:t>
+      </w:r>
+      <w:r>
+        <w:rPr>
+          <w:rFonts w:ascii="Times New Roman" w:hAnsi="Times New Roman" w:cs="Times New Roman"/>
+          <w:i/>
+          <w:iCs/>
+        </w:rPr>
+        <w:t>Gym</w:t>
+      </w:r>
+      <w:r>
+        <w:rPr>
+          <w:rFonts w:ascii="Times New Roman" w:hAnsi="Times New Roman" w:cs="Times New Roman"/>
+        </w:rPr>
+        <w:t xml:space="preserve">, une seule action peut être prise à la fois. Il s’agit alors d’effectuer la classification de la meilleure action possible à chaque décision. </w:t>
+      </w:r>
+    </w:p>
+    <w:p>
+      <w:pPr>
+        <w:spacing w:after="160"/>
+        <w:jc w:val="both"/>
+        <w:rPr>
+          <w:rFonts w:ascii="Times New Roman" w:hAnsi="Times New Roman" w:cs="Times New Roman"/>
+        </w:rPr>
+      </w:pPr>
+      <w:r>
+        <w:rPr>
+          <w:rFonts w:ascii="Times New Roman" w:hAnsi="Times New Roman" w:cs="Times New Roman"/>
+        </w:rPr>
+        <w:tab/>
+        <w:t xml:space="preserve">C’est dans la classe de réseau neuronal que nous avons défini </w:t>
+      </w:r>
+      <w:r>
+        <w:rPr>
+          <w:rFonts w:ascii="Times New Roman" w:hAnsi="Times New Roman" w:cs="Times New Roman"/>
+        </w:rPr>
+        <w:t>notre</w:t>
+      </w:r>
+      <w:r>
+        <w:rPr>
+          <w:rFonts w:ascii="Times New Roman" w:hAnsi="Times New Roman" w:cs="Times New Roman"/>
+        </w:rPr>
+        <w:t xml:space="preserve"> algorithme de croisement et de </w:t>
+      </w:r>
+      <w:r>
+        <w:rPr>
+          <w:rFonts w:ascii="Times New Roman" w:hAnsi="Times New Roman" w:cs="Times New Roman"/>
+        </w:rPr>
+        <w:t>mutation</w:t>
+      </w:r>
+      <w:r>
+        <w:rPr>
+          <w:rFonts w:ascii="Times New Roman" w:hAnsi="Times New Roman" w:cs="Times New Roman"/>
+        </w:rPr>
+        <w:t>.</w:t>
+      </w:r>
+      <w:r>
+        <w:rPr>
+          <w:rFonts w:ascii="Times New Roman" w:hAnsi="Times New Roman" w:cs="Times New Roman"/>
+        </w:rPr>
+        <w:t xml:space="preserve"> Nous avons utilisé deux algorithmes de croisement. Premièrement, nous </w:t>
+      </w:r>
+      <w:r>
+        <w:rPr>
+          <w:rFonts w:ascii="Times New Roman" w:hAnsi="Times New Roman" w:cs="Times New Roman"/>
+        </w:rPr>
+        <w:t>avons utilisé</w:t>
+      </w:r>
+      <w:r>
+        <w:rPr>
+          <w:rFonts w:ascii="Times New Roman" w:hAnsi="Times New Roman" w:cs="Times New Roman"/>
+        </w:rPr>
+        <w:t xml:space="preserve"> une solution maison où </w:t>
+      </w:r>
+      <w:r>
+        <w:rPr>
+          <w:rFonts w:ascii="Times New Roman" w:hAnsi="Times New Roman" w:cs="Times New Roman"/>
+        </w:rPr>
+        <w:t>l’on</w:t>
+      </w:r>
+      <w:r>
+        <w:rPr>
+          <w:rFonts w:ascii="Times New Roman" w:hAnsi="Times New Roman" w:cs="Times New Roman"/>
+        </w:rPr>
+        <w:t xml:space="preserve"> parcourait itérativement tous les poids des deux réseaux neurona</w:t>
+      </w:r>
+      <w:r>
+        <w:rPr>
+          <w:rFonts w:ascii="Times New Roman" w:hAnsi="Times New Roman" w:cs="Times New Roman"/>
+        </w:rPr>
+        <w:t>ux</w:t>
+      </w:r>
+      <w:r>
+        <w:rPr>
+          <w:rFonts w:ascii="Times New Roman" w:hAnsi="Times New Roman" w:cs="Times New Roman"/>
+        </w:rPr>
+        <w:t xml:space="preserve"> parents. Pour chacun des poids, on décidait au hasard de quel</w:t>
+      </w:r>
+      <w:r>
+        <w:rPr>
+          <w:rFonts w:ascii="Times New Roman" w:hAnsi="Times New Roman" w:cs="Times New Roman"/>
+        </w:rPr>
+        <w:t>s</w:t>
+      </w:r>
+      <w:r>
+        <w:rPr>
+          <w:rFonts w:ascii="Times New Roman" w:hAnsi="Times New Roman" w:cs="Times New Roman"/>
+        </w:rPr>
+        <w:t xml:space="preserve"> parents faire le poids correspondant du nouveau réseau enfant. </w:t>
+      </w:r>
+      <w:r>
+        <w:rPr>
+          <w:rFonts w:ascii="Times New Roman" w:hAnsi="Times New Roman" w:cs="Times New Roman"/>
+        </w:rPr>
+        <w:t xml:space="preserve">Nous référerons à cet algorithme par la technique </w:t>
+      </w:r>
+      <w:r>
+        <w:rPr>
+          <w:rFonts w:ascii="Times New Roman" w:hAnsi="Times New Roman" w:cs="Times New Roman"/>
+        </w:rPr>
+        <w:t>poids par poids</w:t>
+      </w:r>
+      <w:r>
+        <w:rPr>
+          <w:rFonts w:ascii="Times New Roman" w:hAnsi="Times New Roman" w:cs="Times New Roman"/>
+        </w:rPr>
+        <w:t xml:space="preserve">. </w:t>
+      </w:r>
+      <w:r>
+        <w:rPr>
+          <w:rFonts w:ascii="Times New Roman" w:hAnsi="Times New Roman" w:cs="Times New Roman"/>
+        </w:rPr>
+        <w:t>Deuxièmement, nous avons utilis</w:t>
+      </w:r>
+      <w:r>
+        <w:rPr>
+          <w:rFonts w:ascii="Times New Roman" w:hAnsi="Times New Roman" w:cs="Times New Roman"/>
+        </w:rPr>
+        <w:t>é</w:t>
+      </w:r>
+      <w:r>
+        <w:rPr>
+          <w:rFonts w:ascii="Times New Roman" w:hAnsi="Times New Roman" w:cs="Times New Roman"/>
+        </w:rPr>
+        <w:t xml:space="preserve"> la technique de croisement par </w:t>
+      </w:r>
+      <w:r>
+        <w:rPr>
+          <w:rFonts w:ascii="Times New Roman" w:hAnsi="Times New Roman" w:cs="Times New Roman"/>
+        </w:rPr>
+        <w:t>optimisation combinatoire trouvé</w:t>
+      </w:r>
+      <w:r>
+        <w:rPr>
+          <w:rFonts w:ascii="Times New Roman" w:hAnsi="Times New Roman" w:cs="Times New Roman"/>
+        </w:rPr>
+        <w:t>e</w:t>
+      </w:r>
+      <w:r>
+        <w:rPr>
+          <w:rFonts w:ascii="Times New Roman" w:hAnsi="Times New Roman" w:cs="Times New Roman"/>
+        </w:rPr>
+        <w:t xml:space="preserve"> dans l’article </w:t>
+      </w:r>
+      <w:r>
+        <w:rPr>
+          <w:rFonts w:ascii="Times New Roman" w:hAnsi="Times New Roman" w:cs="Times New Roman"/>
+          <w:i/>
+          <w:iCs/>
+        </w:rPr>
+        <w:t xml:space="preserve">« An alternative </w:t>
+      </w:r>
+      <w:proofErr w:type="spellStart"/>
+      <w:r>
+        <w:rPr>
+          <w:rFonts w:ascii="Times New Roman" w:hAnsi="Times New Roman" w:cs="Times New Roman"/>
+          <w:i/>
+          <w:iCs/>
+        </w:rPr>
+        <w:t>approach</w:t>
+      </w:r>
+      <w:proofErr w:type="spellEnd"/>
+      <w:r>
+        <w:rPr>
+          <w:rFonts w:ascii="Times New Roman" w:hAnsi="Times New Roman" w:cs="Times New Roman"/>
+          <w:i/>
+          <w:iCs/>
+        </w:rPr>
+        <w:t xml:space="preserve"> for neural network </w:t>
+      </w:r>
+      <w:proofErr w:type="spellStart"/>
+      <w:r>
+        <w:rPr>
+          <w:rFonts w:ascii="Times New Roman" w:hAnsi="Times New Roman" w:cs="Times New Roman"/>
+          <w:i/>
+          <w:iCs/>
+        </w:rPr>
+        <w:t>evolution</w:t>
+      </w:r>
+      <w:proofErr w:type="spellEnd"/>
+      <w:r>
+        <w:rPr>
+          <w:rFonts w:ascii="Times New Roman" w:hAnsi="Times New Roman" w:cs="Times New Roman"/>
+          <w:i/>
+          <w:iCs/>
+        </w:rPr>
+        <w:t xml:space="preserve"> </w:t>
+      </w:r>
+      <w:proofErr w:type="spellStart"/>
+      <w:r>
+        <w:rPr>
+          <w:rFonts w:ascii="Times New Roman" w:hAnsi="Times New Roman" w:cs="Times New Roman"/>
+          <w:i/>
+          <w:iCs/>
+        </w:rPr>
+        <w:t>with</w:t>
+      </w:r>
+      <w:proofErr w:type="spellEnd"/>
+      <w:r>
+        <w:rPr>
+          <w:rFonts w:ascii="Times New Roman" w:hAnsi="Times New Roman" w:cs="Times New Roman"/>
+          <w:i/>
+          <w:iCs/>
+        </w:rPr>
+        <w:t xml:space="preserve"> a </w:t>
+      </w:r>
+      <w:proofErr w:type="spellStart"/>
+      <w:r>
+        <w:rPr>
+          <w:rFonts w:ascii="Times New Roman" w:hAnsi="Times New Roman" w:cs="Times New Roman"/>
+          <w:i/>
+          <w:iCs/>
+        </w:rPr>
+        <w:t>genetic</w:t>
+      </w:r>
+      <w:proofErr w:type="spellEnd"/>
+      <w:r>
+        <w:rPr>
+          <w:rFonts w:ascii="Times New Roman" w:hAnsi="Times New Roman" w:cs="Times New Roman"/>
+          <w:i/>
+          <w:iCs/>
+        </w:rPr>
+        <w:t xml:space="preserve"> </w:t>
+      </w:r>
+      <w:proofErr w:type="spellStart"/>
+      <w:r>
+        <w:rPr>
+          <w:rFonts w:ascii="Times New Roman" w:hAnsi="Times New Roman" w:cs="Times New Roman"/>
+          <w:i/>
+          <w:iCs/>
+        </w:rPr>
+        <w:t>algorithm</w:t>
+      </w:r>
+      <w:proofErr w:type="spellEnd"/>
+      <w:r>
+        <w:rPr>
+          <w:rFonts w:ascii="Times New Roman" w:hAnsi="Times New Roman" w:cs="Times New Roman"/>
+          <w:i/>
+          <w:iCs/>
+        </w:rPr>
+        <w:t xml:space="preserve">: Crossover by </w:t>
+      </w:r>
+      <w:proofErr w:type="spellStart"/>
+      <w:r>
+        <w:rPr>
+          <w:rFonts w:ascii="Times New Roman" w:hAnsi="Times New Roman" w:cs="Times New Roman"/>
+          <w:i/>
+          <w:iCs/>
+        </w:rPr>
+        <w:t>combinatorial</w:t>
+      </w:r>
+      <w:proofErr w:type="spellEnd"/>
+      <w:r>
+        <w:rPr>
+          <w:rFonts w:ascii="Times New Roman" w:hAnsi="Times New Roman" w:cs="Times New Roman"/>
+          <w:i/>
+          <w:iCs/>
+        </w:rPr>
+        <w:t xml:space="preserve"> </w:t>
+      </w:r>
+      <w:proofErr w:type="spellStart"/>
+      <w:r>
+        <w:rPr>
+          <w:rFonts w:ascii="Times New Roman" w:hAnsi="Times New Roman" w:cs="Times New Roman"/>
+          <w:i/>
+          <w:iCs/>
+        </w:rPr>
+        <w:t>optimization</w:t>
+      </w:r>
+      <w:proofErr w:type="spellEnd"/>
+      <w:r>
+        <w:rPr>
+          <w:rFonts w:ascii="Times New Roman" w:hAnsi="Times New Roman" w:cs="Times New Roman"/>
+          <w:i/>
+          <w:iCs/>
+        </w:rPr>
+        <w:t> »</w:t>
+      </w:r>
+      <w:r>
+        <w:rPr>
+          <w:rFonts w:ascii="Times New Roman" w:hAnsi="Times New Roman" w:cs="Times New Roman"/>
+          <w:i/>
+          <w:iCs/>
+        </w:rPr>
+        <w:t xml:space="preserve"> </w:t>
+      </w:r>
+      <w:r>
+        <w:rPr>
+          <w:rFonts w:ascii="Times New Roman" w:hAnsi="Times New Roman" w:cs="Times New Roman"/>
+        </w:rPr>
+        <w:t>[</w:t>
+      </w:r>
+      <w:proofErr w:type="spellStart"/>
+      <w:r>
+        <w:rPr>
+          <w:rFonts w:ascii="Times New Roman" w:hAnsi="Times New Roman" w:cs="Times New Roman"/>
+        </w:rPr>
+        <w:t>Garcias-Pedrajas</w:t>
+      </w:r>
+      <w:proofErr w:type="spellEnd"/>
+      <w:r>
+        <w:rPr>
+          <w:rFonts w:ascii="Times New Roman" w:hAnsi="Times New Roman" w:cs="Times New Roman"/>
+        </w:rPr>
+        <w:t xml:space="preserve"> et al., 2005]</w:t>
+      </w:r>
+      <w:r>
+        <w:rPr>
+          <w:rFonts w:ascii="Times New Roman" w:hAnsi="Times New Roman" w:cs="Times New Roman"/>
+        </w:rPr>
+        <w:t>. Cette approche consiste à garder group</w:t>
+      </w:r>
+      <w:r>
+        <w:rPr>
+          <w:rFonts w:ascii="Times New Roman" w:hAnsi="Times New Roman" w:cs="Times New Roman"/>
+        </w:rPr>
+        <w:t>és</w:t>
+      </w:r>
+      <w:r>
+        <w:rPr>
+          <w:rFonts w:ascii="Times New Roman" w:hAnsi="Times New Roman" w:cs="Times New Roman"/>
+        </w:rPr>
+        <w:t xml:space="preserve"> ensemble les poids influençant chacun des nœuds e</w:t>
+      </w:r>
+      <w:r>
+        <w:rPr>
+          <w:rFonts w:ascii="Times New Roman" w:hAnsi="Times New Roman" w:cs="Times New Roman"/>
+        </w:rPr>
+        <w:t>t à</w:t>
+      </w:r>
+      <w:r>
+        <w:rPr>
+          <w:rFonts w:ascii="Times New Roman" w:hAnsi="Times New Roman" w:cs="Times New Roman"/>
+        </w:rPr>
+        <w:t xml:space="preserve"> créer le réseau neuronal enfant en choisissant aléatoirement le parent pour chacun de ces groupes de nœuds.</w:t>
+      </w:r>
+    </w:p>
+    <w:p>
+      <w:pPr>
+        <w:spacing w:after="160"/>
+        <w:jc w:val="both"/>
+        <w:rPr>
+          <w:rFonts w:ascii="Times New Roman" w:hAnsi="Times New Roman" w:cs="Times New Roman"/>
+        </w:rPr>
+      </w:pPr>
       <w:r>
         <w:rPr>
           <w:rFonts w:ascii="Times New Roman" w:hAnsi="Times New Roman" w:cs="Times New Roman"/>
           <w:b/>
           <w:bCs/>
         </w:rPr>
+        <w:t>Les agents</w:t>
+      </w:r>
+    </w:p>
+    <w:p>
+      <w:pPr>
+        <w:spacing w:after="160"/>
+        <w:jc w:val="both"/>
+        <w:rPr>
+          <w:rFonts w:ascii="Times New Roman" w:hAnsi="Times New Roman" w:cs="Times New Roman"/>
+        </w:rPr>
+      </w:pPr>
+      <w:r>
+        <w:rPr>
+          <w:rFonts w:ascii="Times New Roman" w:hAnsi="Times New Roman" w:cs="Times New Roman"/>
+        </w:rPr>
+        <w:t xml:space="preserve">La classe agent </w:t>
+      </w:r>
+      <w:r>
+        <w:rPr>
+          <w:rFonts w:ascii="Times New Roman" w:hAnsi="Times New Roman" w:cs="Times New Roman"/>
+        </w:rPr>
+        <w:t>a</w:t>
+      </w:r>
+      <w:r>
+        <w:rPr>
+          <w:rFonts w:ascii="Times New Roman" w:hAnsi="Times New Roman" w:cs="Times New Roman"/>
+        </w:rPr>
+        <w:t xml:space="preserve"> pour but d</w:t>
+      </w:r>
+      <w:r>
+        <w:rPr>
+          <w:rFonts w:ascii="Times New Roman" w:hAnsi="Times New Roman" w:cs="Times New Roman"/>
+        </w:rPr>
+        <w:t xml:space="preserve">’être une interface entre l’environnement de test et le réseau neuronal. Chaque agent garde en mémoire son </w:t>
+      </w:r>
+      <w:r>
+        <w:rPr>
+          <w:rFonts w:ascii="Times New Roman" w:hAnsi="Times New Roman" w:cs="Times New Roman"/>
+          <w:i/>
+          <w:iCs/>
+        </w:rPr>
+        <w:t>pointage</w:t>
+      </w:r>
+      <w:r>
+        <w:rPr>
+          <w:rFonts w:ascii="Times New Roman" w:hAnsi="Times New Roman" w:cs="Times New Roman"/>
+        </w:rPr>
+        <w:t xml:space="preserve"> qui</w:t>
+      </w:r>
+      <w:r>
+        <w:rPr>
+          <w:rFonts w:ascii="Times New Roman" w:hAnsi="Times New Roman" w:cs="Times New Roman"/>
+        </w:rPr>
+        <w:t xml:space="preserve"> est</w:t>
+      </w:r>
+      <w:r>
+        <w:rPr>
+          <w:rFonts w:ascii="Times New Roman" w:hAnsi="Times New Roman" w:cs="Times New Roman"/>
+        </w:rPr>
+        <w:t xml:space="preserve"> l’indice de </w:t>
+      </w:r>
+      <w:r>
+        <w:rPr>
+          <w:rFonts w:ascii="Times New Roman" w:hAnsi="Times New Roman" w:cs="Times New Roman"/>
+        </w:rPr>
+        <w:t>sa</w:t>
+      </w:r>
+      <w:r>
+        <w:rPr>
+          <w:rFonts w:ascii="Times New Roman" w:hAnsi="Times New Roman" w:cs="Times New Roman"/>
+        </w:rPr>
+        <w:t xml:space="preserve"> performance à accomplir </w:t>
+      </w:r>
+      <w:r>
+        <w:rPr>
+          <w:rFonts w:ascii="Times New Roman" w:hAnsi="Times New Roman" w:cs="Times New Roman"/>
+        </w:rPr>
+        <w:t>la tâche donnée</w:t>
+      </w:r>
+      <w:r>
+        <w:rPr>
+          <w:rFonts w:ascii="Times New Roman" w:hAnsi="Times New Roman" w:cs="Times New Roman"/>
+        </w:rPr>
+        <w:t xml:space="preserve"> et un objet de la classe réseau neuronal.</w:t>
+      </w:r>
+    </w:p>
+    <w:p>
+      <w:pPr>
+        <w:spacing w:after="160"/>
+        <w:jc w:val="both"/>
+        <w:rPr>
+          <w:rFonts w:ascii="Times New Roman" w:hAnsi="Times New Roman" w:cs="Times New Roman"/>
+        </w:rPr>
+      </w:pPr>
+      <w:r>
+        <w:rPr>
+          <w:rFonts w:ascii="Times New Roman" w:hAnsi="Times New Roman" w:cs="Times New Roman"/>
+        </w:rPr>
         <w:tab/>
-      </w:r>
-      <w:r>
+        <w:t>Dans son constructeur, la classe agent reçoit de l’information par rapport à l’environnement utilisé. Celle-ci s’en sert pour générer un réseau neuronal ayant le nombre de nœud</w:t>
+      </w:r>
+      <w:r>
+        <w:rPr>
+          <w:rFonts w:ascii="Times New Roman" w:hAnsi="Times New Roman" w:cs="Times New Roman"/>
+        </w:rPr>
+        <w:t>s</w:t>
+      </w:r>
+      <w:r>
+        <w:rPr>
+          <w:rFonts w:ascii="Times New Roman" w:hAnsi="Times New Roman" w:cs="Times New Roman"/>
+        </w:rPr>
+        <w:t xml:space="preserve"> d’entré</w:t>
+      </w:r>
+      <w:r>
+        <w:rPr>
+          <w:rFonts w:ascii="Times New Roman" w:hAnsi="Times New Roman" w:cs="Times New Roman"/>
+        </w:rPr>
+        <w:t>e</w:t>
+      </w:r>
+      <w:r>
+        <w:rPr>
+          <w:rFonts w:ascii="Times New Roman" w:hAnsi="Times New Roman" w:cs="Times New Roman"/>
+        </w:rPr>
+        <w:t xml:space="preserve">s et de </w:t>
+      </w:r>
+      <w:r>
+        <w:rPr>
+          <w:rFonts w:ascii="Times New Roman" w:hAnsi="Times New Roman" w:cs="Times New Roman"/>
+        </w:rPr>
+        <w:t>sortie adaptée</w:t>
+      </w:r>
+      <w:r>
+        <w:rPr>
+          <w:rFonts w:ascii="Times New Roman" w:hAnsi="Times New Roman" w:cs="Times New Roman"/>
+        </w:rPr>
+        <w:t>s</w:t>
+      </w:r>
+      <w:r>
+        <w:rPr>
+          <w:rFonts w:ascii="Times New Roman" w:hAnsi="Times New Roman" w:cs="Times New Roman"/>
+        </w:rPr>
+        <w:t xml:space="preserve"> à l’environnement. Cela permet d’utiliser la classe agent et réseau neuronal sans modification sur plusieurs environnements de test du </w:t>
+      </w:r>
+      <w:r>
+        <w:rPr>
+          <w:rFonts w:ascii="Times New Roman" w:hAnsi="Times New Roman" w:cs="Times New Roman"/>
+          <w:i/>
+          <w:iCs/>
+        </w:rPr>
+        <w:t>Gym</w:t>
+      </w:r>
+      <w:r>
+        <w:rPr>
+          <w:rFonts w:ascii="Times New Roman" w:hAnsi="Times New Roman" w:cs="Times New Roman"/>
+        </w:rPr>
+        <w:t>.</w:t>
+      </w:r>
+    </w:p>
+    <w:p>
+      <w:pPr>
+        <w:spacing w:after="160"/>
+        <w:jc w:val="both"/>
+        <w:rPr>
+          <w:rFonts w:ascii="Times New Roman" w:hAnsi="Times New Roman" w:cs="Times New Roman"/>
+        </w:rPr>
+      </w:pPr>
+    </w:p>
+    <w:p>
+      <w:pPr>
+        <w:spacing w:after="160"/>
+        <w:jc w:val="both"/>
+        <w:rPr>
+          <w:rFonts w:ascii="Times New Roman" w:hAnsi="Times New Roman" w:cs="Times New Roman"/>
+        </w:rPr>
+      </w:pPr>
+    </w:p>
+    <w:p>
+      <w:pPr>
+        <w:spacing w:after="160"/>
+        <w:jc w:val="both"/>
         <w:rPr>
           <w:rFonts w:ascii="Times New Roman" w:hAnsi="Times New Roman" w:cs="Times New Roman"/>
           <w:b/>
           <w:bCs/>
         </w:rPr>
-        <w:t>Construction</w:t>
-      </w:r>
+      </w:pPr>
       <w:r>
         <w:rPr>
           <w:rFonts w:ascii="Times New Roman" w:hAnsi="Times New Roman" w:cs="Times New Roman"/>
           <w:b/>
           <w:bCs/>
         </w:rPr>
-        <w:t xml:space="preserve"> de l’algorithme</w:t>
+        <w:t>La sélection des parents</w:t>
       </w:r>
     </w:p>
     <w:p>
@@ -1987,6 +2974,433 @@
         <w:jc w:val="both"/>
         <w:rPr>
           <w:rFonts w:ascii="Times New Roman" w:hAnsi="Times New Roman" w:cs="Times New Roman"/>
+        </w:rPr>
+      </w:pPr>
+      <w:r>
+        <w:rPr>
+          <w:rFonts w:ascii="Times New Roman" w:hAnsi="Times New Roman" w:cs="Times New Roman"/>
+        </w:rPr>
+        <w:t>La technique utilis</w:t>
+      </w:r>
+      <w:r>
+        <w:rPr>
+          <w:rFonts w:ascii="Times New Roman" w:hAnsi="Times New Roman" w:cs="Times New Roman"/>
+        </w:rPr>
+        <w:t xml:space="preserve">ée </w:t>
+      </w:r>
+      <w:r>
+        <w:rPr>
+          <w:rFonts w:ascii="Times New Roman" w:hAnsi="Times New Roman" w:cs="Times New Roman"/>
+        </w:rPr>
+        <w:t xml:space="preserve">pour la sélection des parents après le test de chaque génération </w:t>
+      </w:r>
+      <w:r>
+        <w:rPr>
+          <w:rFonts w:ascii="Times New Roman" w:hAnsi="Times New Roman" w:cs="Times New Roman"/>
+        </w:rPr>
+        <w:t xml:space="preserve">peut avoir un très grand impact sur le résultat final de l’algorithme. Notre algorithme maison </w:t>
+      </w:r>
+      <w:r>
+        <w:rPr>
+          <w:rFonts w:ascii="Times New Roman" w:hAnsi="Times New Roman" w:cs="Times New Roman"/>
+        </w:rPr>
+        <w:t>était</w:t>
+      </w:r>
+      <w:r>
+        <w:rPr>
+          <w:rFonts w:ascii="Times New Roman" w:hAnsi="Times New Roman" w:cs="Times New Roman"/>
+        </w:rPr>
+        <w:t xml:space="preserve"> de classer par ordre de performance tous les agents de la population observé</w:t>
+      </w:r>
+      <w:r>
+        <w:rPr>
+          <w:rFonts w:ascii="Times New Roman" w:hAnsi="Times New Roman" w:cs="Times New Roman"/>
+        </w:rPr>
+        <w:t>s</w:t>
+      </w:r>
+      <w:r>
+        <w:rPr>
+          <w:rFonts w:ascii="Times New Roman" w:hAnsi="Times New Roman" w:cs="Times New Roman"/>
+        </w:rPr>
+        <w:t xml:space="preserve"> et de ne garder que les meilleurs agents selon un nombre fix</w:t>
+      </w:r>
+      <w:r>
+        <w:rPr>
+          <w:rFonts w:ascii="Times New Roman" w:hAnsi="Times New Roman" w:cs="Times New Roman"/>
+        </w:rPr>
+        <w:t>e</w:t>
+      </w:r>
+      <w:r>
+        <w:rPr>
+          <w:rFonts w:ascii="Times New Roman" w:hAnsi="Times New Roman" w:cs="Times New Roman"/>
+        </w:rPr>
+        <w:t xml:space="preserve"> prédéterminé.</w:t>
+      </w:r>
+      <w:r>
+        <w:rPr>
+          <w:rFonts w:ascii="Times New Roman" w:hAnsi="Times New Roman" w:cs="Times New Roman"/>
+        </w:rPr>
+        <w:t xml:space="preserve"> Nous nommerons cette approche la sélection par classement pour y référer.</w:t>
+      </w:r>
+      <w:r>
+        <w:rPr>
+          <w:rFonts w:ascii="Times New Roman" w:hAnsi="Times New Roman" w:cs="Times New Roman"/>
+        </w:rPr>
+        <w:t xml:space="preserve"> Par la suite</w:t>
+      </w:r>
+      <w:r>
+        <w:rPr>
+          <w:rFonts w:ascii="Times New Roman" w:hAnsi="Times New Roman" w:cs="Times New Roman"/>
+        </w:rPr>
+        <w:t xml:space="preserve">, </w:t>
+      </w:r>
+      <w:r>
+        <w:rPr>
+          <w:rFonts w:ascii="Times New Roman" w:hAnsi="Times New Roman" w:cs="Times New Roman"/>
+        </w:rPr>
+        <w:t xml:space="preserve">nous avons changé cet algorithme </w:t>
+      </w:r>
+      <w:r>
+        <w:rPr>
+          <w:rFonts w:ascii="Times New Roman" w:hAnsi="Times New Roman" w:cs="Times New Roman"/>
+        </w:rPr>
+        <w:t xml:space="preserve">par </w:t>
+      </w:r>
+      <w:r>
+        <w:rPr>
+          <w:rFonts w:ascii="Times New Roman" w:hAnsi="Times New Roman" w:cs="Times New Roman"/>
+        </w:rPr>
+        <w:t xml:space="preserve">un </w:t>
+      </w:r>
+      <w:r>
+        <w:rPr>
+          <w:rFonts w:ascii="Times New Roman" w:hAnsi="Times New Roman" w:cs="Times New Roman"/>
+        </w:rPr>
+        <w:t xml:space="preserve">qui est basé avec la conclusion de l’article </w:t>
+      </w:r>
+      <w:r>
+        <w:rPr>
+          <w:rFonts w:ascii="Times New Roman" w:hAnsi="Times New Roman" w:cs="Times New Roman"/>
+          <w:i/>
+          <w:iCs/>
+        </w:rPr>
+        <w:t xml:space="preserve">« Parent </w:t>
+      </w:r>
+      <w:proofErr w:type="spellStart"/>
+      <w:r>
+        <w:rPr>
+          <w:rFonts w:ascii="Times New Roman" w:hAnsi="Times New Roman" w:cs="Times New Roman"/>
+          <w:i/>
+          <w:iCs/>
+        </w:rPr>
+        <w:t>Selection</w:t>
+      </w:r>
+      <w:proofErr w:type="spellEnd"/>
+      <w:r>
+        <w:rPr>
+          <w:rFonts w:ascii="Times New Roman" w:hAnsi="Times New Roman" w:cs="Times New Roman"/>
+          <w:i/>
+          <w:iCs/>
+        </w:rPr>
+        <w:t xml:space="preserve"> </w:t>
+      </w:r>
+      <w:proofErr w:type="spellStart"/>
+      <w:r>
+        <w:rPr>
+          <w:rFonts w:ascii="Times New Roman" w:hAnsi="Times New Roman" w:cs="Times New Roman"/>
+          <w:i/>
+          <w:iCs/>
+        </w:rPr>
+        <w:t>Operators</w:t>
+      </w:r>
+      <w:proofErr w:type="spellEnd"/>
+      <w:r>
+        <w:rPr>
+          <w:rFonts w:ascii="Times New Roman" w:hAnsi="Times New Roman" w:cs="Times New Roman"/>
+          <w:i/>
+          <w:iCs/>
+        </w:rPr>
+        <w:t xml:space="preserve"> for </w:t>
+      </w:r>
+      <w:proofErr w:type="spellStart"/>
+      <w:r>
+        <w:rPr>
+          <w:rFonts w:ascii="Times New Roman" w:hAnsi="Times New Roman" w:cs="Times New Roman"/>
+          <w:i/>
+          <w:iCs/>
+        </w:rPr>
+        <w:t>Genetic</w:t>
+      </w:r>
+      <w:proofErr w:type="spellEnd"/>
+      <w:r>
+        <w:rPr>
+          <w:rFonts w:ascii="Times New Roman" w:hAnsi="Times New Roman" w:cs="Times New Roman"/>
+          <w:i/>
+          <w:iCs/>
+        </w:rPr>
+        <w:t xml:space="preserve"> </w:t>
+      </w:r>
+      <w:proofErr w:type="spellStart"/>
+      <w:r>
+        <w:rPr>
+          <w:rFonts w:ascii="Times New Roman" w:hAnsi="Times New Roman" w:cs="Times New Roman"/>
+          <w:i/>
+          <w:iCs/>
+        </w:rPr>
+        <w:t>Algorithms</w:t>
+      </w:r>
+      <w:proofErr w:type="spellEnd"/>
+      <w:r>
+        <w:rPr>
+          <w:rFonts w:ascii="Times New Roman" w:hAnsi="Times New Roman" w:cs="Times New Roman"/>
+        </w:rPr>
+        <w:t> »</w:t>
+      </w:r>
+      <w:r>
+        <w:rPr>
+          <w:rFonts w:ascii="Times New Roman" w:hAnsi="Times New Roman" w:cs="Times New Roman"/>
+        </w:rPr>
+        <w:t xml:space="preserve"> [</w:t>
+      </w:r>
+      <w:proofErr w:type="spellStart"/>
+      <w:r>
+        <w:rPr>
+          <w:rFonts w:ascii="Times New Roman" w:hAnsi="Times New Roman" w:cs="Times New Roman"/>
+        </w:rPr>
+        <w:t>Jebari</w:t>
+      </w:r>
+      <w:proofErr w:type="spellEnd"/>
+      <w:r>
+        <w:rPr>
+          <w:rFonts w:ascii="Times New Roman" w:hAnsi="Times New Roman" w:cs="Times New Roman"/>
+        </w:rPr>
+        <w:t xml:space="preserve"> et al., 2013]</w:t>
+      </w:r>
+      <w:r>
+        <w:rPr>
+          <w:rFonts w:ascii="Times New Roman" w:hAnsi="Times New Roman" w:cs="Times New Roman"/>
+        </w:rPr>
+        <w:t>. Cet article propose plusieurs types d’algorithme</w:t>
+      </w:r>
+      <w:r>
+        <w:rPr>
+          <w:rFonts w:ascii="Times New Roman" w:hAnsi="Times New Roman" w:cs="Times New Roman"/>
+        </w:rPr>
+        <w:t>s</w:t>
+      </w:r>
+      <w:r>
+        <w:rPr>
+          <w:rFonts w:ascii="Times New Roman" w:hAnsi="Times New Roman" w:cs="Times New Roman"/>
+        </w:rPr>
+        <w:t xml:space="preserve"> de sélection </w:t>
+      </w:r>
+      <w:r>
+        <w:rPr>
+          <w:rFonts w:ascii="Times New Roman" w:hAnsi="Times New Roman" w:cs="Times New Roman"/>
+        </w:rPr>
+        <w:t>et indique</w:t>
+      </w:r>
+      <w:r>
+        <w:rPr>
+          <w:rFonts w:ascii="Times New Roman" w:hAnsi="Times New Roman" w:cs="Times New Roman"/>
+        </w:rPr>
+        <w:t xml:space="preserve"> leur</w:t>
+      </w:r>
+      <w:r>
+        <w:rPr>
+          <w:rFonts w:ascii="Times New Roman" w:hAnsi="Times New Roman" w:cs="Times New Roman"/>
+        </w:rPr>
+        <w:t>s</w:t>
+      </w:r>
+      <w:r>
+        <w:rPr>
+          <w:rFonts w:ascii="Times New Roman" w:hAnsi="Times New Roman" w:cs="Times New Roman"/>
+        </w:rPr>
+        <w:t xml:space="preserve"> forces et faiblesse</w:t>
+      </w:r>
+      <w:r>
+        <w:rPr>
+          <w:rFonts w:ascii="Times New Roman" w:hAnsi="Times New Roman" w:cs="Times New Roman"/>
+        </w:rPr>
+        <w:t>s</w:t>
+      </w:r>
+      <w:r>
+        <w:rPr>
+          <w:rFonts w:ascii="Times New Roman" w:hAnsi="Times New Roman" w:cs="Times New Roman"/>
+        </w:rPr>
+        <w:t xml:space="preserve"> respective</w:t>
+      </w:r>
+      <w:r>
+        <w:rPr>
+          <w:rFonts w:ascii="Times New Roman" w:hAnsi="Times New Roman" w:cs="Times New Roman"/>
+        </w:rPr>
+        <w:t>s</w:t>
+      </w:r>
+      <w:r>
+        <w:rPr>
+          <w:rFonts w:ascii="Times New Roman" w:hAnsi="Times New Roman" w:cs="Times New Roman"/>
+        </w:rPr>
+        <w:t xml:space="preserve">. La conclusion de l’article est que l’algorithme </w:t>
+      </w:r>
+      <w:r>
+        <w:rPr>
+          <w:rFonts w:ascii="Times New Roman" w:hAnsi="Times New Roman" w:cs="Times New Roman"/>
+        </w:rPr>
+        <w:t>devrait attribuer une probabilité de sélection d’un agent autant basé</w:t>
+      </w:r>
+      <w:r>
+        <w:rPr>
+          <w:rFonts w:ascii="Times New Roman" w:hAnsi="Times New Roman" w:cs="Times New Roman"/>
+        </w:rPr>
+        <w:t xml:space="preserve">e </w:t>
+      </w:r>
+      <w:r>
+        <w:rPr>
+          <w:rFonts w:ascii="Times New Roman" w:hAnsi="Times New Roman" w:cs="Times New Roman"/>
+        </w:rPr>
+        <w:t xml:space="preserve">sur son </w:t>
+      </w:r>
+      <w:r>
+        <w:rPr>
+          <w:rFonts w:ascii="Times New Roman" w:hAnsi="Times New Roman" w:cs="Times New Roman"/>
+        </w:rPr>
+        <w:t>pointage</w:t>
+      </w:r>
+      <w:r>
+        <w:rPr>
+          <w:rFonts w:ascii="Times New Roman" w:hAnsi="Times New Roman" w:cs="Times New Roman"/>
+        </w:rPr>
+        <w:t xml:space="preserve"> par rapport au reste du groupe que sur la position dans un classement de performance dans la population. Nous avons donc utilisé un algorithme de</w:t>
+      </w:r>
+      <w:r>
+        <w:rPr>
+          <w:rFonts w:ascii="Times New Roman" w:hAnsi="Times New Roman" w:cs="Times New Roman"/>
+        </w:rPr>
+        <w:t xml:space="preserve"> type « The Tournement </w:t>
+      </w:r>
+      <w:proofErr w:type="spellStart"/>
+      <w:r>
+        <w:rPr>
+          <w:rFonts w:ascii="Times New Roman" w:hAnsi="Times New Roman" w:cs="Times New Roman"/>
+        </w:rPr>
+        <w:t>Selection</w:t>
+      </w:r>
+      <w:proofErr w:type="spellEnd"/>
+      <w:r>
+        <w:rPr>
+          <w:rFonts w:ascii="Times New Roman" w:hAnsi="Times New Roman" w:cs="Times New Roman"/>
+        </w:rPr>
+        <w:t> » ou TOS</w:t>
+      </w:r>
+      <w:r>
+        <w:rPr>
+          <w:rFonts w:ascii="Times New Roman" w:hAnsi="Times New Roman" w:cs="Times New Roman"/>
+        </w:rPr>
+        <w:t>. Cet algorithme consiste à sélectionner le meilleur agent dans un sous</w:t>
+      </w:r>
+      <w:r>
+        <w:rPr>
+          <w:rFonts w:ascii="Times New Roman" w:hAnsi="Times New Roman" w:cs="Times New Roman"/>
+        </w:rPr>
+        <w:t>-</w:t>
+      </w:r>
+      <w:r>
+        <w:rPr>
+          <w:rFonts w:ascii="Times New Roman" w:hAnsi="Times New Roman" w:cs="Times New Roman"/>
+        </w:rPr>
+        <w:t>ensemble de la population déterminé au hasard. On recommence ces tournois pour le nombre de parent</w:t>
+      </w:r>
+      <w:r>
+        <w:rPr>
+          <w:rFonts w:ascii="Times New Roman" w:hAnsi="Times New Roman" w:cs="Times New Roman"/>
+        </w:rPr>
+        <w:t>s désirés</w:t>
+      </w:r>
+      <w:r>
+        <w:rPr>
+          <w:rFonts w:ascii="Times New Roman" w:hAnsi="Times New Roman" w:cs="Times New Roman"/>
+        </w:rPr>
+        <w:t>.</w:t>
+      </w:r>
+      <w:r>
+        <w:rPr>
+          <w:rFonts w:ascii="Times New Roman" w:hAnsi="Times New Roman" w:cs="Times New Roman"/>
+        </w:rPr>
+        <w:t xml:space="preserve"> Ensuite nous nous assurons de sélectionner le meilleur agent de la population et</w:t>
+      </w:r>
+      <w:r>
+        <w:rPr>
+          <w:rFonts w:ascii="Times New Roman" w:hAnsi="Times New Roman" w:cs="Times New Roman"/>
+        </w:rPr>
+        <w:t xml:space="preserve"> nous</w:t>
+      </w:r>
+      <w:r>
+        <w:rPr>
+          <w:rFonts w:ascii="Times New Roman" w:hAnsi="Times New Roman" w:cs="Times New Roman"/>
+        </w:rPr>
+        <w:t xml:space="preserve"> le rajoutons à la liste de parent</w:t>
+      </w:r>
+      <w:r>
+        <w:rPr>
+          <w:rFonts w:ascii="Times New Roman" w:hAnsi="Times New Roman" w:cs="Times New Roman"/>
+        </w:rPr>
+        <w:t>s</w:t>
+      </w:r>
+      <w:r>
+        <w:rPr>
+          <w:rFonts w:ascii="Times New Roman" w:hAnsi="Times New Roman" w:cs="Times New Roman"/>
+        </w:rPr>
+        <w:t xml:space="preserve">. </w:t>
+      </w:r>
+      <w:r>
+        <w:rPr>
+          <w:rFonts w:ascii="Times New Roman" w:hAnsi="Times New Roman" w:cs="Times New Roman"/>
+        </w:rPr>
+        <w:t xml:space="preserve">Nous avons </w:t>
+      </w:r>
+      <w:r>
+        <w:rPr>
+          <w:rFonts w:ascii="Times New Roman" w:hAnsi="Times New Roman" w:cs="Times New Roman"/>
+        </w:rPr>
+        <w:t>choisi</w:t>
+      </w:r>
+      <w:r>
+        <w:rPr>
+          <w:rFonts w:ascii="Times New Roman" w:hAnsi="Times New Roman" w:cs="Times New Roman"/>
+        </w:rPr>
+        <w:t xml:space="preserve"> cet algorithme pour sa rapidité de convergence dans de petite</w:t>
+      </w:r>
+      <w:r>
+        <w:rPr>
+          <w:rFonts w:ascii="Times New Roman" w:hAnsi="Times New Roman" w:cs="Times New Roman"/>
+        </w:rPr>
+        <w:t>s</w:t>
+      </w:r>
+      <w:r>
+        <w:rPr>
+          <w:rFonts w:ascii="Times New Roman" w:hAnsi="Times New Roman" w:cs="Times New Roman"/>
+        </w:rPr>
+        <w:t xml:space="preserve"> population</w:t>
+      </w:r>
+      <w:r>
+        <w:rPr>
+          <w:rFonts w:ascii="Times New Roman" w:hAnsi="Times New Roman" w:cs="Times New Roman"/>
+        </w:rPr>
+        <w:t>s</w:t>
+      </w:r>
+      <w:r>
+        <w:rPr>
+          <w:rFonts w:ascii="Times New Roman" w:hAnsi="Times New Roman" w:cs="Times New Roman"/>
+        </w:rPr>
+        <w:t xml:space="preserve"> ainsi que sa faculté de garder une grande diversité génétique entre les agents.</w:t>
+      </w:r>
+    </w:p>
+    <w:p>
+      <w:pPr>
+        <w:spacing w:after="160"/>
+        <w:jc w:val="both"/>
+        <w:rPr>
+          <w:rFonts w:ascii="Times New Roman" w:hAnsi="Times New Roman" w:cs="Times New Roman"/>
           <w:b/>
           <w:bCs/>
         </w:rPr>
@@ -1997,7 +3411,23 @@
           <w:b/>
           <w:bCs/>
         </w:rPr>
-        <w:t>Le réseau neuronal</w:t>
+        <w:t>L’entra</w:t>
+      </w:r>
+      <w:r>
+        <w:rPr>
+          <w:rFonts w:ascii="Times New Roman" w:hAnsi="Times New Roman" w:cs="Times New Roman"/>
+          <w:b/>
+          <w:bCs/>
+        </w:rPr>
+        <w:t>î</w:t>
+      </w:r>
+      <w:r>
+        <w:rPr>
+          <w:rFonts w:ascii="Times New Roman" w:hAnsi="Times New Roman" w:cs="Times New Roman"/>
+          <w:b/>
+          <w:bCs/>
+        </w:rPr>
+        <w:t>nement</w:t>
       </w:r>
     </w:p>
     <w:p>
@@ -2012,67 +3442,7 @@
         <w:rPr>
           <w:rFonts w:ascii="Times New Roman" w:hAnsi="Times New Roman" w:cs="Times New Roman"/>
         </w:rPr>
-        <w:t xml:space="preserve">Nous avons choisi de ne pas utiliser de </w:t>
-      </w:r>
-      <w:r>
-        <w:rPr>
-          <w:rFonts w:ascii="Times New Roman" w:hAnsi="Times New Roman" w:cs="Times New Roman"/>
-        </w:rPr>
-        <w:t>librairie</w:t>
-      </w:r>
-      <w:r>
-        <w:rPr>
-          <w:rFonts w:ascii="Times New Roman" w:hAnsi="Times New Roman" w:cs="Times New Roman"/>
-        </w:rPr>
-        <w:t xml:space="preserve"> de réseau neuronal pour avoir un contrôle complet sur l’acheminement et l’évolution des données. Nous avons commencé par la création de </w:t>
-      </w:r>
-      <w:r>
-        <w:rPr>
-          <w:rFonts w:ascii="Times New Roman" w:hAnsi="Times New Roman" w:cs="Times New Roman"/>
-        </w:rPr>
-        <w:t xml:space="preserve">la </w:t>
-      </w:r>
-      <w:r>
-        <w:rPr>
-          <w:rFonts w:ascii="Times New Roman" w:hAnsi="Times New Roman" w:cs="Times New Roman"/>
-        </w:rPr>
-        <w:t>classe d</w:t>
-      </w:r>
-      <w:r>
-        <w:rPr>
-          <w:rFonts w:ascii="Times New Roman" w:hAnsi="Times New Roman" w:cs="Times New Roman"/>
-        </w:rPr>
-        <w:t>u</w:t>
-      </w:r>
-      <w:r>
-        <w:rPr>
-          <w:rFonts w:ascii="Times New Roman" w:hAnsi="Times New Roman" w:cs="Times New Roman"/>
-        </w:rPr>
-        <w:t xml:space="preserve"> réseau neuronal. L’implémentation effectué</w:t>
-      </w:r>
-      <w:r>
-        <w:rPr>
-          <w:rFonts w:ascii="Times New Roman" w:hAnsi="Times New Roman" w:cs="Times New Roman"/>
-        </w:rPr>
-        <w:t>e</w:t>
-      </w:r>
-      <w:r>
-        <w:rPr>
-          <w:rFonts w:ascii="Times New Roman" w:hAnsi="Times New Roman" w:cs="Times New Roman"/>
-        </w:rPr>
-        <w:t xml:space="preserve"> est flexible par rapport </w:t>
-      </w:r>
-      <w:r>
-        <w:rPr>
-          <w:rFonts w:ascii="Times New Roman" w:hAnsi="Times New Roman" w:cs="Times New Roman"/>
-        </w:rPr>
-        <w:t>au</w:t>
-      </w:r>
-      <w:r>
-        <w:rPr>
-          <w:rFonts w:ascii="Times New Roman" w:hAnsi="Times New Roman" w:cs="Times New Roman"/>
-        </w:rPr>
-        <w:t xml:space="preserve"> nombre de couche</w:t>
+        <w:t>Le fonctionnement de notre algorithme est simple. Premièrement, une population d’agent</w:t>
       </w:r>
       <w:r>
         <w:rPr>
@@ -2084,1034 +3454,7 @@
         <w:rPr>
           <w:rFonts w:ascii="Times New Roman" w:hAnsi="Times New Roman" w:cs="Times New Roman"/>
         </w:rPr>
-        <w:t xml:space="preserve"> caché</w:t>
-      </w:r>
-      <w:r>
-        <w:rPr>
-          <w:rFonts w:ascii="Times New Roman" w:hAnsi="Times New Roman" w:cs="Times New Roman"/>
-        </w:rPr>
-        <w:t>es</w:t>
-      </w:r>
-      <w:r>
-        <w:rPr>
-          <w:rFonts w:ascii="Times New Roman" w:hAnsi="Times New Roman" w:cs="Times New Roman"/>
-        </w:rPr>
-        <w:t xml:space="preserve"> et </w:t>
-      </w:r>
-      <w:r>
-        <w:rPr>
-          <w:rFonts w:ascii="Times New Roman" w:hAnsi="Times New Roman" w:cs="Times New Roman"/>
-        </w:rPr>
-        <w:t>au</w:t>
-      </w:r>
-      <w:r>
-        <w:rPr>
-          <w:rFonts w:ascii="Times New Roman" w:hAnsi="Times New Roman" w:cs="Times New Roman"/>
-        </w:rPr>
-        <w:t xml:space="preserve"> nombre de neurone</w:t>
-      </w:r>
-      <w:r>
-        <w:rPr>
-          <w:rFonts w:ascii="Times New Roman" w:hAnsi="Times New Roman" w:cs="Times New Roman"/>
-        </w:rPr>
-        <w:t>s</w:t>
-      </w:r>
-      <w:r>
-        <w:rPr>
-          <w:rFonts w:ascii="Times New Roman" w:hAnsi="Times New Roman" w:cs="Times New Roman"/>
-        </w:rPr>
-        <w:t xml:space="preserve"> dans chacune des couches. Un biais est initialisé pour chacune des couches.</w:t>
-      </w:r>
-    </w:p>
-    <w:p>
-      <w:pPr>
-        <w:spacing w:after="160"/>
-        <w:jc w:val="both"/>
-        <w:rPr>
-          <w:rFonts w:ascii="Times New Roman" w:hAnsi="Times New Roman" w:cs="Times New Roman"/>
-        </w:rPr>
-      </w:pPr>
-      <w:r>
-        <w:rPr>
-          <w:rFonts w:ascii="Times New Roman" w:hAnsi="Times New Roman" w:cs="Times New Roman"/>
-        </w:rPr>
-        <w:tab/>
-        <w:t xml:space="preserve"> La fonction d’activation choisi</w:t>
-      </w:r>
-      <w:r>
-        <w:rPr>
-          <w:rFonts w:ascii="Times New Roman" w:hAnsi="Times New Roman" w:cs="Times New Roman"/>
-        </w:rPr>
-        <w:t>e</w:t>
-      </w:r>
-      <w:r>
-        <w:rPr>
-          <w:rFonts w:ascii="Times New Roman" w:hAnsi="Times New Roman" w:cs="Times New Roman"/>
-        </w:rPr>
-        <w:t xml:space="preserve"> sur les couches cachées est la fonction de rectification linéaire </w:t>
-      </w:r>
-      <w:proofErr w:type="spellStart"/>
-      <w:r>
-        <w:rPr>
-          <w:rFonts w:ascii="Times New Roman" w:hAnsi="Times New Roman" w:cs="Times New Roman"/>
-        </w:rPr>
-        <w:t>ReLU</w:t>
-      </w:r>
-      <w:proofErr w:type="spellEnd"/>
-      <w:r>
-        <w:rPr>
-          <w:rFonts w:ascii="Times New Roman" w:hAnsi="Times New Roman" w:cs="Times New Roman"/>
-        </w:rPr>
-        <w:t xml:space="preserve">. Nous avons choisi cette fonction d’activation </w:t>
-      </w:r>
-      <w:r>
-        <w:rPr>
-          <w:rFonts w:ascii="Times New Roman" w:hAnsi="Times New Roman" w:cs="Times New Roman"/>
-        </w:rPr>
-        <w:lastRenderedPageBreak/>
-        <w:t xml:space="preserve">pour sa simplicité et ses bonnes performances. </w:t>
-      </w:r>
-      <w:r>
-        <w:rPr>
-          <w:rFonts w:ascii="Times New Roman" w:hAnsi="Times New Roman" w:cs="Times New Roman"/>
-        </w:rPr>
-        <w:t xml:space="preserve">Pour la couche de sortie du réseau, nous avons choisi la fonction d’activation exponentielle normalisée </w:t>
-      </w:r>
-      <w:proofErr w:type="spellStart"/>
-      <w:r>
-        <w:rPr>
-          <w:rFonts w:ascii="Times New Roman" w:hAnsi="Times New Roman" w:cs="Times New Roman"/>
-        </w:rPr>
-        <w:t>Softmax</w:t>
-      </w:r>
-      <w:proofErr w:type="spellEnd"/>
-      <w:r>
-        <w:rPr>
-          <w:rFonts w:ascii="Times New Roman" w:hAnsi="Times New Roman" w:cs="Times New Roman"/>
-        </w:rPr>
-        <w:t>. Cette fonction a été choisi</w:t>
-      </w:r>
-      <w:r>
-        <w:rPr>
-          <w:rFonts w:ascii="Times New Roman" w:hAnsi="Times New Roman" w:cs="Times New Roman"/>
-        </w:rPr>
-        <w:t>e</w:t>
-      </w:r>
-      <w:r>
-        <w:rPr>
-          <w:rFonts w:ascii="Times New Roman" w:hAnsi="Times New Roman" w:cs="Times New Roman"/>
-        </w:rPr>
-        <w:t xml:space="preserve"> puisqu’elle est efficace pour les algorithme</w:t>
-      </w:r>
-      <w:r>
-        <w:rPr>
-          <w:rFonts w:ascii="Times New Roman" w:hAnsi="Times New Roman" w:cs="Times New Roman"/>
-        </w:rPr>
-        <w:t>s</w:t>
-      </w:r>
-      <w:r>
-        <w:rPr>
-          <w:rFonts w:ascii="Times New Roman" w:hAnsi="Times New Roman" w:cs="Times New Roman"/>
-        </w:rPr>
-        <w:t xml:space="preserve"> de classification. Effectivement, dans les environnements du </w:t>
-      </w:r>
-      <w:r>
-        <w:rPr>
-          <w:rFonts w:ascii="Times New Roman" w:hAnsi="Times New Roman" w:cs="Times New Roman"/>
-          <w:i/>
-          <w:iCs/>
-        </w:rPr>
-        <w:t>Gym</w:t>
-      </w:r>
-      <w:r>
-        <w:rPr>
-          <w:rFonts w:ascii="Times New Roman" w:hAnsi="Times New Roman" w:cs="Times New Roman"/>
-        </w:rPr>
-        <w:t xml:space="preserve">, une seule action peut être prise à la fois. Il s’agit alors d’effectuer la classification de la meilleure action possible à chaque décision. </w:t>
-      </w:r>
-    </w:p>
-    <w:p>
-      <w:pPr>
-        <w:spacing w:after="160"/>
-        <w:jc w:val="both"/>
-        <w:rPr>
-          <w:rFonts w:ascii="Times New Roman" w:hAnsi="Times New Roman" w:cs="Times New Roman"/>
-        </w:rPr>
-      </w:pPr>
-      <w:r>
-        <w:rPr>
-          <w:rFonts w:ascii="Times New Roman" w:hAnsi="Times New Roman" w:cs="Times New Roman"/>
-        </w:rPr>
-        <w:tab/>
-        <w:t xml:space="preserve">C’est dans la classe de réseau neuronal que nous avons défini nous algorithme de croisement et de </w:t>
-      </w:r>
-      <w:r>
-        <w:rPr>
-          <w:rFonts w:ascii="Times New Roman" w:hAnsi="Times New Roman" w:cs="Times New Roman"/>
-        </w:rPr>
-        <w:t>mutation</w:t>
-      </w:r>
-      <w:r>
-        <w:rPr>
-          <w:rFonts w:ascii="Times New Roman" w:hAnsi="Times New Roman" w:cs="Times New Roman"/>
-        </w:rPr>
-        <w:t>.</w:t>
-      </w:r>
-      <w:r>
-        <w:rPr>
-          <w:rFonts w:ascii="Times New Roman" w:hAnsi="Times New Roman" w:cs="Times New Roman"/>
-        </w:rPr>
-        <w:t xml:space="preserve"> Nous avons utilisé deux algorithmes de croisement. Premièrement, nous utilisions une solution maison où </w:t>
-      </w:r>
-      <w:r>
-        <w:rPr>
-          <w:rFonts w:ascii="Times New Roman" w:hAnsi="Times New Roman" w:cs="Times New Roman"/>
-        </w:rPr>
-        <w:t>l’on</w:t>
-      </w:r>
-      <w:r>
-        <w:rPr>
-          <w:rFonts w:ascii="Times New Roman" w:hAnsi="Times New Roman" w:cs="Times New Roman"/>
-        </w:rPr>
-        <w:t xml:space="preserve"> parcourait itérativement tous les poids des deux réseaux neurona</w:t>
-      </w:r>
-      <w:r>
-        <w:rPr>
-          <w:rFonts w:ascii="Times New Roman" w:hAnsi="Times New Roman" w:cs="Times New Roman"/>
-        </w:rPr>
-        <w:t>ux</w:t>
-      </w:r>
-      <w:r>
-        <w:rPr>
-          <w:rFonts w:ascii="Times New Roman" w:hAnsi="Times New Roman" w:cs="Times New Roman"/>
-        </w:rPr>
-        <w:t xml:space="preserve"> parents. Pour chacun des poids, on décidait au hasard de quel</w:t>
-      </w:r>
-      <w:r>
-        <w:rPr>
-          <w:rFonts w:ascii="Times New Roman" w:hAnsi="Times New Roman" w:cs="Times New Roman"/>
-        </w:rPr>
-        <w:t>s</w:t>
-      </w:r>
-      <w:r>
-        <w:rPr>
-          <w:rFonts w:ascii="Times New Roman" w:hAnsi="Times New Roman" w:cs="Times New Roman"/>
-        </w:rPr>
-        <w:t xml:space="preserve"> parents faire le poids correspondant du nouveau réseau enfant. </w:t>
-      </w:r>
-      <w:r>
-        <w:rPr>
-          <w:rFonts w:ascii="Times New Roman" w:hAnsi="Times New Roman" w:cs="Times New Roman"/>
-        </w:rPr>
-        <w:t xml:space="preserve">Nous référerons à cet algorithme par la technique poids par poids. </w:t>
-      </w:r>
-      <w:r>
-        <w:rPr>
-          <w:rFonts w:ascii="Times New Roman" w:hAnsi="Times New Roman" w:cs="Times New Roman"/>
-        </w:rPr>
-        <w:t>Deuxièmement, nous avons utilis</w:t>
-      </w:r>
-      <w:r>
-        <w:rPr>
-          <w:rFonts w:ascii="Times New Roman" w:hAnsi="Times New Roman" w:cs="Times New Roman"/>
-        </w:rPr>
-        <w:t>é</w:t>
-      </w:r>
-      <w:r>
-        <w:rPr>
-          <w:rFonts w:ascii="Times New Roman" w:hAnsi="Times New Roman" w:cs="Times New Roman"/>
-        </w:rPr>
-        <w:t xml:space="preserve"> la technique de croisement par </w:t>
-      </w:r>
-      <w:r>
-        <w:rPr>
-          <w:rFonts w:ascii="Times New Roman" w:hAnsi="Times New Roman" w:cs="Times New Roman"/>
-        </w:rPr>
-        <w:t xml:space="preserve">optimisation combinatoire trouvé dans l’article </w:t>
-      </w:r>
-      <w:r>
-        <w:rPr>
-          <w:rFonts w:ascii="Times New Roman" w:hAnsi="Times New Roman" w:cs="Times New Roman"/>
-          <w:i/>
-          <w:iCs/>
-        </w:rPr>
-        <w:t xml:space="preserve">« An alternative </w:t>
-      </w:r>
-      <w:proofErr w:type="spellStart"/>
-      <w:r>
-        <w:rPr>
-          <w:rFonts w:ascii="Times New Roman" w:hAnsi="Times New Roman" w:cs="Times New Roman"/>
-          <w:i/>
-          <w:iCs/>
-        </w:rPr>
-        <w:t>approach</w:t>
-      </w:r>
-      <w:proofErr w:type="spellEnd"/>
-      <w:r>
-        <w:rPr>
-          <w:rFonts w:ascii="Times New Roman" w:hAnsi="Times New Roman" w:cs="Times New Roman"/>
-          <w:i/>
-          <w:iCs/>
-        </w:rPr>
-        <w:t xml:space="preserve"> for neural network </w:t>
-      </w:r>
-      <w:proofErr w:type="spellStart"/>
-      <w:r>
-        <w:rPr>
-          <w:rFonts w:ascii="Times New Roman" w:hAnsi="Times New Roman" w:cs="Times New Roman"/>
-          <w:i/>
-          <w:iCs/>
-        </w:rPr>
-        <w:t>evolution</w:t>
-      </w:r>
-      <w:proofErr w:type="spellEnd"/>
-      <w:r>
-        <w:rPr>
-          <w:rFonts w:ascii="Times New Roman" w:hAnsi="Times New Roman" w:cs="Times New Roman"/>
-          <w:i/>
-          <w:iCs/>
-        </w:rPr>
-        <w:t xml:space="preserve"> </w:t>
-      </w:r>
-      <w:proofErr w:type="spellStart"/>
-      <w:r>
-        <w:rPr>
-          <w:rFonts w:ascii="Times New Roman" w:hAnsi="Times New Roman" w:cs="Times New Roman"/>
-          <w:i/>
-          <w:iCs/>
-        </w:rPr>
-        <w:t>with</w:t>
-      </w:r>
-      <w:proofErr w:type="spellEnd"/>
-      <w:r>
-        <w:rPr>
-          <w:rFonts w:ascii="Times New Roman" w:hAnsi="Times New Roman" w:cs="Times New Roman"/>
-          <w:i/>
-          <w:iCs/>
-        </w:rPr>
-        <w:t xml:space="preserve"> a </w:t>
-      </w:r>
-      <w:proofErr w:type="spellStart"/>
-      <w:r>
-        <w:rPr>
-          <w:rFonts w:ascii="Times New Roman" w:hAnsi="Times New Roman" w:cs="Times New Roman"/>
-          <w:i/>
-          <w:iCs/>
-        </w:rPr>
-        <w:t>genetic</w:t>
-      </w:r>
-      <w:proofErr w:type="spellEnd"/>
-      <w:r>
-        <w:rPr>
-          <w:rFonts w:ascii="Times New Roman" w:hAnsi="Times New Roman" w:cs="Times New Roman"/>
-          <w:i/>
-          <w:iCs/>
-        </w:rPr>
-        <w:t xml:space="preserve"> </w:t>
-      </w:r>
-      <w:proofErr w:type="spellStart"/>
-      <w:r>
-        <w:rPr>
-          <w:rFonts w:ascii="Times New Roman" w:hAnsi="Times New Roman" w:cs="Times New Roman"/>
-          <w:i/>
-          <w:iCs/>
-        </w:rPr>
-        <w:t>algorithm</w:t>
-      </w:r>
-      <w:proofErr w:type="spellEnd"/>
-      <w:r>
-        <w:rPr>
-          <w:rFonts w:ascii="Times New Roman" w:hAnsi="Times New Roman" w:cs="Times New Roman"/>
-          <w:i/>
-          <w:iCs/>
-        </w:rPr>
-        <w:t xml:space="preserve">: Crossover by </w:t>
-      </w:r>
-      <w:proofErr w:type="spellStart"/>
-      <w:r>
-        <w:rPr>
-          <w:rFonts w:ascii="Times New Roman" w:hAnsi="Times New Roman" w:cs="Times New Roman"/>
-          <w:i/>
-          <w:iCs/>
-        </w:rPr>
-        <w:t>combinatorial</w:t>
-      </w:r>
-      <w:proofErr w:type="spellEnd"/>
-      <w:r>
-        <w:rPr>
-          <w:rFonts w:ascii="Times New Roman" w:hAnsi="Times New Roman" w:cs="Times New Roman"/>
-          <w:i/>
-          <w:iCs/>
-        </w:rPr>
-        <w:t xml:space="preserve"> </w:t>
-      </w:r>
-      <w:proofErr w:type="spellStart"/>
-      <w:r>
-        <w:rPr>
-          <w:rFonts w:ascii="Times New Roman" w:hAnsi="Times New Roman" w:cs="Times New Roman"/>
-          <w:i/>
-          <w:iCs/>
-        </w:rPr>
-        <w:t>optimization</w:t>
-      </w:r>
-      <w:proofErr w:type="spellEnd"/>
-      <w:r>
-        <w:rPr>
-          <w:rFonts w:ascii="Times New Roman" w:hAnsi="Times New Roman" w:cs="Times New Roman"/>
-          <w:i/>
-          <w:iCs/>
-        </w:rPr>
-        <w:t> »</w:t>
-      </w:r>
-      <w:r>
-        <w:rPr>
-          <w:rFonts w:ascii="Times New Roman" w:hAnsi="Times New Roman" w:cs="Times New Roman"/>
-          <w:i/>
-          <w:iCs/>
-        </w:rPr>
-        <w:t xml:space="preserve"> </w:t>
-      </w:r>
-      <w:r>
-        <w:rPr>
-          <w:rFonts w:ascii="Times New Roman" w:hAnsi="Times New Roman" w:cs="Times New Roman"/>
-        </w:rPr>
-        <w:t>[</w:t>
-      </w:r>
-      <w:proofErr w:type="spellStart"/>
-      <w:r>
-        <w:rPr>
-          <w:rFonts w:ascii="Times New Roman" w:hAnsi="Times New Roman" w:cs="Times New Roman"/>
-        </w:rPr>
-        <w:t>Garcias-Pedrajas</w:t>
-      </w:r>
-      <w:proofErr w:type="spellEnd"/>
-      <w:r>
-        <w:rPr>
-          <w:rFonts w:ascii="Times New Roman" w:hAnsi="Times New Roman" w:cs="Times New Roman"/>
-        </w:rPr>
-        <w:t xml:space="preserve"> et al., 2005]</w:t>
-      </w:r>
-      <w:r>
-        <w:rPr>
-          <w:rFonts w:ascii="Times New Roman" w:hAnsi="Times New Roman" w:cs="Times New Roman"/>
-        </w:rPr>
-        <w:t>. Cette approche consiste à garder group</w:t>
-      </w:r>
-      <w:r>
-        <w:rPr>
-          <w:rFonts w:ascii="Times New Roman" w:hAnsi="Times New Roman" w:cs="Times New Roman"/>
-        </w:rPr>
-        <w:t>és</w:t>
-      </w:r>
-      <w:r>
-        <w:rPr>
-          <w:rFonts w:ascii="Times New Roman" w:hAnsi="Times New Roman" w:cs="Times New Roman"/>
-        </w:rPr>
-        <w:t xml:space="preserve"> ensemble les poids influençant chacun des nœuds et de créer le réseau neuronal enfant en choisissant aléatoirement le parent pour chacun de ces groupes de nœuds.</w:t>
-      </w:r>
-    </w:p>
-    <w:p>
-      <w:pPr>
-        <w:spacing w:after="160"/>
-        <w:jc w:val="both"/>
-        <w:rPr>
-          <w:rFonts w:ascii="Times New Roman" w:hAnsi="Times New Roman" w:cs="Times New Roman"/>
-        </w:rPr>
-      </w:pPr>
-      <w:r>
-        <w:rPr>
-          <w:rFonts w:ascii="Times New Roman" w:hAnsi="Times New Roman" w:cs="Times New Roman"/>
-          <w:b/>
-          <w:bCs/>
-        </w:rPr>
-        <w:t>Les agents</w:t>
-      </w:r>
-    </w:p>
-    <w:p>
-      <w:pPr>
-        <w:spacing w:after="160"/>
-        <w:jc w:val="both"/>
-        <w:rPr>
-          <w:rFonts w:ascii="Times New Roman" w:hAnsi="Times New Roman" w:cs="Times New Roman"/>
-        </w:rPr>
-      </w:pPr>
-      <w:r>
-        <w:rPr>
-          <w:rFonts w:ascii="Times New Roman" w:hAnsi="Times New Roman" w:cs="Times New Roman"/>
-        </w:rPr>
-        <w:t xml:space="preserve">La classe agent </w:t>
-      </w:r>
-      <w:r>
-        <w:rPr>
-          <w:rFonts w:ascii="Times New Roman" w:hAnsi="Times New Roman" w:cs="Times New Roman"/>
-        </w:rPr>
-        <w:t>a</w:t>
-      </w:r>
-      <w:r>
-        <w:rPr>
-          <w:rFonts w:ascii="Times New Roman" w:hAnsi="Times New Roman" w:cs="Times New Roman"/>
-        </w:rPr>
-        <w:t xml:space="preserve"> pour but d</w:t>
-      </w:r>
-      <w:r>
-        <w:rPr>
-          <w:rFonts w:ascii="Times New Roman" w:hAnsi="Times New Roman" w:cs="Times New Roman"/>
-        </w:rPr>
-        <w:t xml:space="preserve">’être une interface entre l’environnement de test et le réseau neuronal. Chaque agent garde en mémoire son </w:t>
-      </w:r>
-      <w:r>
-        <w:rPr>
-          <w:rFonts w:ascii="Times New Roman" w:hAnsi="Times New Roman" w:cs="Times New Roman"/>
-          <w:i/>
-          <w:iCs/>
-        </w:rPr>
-        <w:t>pointage</w:t>
-      </w:r>
-      <w:r>
-        <w:rPr>
-          <w:rFonts w:ascii="Times New Roman" w:hAnsi="Times New Roman" w:cs="Times New Roman"/>
-        </w:rPr>
-        <w:t xml:space="preserve"> qui</w:t>
-      </w:r>
-      <w:r>
-        <w:rPr>
-          <w:rFonts w:ascii="Times New Roman" w:hAnsi="Times New Roman" w:cs="Times New Roman"/>
-        </w:rPr>
-        <w:t xml:space="preserve"> est</w:t>
-      </w:r>
-      <w:r>
-        <w:rPr>
-          <w:rFonts w:ascii="Times New Roman" w:hAnsi="Times New Roman" w:cs="Times New Roman"/>
-        </w:rPr>
-        <w:t xml:space="preserve"> l’indice de </w:t>
-      </w:r>
-      <w:r>
-        <w:rPr>
-          <w:rFonts w:ascii="Times New Roman" w:hAnsi="Times New Roman" w:cs="Times New Roman"/>
-        </w:rPr>
-        <w:t>sa</w:t>
-      </w:r>
-      <w:r>
-        <w:rPr>
-          <w:rFonts w:ascii="Times New Roman" w:hAnsi="Times New Roman" w:cs="Times New Roman"/>
-        </w:rPr>
-        <w:t xml:space="preserve"> performance à accomplir </w:t>
-      </w:r>
-      <w:r>
-        <w:rPr>
-          <w:rFonts w:ascii="Times New Roman" w:hAnsi="Times New Roman" w:cs="Times New Roman"/>
-        </w:rPr>
-        <w:t>la tâche donnée</w:t>
-      </w:r>
-      <w:r>
-        <w:rPr>
-          <w:rFonts w:ascii="Times New Roman" w:hAnsi="Times New Roman" w:cs="Times New Roman"/>
-        </w:rPr>
-        <w:t xml:space="preserve"> et un objet de la classe réseau neuronal.</w:t>
-      </w:r>
-    </w:p>
-    <w:p>
-      <w:pPr>
-        <w:spacing w:after="160"/>
-        <w:jc w:val="both"/>
-        <w:rPr>
-          <w:rFonts w:ascii="Times New Roman" w:hAnsi="Times New Roman" w:cs="Times New Roman"/>
-        </w:rPr>
-      </w:pPr>
-      <w:r>
-        <w:rPr>
-          <w:rFonts w:ascii="Times New Roman" w:hAnsi="Times New Roman" w:cs="Times New Roman"/>
-        </w:rPr>
-        <w:tab/>
-        <w:t>Dans son constructeur, la classe agent reçoit de l’information par rapport à l’environnement utilisé. Celle-ci s’en sert pour générer un réseau neuronal ayant le nombre de nœud</w:t>
-      </w:r>
-      <w:r>
-        <w:rPr>
-          <w:rFonts w:ascii="Times New Roman" w:hAnsi="Times New Roman" w:cs="Times New Roman"/>
-        </w:rPr>
-        <w:t>s</w:t>
-      </w:r>
-      <w:r>
-        <w:rPr>
-          <w:rFonts w:ascii="Times New Roman" w:hAnsi="Times New Roman" w:cs="Times New Roman"/>
-        </w:rPr>
-        <w:t xml:space="preserve"> d’entré</w:t>
-      </w:r>
-      <w:r>
-        <w:rPr>
-          <w:rFonts w:ascii="Times New Roman" w:hAnsi="Times New Roman" w:cs="Times New Roman"/>
-        </w:rPr>
-        <w:t>e</w:t>
-      </w:r>
-      <w:r>
-        <w:rPr>
-          <w:rFonts w:ascii="Times New Roman" w:hAnsi="Times New Roman" w:cs="Times New Roman"/>
-        </w:rPr>
-        <w:t xml:space="preserve">s et de </w:t>
-      </w:r>
-      <w:r>
-        <w:rPr>
-          <w:rFonts w:ascii="Times New Roman" w:hAnsi="Times New Roman" w:cs="Times New Roman"/>
-        </w:rPr>
-        <w:t>sortie adaptée</w:t>
-      </w:r>
-      <w:r>
-        <w:rPr>
-          <w:rFonts w:ascii="Times New Roman" w:hAnsi="Times New Roman" w:cs="Times New Roman"/>
-        </w:rPr>
-        <w:t>s</w:t>
-      </w:r>
-      <w:r>
-        <w:rPr>
-          <w:rFonts w:ascii="Times New Roman" w:hAnsi="Times New Roman" w:cs="Times New Roman"/>
-        </w:rPr>
-        <w:t xml:space="preserve"> à l’environnement. Cela permet d’utiliser la classe agent et réseau neuronal sans modification sur plusieurs environnements de test du </w:t>
-      </w:r>
-      <w:r>
-        <w:rPr>
-          <w:rFonts w:ascii="Times New Roman" w:hAnsi="Times New Roman" w:cs="Times New Roman"/>
-          <w:i/>
-          <w:iCs/>
-        </w:rPr>
-        <w:t>Gym</w:t>
-      </w:r>
-      <w:r>
-        <w:rPr>
-          <w:rFonts w:ascii="Times New Roman" w:hAnsi="Times New Roman" w:cs="Times New Roman"/>
-        </w:rPr>
-        <w:t>.</w:t>
-      </w:r>
-    </w:p>
-    <w:p>
-      <w:pPr>
-        <w:spacing w:after="160"/>
-        <w:jc w:val="both"/>
-        <w:rPr>
-          <w:rFonts w:ascii="Times New Roman" w:hAnsi="Times New Roman" w:cs="Times New Roman"/>
-          <w:b/>
-          <w:bCs/>
-        </w:rPr>
-      </w:pPr>
-      <w:r>
-        <w:rPr>
-          <w:rFonts w:ascii="Times New Roman" w:hAnsi="Times New Roman" w:cs="Times New Roman"/>
-          <w:b/>
-          <w:bCs/>
-        </w:rPr>
-        <w:t>La sélection des parents</w:t>
-      </w:r>
-    </w:p>
-    <w:p>
-      <w:pPr>
-        <w:spacing w:after="160"/>
-        <w:jc w:val="both"/>
-        <w:rPr>
-          <w:rFonts w:ascii="Times New Roman" w:hAnsi="Times New Roman" w:cs="Times New Roman"/>
-        </w:rPr>
-      </w:pPr>
-      <w:r>
-        <w:rPr>
-          <w:rFonts w:ascii="Times New Roman" w:hAnsi="Times New Roman" w:cs="Times New Roman"/>
-        </w:rPr>
-        <w:t>La technique utilis</w:t>
-      </w:r>
-      <w:r>
-        <w:rPr>
-          <w:rFonts w:ascii="Times New Roman" w:hAnsi="Times New Roman" w:cs="Times New Roman"/>
-        </w:rPr>
-        <w:t xml:space="preserve">ée </w:t>
-      </w:r>
-      <w:r>
-        <w:rPr>
-          <w:rFonts w:ascii="Times New Roman" w:hAnsi="Times New Roman" w:cs="Times New Roman"/>
-        </w:rPr>
-        <w:t xml:space="preserve">pour la sélection des parents après le test de chaque génération </w:t>
-      </w:r>
-      <w:r>
-        <w:rPr>
-          <w:rFonts w:ascii="Times New Roman" w:hAnsi="Times New Roman" w:cs="Times New Roman"/>
-        </w:rPr>
-        <w:t xml:space="preserve">peut avoir un très grand impact sur le résultat final de l’algorithme. Notre algorithme maison </w:t>
-      </w:r>
-      <w:r>
-        <w:rPr>
-          <w:rFonts w:ascii="Times New Roman" w:hAnsi="Times New Roman" w:cs="Times New Roman"/>
-        </w:rPr>
-        <w:t>était</w:t>
-      </w:r>
-      <w:r>
-        <w:rPr>
-          <w:rFonts w:ascii="Times New Roman" w:hAnsi="Times New Roman" w:cs="Times New Roman"/>
-        </w:rPr>
-        <w:t xml:space="preserve"> de classer par ordre de performance tous les agents de la population observé</w:t>
-      </w:r>
-      <w:r>
-        <w:rPr>
-          <w:rFonts w:ascii="Times New Roman" w:hAnsi="Times New Roman" w:cs="Times New Roman"/>
-        </w:rPr>
-        <w:t>s</w:t>
-      </w:r>
-      <w:r>
-        <w:rPr>
-          <w:rFonts w:ascii="Times New Roman" w:hAnsi="Times New Roman" w:cs="Times New Roman"/>
-        </w:rPr>
-        <w:t xml:space="preserve"> et de ne garder que les meilleurs agents selon un nombre fix</w:t>
-      </w:r>
-      <w:r>
-        <w:rPr>
-          <w:rFonts w:ascii="Times New Roman" w:hAnsi="Times New Roman" w:cs="Times New Roman"/>
-        </w:rPr>
-        <w:t>e</w:t>
-      </w:r>
-      <w:r>
-        <w:rPr>
-          <w:rFonts w:ascii="Times New Roman" w:hAnsi="Times New Roman" w:cs="Times New Roman"/>
-        </w:rPr>
-        <w:t xml:space="preserve"> prédéterminé.</w:t>
-      </w:r>
-      <w:r>
-        <w:rPr>
-          <w:rFonts w:ascii="Times New Roman" w:hAnsi="Times New Roman" w:cs="Times New Roman"/>
-        </w:rPr>
-        <w:t xml:space="preserve"> Nous nommerons cette approche la sélection par classement pour y référer.</w:t>
-      </w:r>
-      <w:r>
-        <w:rPr>
-          <w:rFonts w:ascii="Times New Roman" w:hAnsi="Times New Roman" w:cs="Times New Roman"/>
-        </w:rPr>
-        <w:t xml:space="preserve"> Par la suite nous avons changé cet algorithme </w:t>
-      </w:r>
-      <w:r>
-        <w:rPr>
-          <w:rFonts w:ascii="Times New Roman" w:hAnsi="Times New Roman" w:cs="Times New Roman"/>
-        </w:rPr>
-        <w:t xml:space="preserve">par </w:t>
-      </w:r>
-      <w:r>
-        <w:rPr>
-          <w:rFonts w:ascii="Times New Roman" w:hAnsi="Times New Roman" w:cs="Times New Roman"/>
-        </w:rPr>
-        <w:t xml:space="preserve">un </w:t>
-      </w:r>
-      <w:r>
-        <w:rPr>
-          <w:rFonts w:ascii="Times New Roman" w:hAnsi="Times New Roman" w:cs="Times New Roman"/>
-        </w:rPr>
-        <w:t xml:space="preserve">qui est basé avec la conclusion de l’article </w:t>
-      </w:r>
-      <w:r>
-        <w:rPr>
-          <w:rFonts w:ascii="Times New Roman" w:hAnsi="Times New Roman" w:cs="Times New Roman"/>
-          <w:i/>
-          <w:iCs/>
-        </w:rPr>
-        <w:t xml:space="preserve">« Parent </w:t>
-      </w:r>
-      <w:proofErr w:type="spellStart"/>
-      <w:r>
-        <w:rPr>
-          <w:rFonts w:ascii="Times New Roman" w:hAnsi="Times New Roman" w:cs="Times New Roman"/>
-          <w:i/>
-          <w:iCs/>
-        </w:rPr>
-        <w:t>Selection</w:t>
-      </w:r>
-      <w:proofErr w:type="spellEnd"/>
-      <w:r>
-        <w:rPr>
-          <w:rFonts w:ascii="Times New Roman" w:hAnsi="Times New Roman" w:cs="Times New Roman"/>
-          <w:i/>
-          <w:iCs/>
-        </w:rPr>
-        <w:t xml:space="preserve"> </w:t>
-      </w:r>
-      <w:proofErr w:type="spellStart"/>
-      <w:r>
-        <w:rPr>
-          <w:rFonts w:ascii="Times New Roman" w:hAnsi="Times New Roman" w:cs="Times New Roman"/>
-          <w:i/>
-          <w:iCs/>
-        </w:rPr>
-        <w:t>Operators</w:t>
-      </w:r>
-      <w:proofErr w:type="spellEnd"/>
-      <w:r>
-        <w:rPr>
-          <w:rFonts w:ascii="Times New Roman" w:hAnsi="Times New Roman" w:cs="Times New Roman"/>
-          <w:i/>
-          <w:iCs/>
-        </w:rPr>
-        <w:t xml:space="preserve"> for </w:t>
-      </w:r>
-      <w:proofErr w:type="spellStart"/>
-      <w:r>
-        <w:rPr>
-          <w:rFonts w:ascii="Times New Roman" w:hAnsi="Times New Roman" w:cs="Times New Roman"/>
-          <w:i/>
-          <w:iCs/>
-        </w:rPr>
-        <w:t>Genetic</w:t>
-      </w:r>
-      <w:proofErr w:type="spellEnd"/>
-      <w:r>
-        <w:rPr>
-          <w:rFonts w:ascii="Times New Roman" w:hAnsi="Times New Roman" w:cs="Times New Roman"/>
-          <w:i/>
-          <w:iCs/>
-        </w:rPr>
-        <w:t xml:space="preserve"> </w:t>
-      </w:r>
-      <w:proofErr w:type="spellStart"/>
-      <w:r>
-        <w:rPr>
-          <w:rFonts w:ascii="Times New Roman" w:hAnsi="Times New Roman" w:cs="Times New Roman"/>
-          <w:i/>
-          <w:iCs/>
-        </w:rPr>
-        <w:t>Algorithms</w:t>
-      </w:r>
-      <w:proofErr w:type="spellEnd"/>
-      <w:r>
-        <w:rPr>
-          <w:rFonts w:ascii="Times New Roman" w:hAnsi="Times New Roman" w:cs="Times New Roman"/>
-        </w:rPr>
-        <w:t> »</w:t>
-      </w:r>
-      <w:r>
-        <w:rPr>
-          <w:rFonts w:ascii="Times New Roman" w:hAnsi="Times New Roman" w:cs="Times New Roman"/>
-        </w:rPr>
-        <w:t xml:space="preserve"> [</w:t>
-      </w:r>
-      <w:proofErr w:type="spellStart"/>
-      <w:r>
-        <w:rPr>
-          <w:rFonts w:ascii="Times New Roman" w:hAnsi="Times New Roman" w:cs="Times New Roman"/>
-        </w:rPr>
-        <w:t>Jebari</w:t>
-      </w:r>
-      <w:proofErr w:type="spellEnd"/>
-      <w:r>
-        <w:rPr>
-          <w:rFonts w:ascii="Times New Roman" w:hAnsi="Times New Roman" w:cs="Times New Roman"/>
-        </w:rPr>
-        <w:t xml:space="preserve"> et al., 2013]</w:t>
-      </w:r>
-      <w:r>
-        <w:rPr>
-          <w:rFonts w:ascii="Times New Roman" w:hAnsi="Times New Roman" w:cs="Times New Roman"/>
-        </w:rPr>
-        <w:t>. Cet article propose plusieurs types d’algorithme</w:t>
-      </w:r>
-      <w:r>
-        <w:rPr>
-          <w:rFonts w:ascii="Times New Roman" w:hAnsi="Times New Roman" w:cs="Times New Roman"/>
-        </w:rPr>
-        <w:t>s</w:t>
-      </w:r>
-      <w:r>
-        <w:rPr>
-          <w:rFonts w:ascii="Times New Roman" w:hAnsi="Times New Roman" w:cs="Times New Roman"/>
-        </w:rPr>
-        <w:t xml:space="preserve"> de sélection ainsi que leur</w:t>
-      </w:r>
-      <w:r>
-        <w:rPr>
-          <w:rFonts w:ascii="Times New Roman" w:hAnsi="Times New Roman" w:cs="Times New Roman"/>
-        </w:rPr>
-        <w:t>s</w:t>
-      </w:r>
-      <w:r>
-        <w:rPr>
-          <w:rFonts w:ascii="Times New Roman" w:hAnsi="Times New Roman" w:cs="Times New Roman"/>
-        </w:rPr>
-        <w:t xml:space="preserve"> forces et faiblesse</w:t>
-      </w:r>
-      <w:r>
-        <w:rPr>
-          <w:rFonts w:ascii="Times New Roman" w:hAnsi="Times New Roman" w:cs="Times New Roman"/>
-        </w:rPr>
-        <w:t>s</w:t>
-      </w:r>
-      <w:r>
-        <w:rPr>
-          <w:rFonts w:ascii="Times New Roman" w:hAnsi="Times New Roman" w:cs="Times New Roman"/>
-        </w:rPr>
-        <w:t xml:space="preserve"> respective</w:t>
-      </w:r>
-      <w:r>
-        <w:rPr>
-          <w:rFonts w:ascii="Times New Roman" w:hAnsi="Times New Roman" w:cs="Times New Roman"/>
-        </w:rPr>
-        <w:t>s</w:t>
-      </w:r>
-      <w:r>
-        <w:rPr>
-          <w:rFonts w:ascii="Times New Roman" w:hAnsi="Times New Roman" w:cs="Times New Roman"/>
-        </w:rPr>
-        <w:t xml:space="preserve">. La conclusion de l’article est que l’algorithme </w:t>
-      </w:r>
-      <w:r>
-        <w:rPr>
-          <w:rFonts w:ascii="Times New Roman" w:hAnsi="Times New Roman" w:cs="Times New Roman"/>
-        </w:rPr>
-        <w:t xml:space="preserve">devrait attribuer une probabilité de sélection d’un agent autant basé sur son </w:t>
-      </w:r>
-      <w:r>
-        <w:rPr>
-          <w:rFonts w:ascii="Times New Roman" w:hAnsi="Times New Roman" w:cs="Times New Roman"/>
-        </w:rPr>
-        <w:t>pointage</w:t>
-      </w:r>
-      <w:r>
-        <w:rPr>
-          <w:rFonts w:ascii="Times New Roman" w:hAnsi="Times New Roman" w:cs="Times New Roman"/>
-        </w:rPr>
-        <w:t xml:space="preserve"> par rapport au reste du groupe que sur la position dans un classement de performance dans la population. Nous avons donc utilisé un algorithme de</w:t>
-      </w:r>
-      <w:r>
-        <w:rPr>
-          <w:rFonts w:ascii="Times New Roman" w:hAnsi="Times New Roman" w:cs="Times New Roman"/>
-        </w:rPr>
-        <w:t xml:space="preserve"> type « The Tournement </w:t>
-      </w:r>
-      <w:proofErr w:type="spellStart"/>
-      <w:r>
-        <w:rPr>
-          <w:rFonts w:ascii="Times New Roman" w:hAnsi="Times New Roman" w:cs="Times New Roman"/>
-        </w:rPr>
-        <w:t>Selection</w:t>
-      </w:r>
-      <w:proofErr w:type="spellEnd"/>
-      <w:r>
-        <w:rPr>
-          <w:rFonts w:ascii="Times New Roman" w:hAnsi="Times New Roman" w:cs="Times New Roman"/>
-        </w:rPr>
-        <w:t> » ou TOS</w:t>
-      </w:r>
-      <w:r>
-        <w:rPr>
-          <w:rFonts w:ascii="Times New Roman" w:hAnsi="Times New Roman" w:cs="Times New Roman"/>
-        </w:rPr>
-        <w:t>. Cet algorithme consiste à sélectionner le meilleur agent dans un sous</w:t>
-      </w:r>
-      <w:r>
-        <w:rPr>
-          <w:rFonts w:ascii="Times New Roman" w:hAnsi="Times New Roman" w:cs="Times New Roman"/>
-        </w:rPr>
-        <w:t>-</w:t>
-      </w:r>
-      <w:r>
-        <w:rPr>
-          <w:rFonts w:ascii="Times New Roman" w:hAnsi="Times New Roman" w:cs="Times New Roman"/>
-        </w:rPr>
-        <w:t>ensemble de la population déterminé au hasard. On recommence ces tournois pour le nombre de parent</w:t>
-      </w:r>
-      <w:r>
-        <w:rPr>
-          <w:rFonts w:ascii="Times New Roman" w:hAnsi="Times New Roman" w:cs="Times New Roman"/>
-        </w:rPr>
-        <w:t>s désirés</w:t>
-      </w:r>
-      <w:r>
-        <w:rPr>
-          <w:rFonts w:ascii="Times New Roman" w:hAnsi="Times New Roman" w:cs="Times New Roman"/>
-        </w:rPr>
-        <w:t>.</w:t>
-      </w:r>
-      <w:r>
-        <w:rPr>
-          <w:rFonts w:ascii="Times New Roman" w:hAnsi="Times New Roman" w:cs="Times New Roman"/>
-        </w:rPr>
-        <w:t xml:space="preserve"> Ensuite nous nous assurons de sélectionner le meilleur agent de la population et le rajoutons à la liste de parent</w:t>
-      </w:r>
-      <w:r>
-        <w:rPr>
-          <w:rFonts w:ascii="Times New Roman" w:hAnsi="Times New Roman" w:cs="Times New Roman"/>
-        </w:rPr>
-        <w:t>s</w:t>
-      </w:r>
-      <w:r>
-        <w:rPr>
-          <w:rFonts w:ascii="Times New Roman" w:hAnsi="Times New Roman" w:cs="Times New Roman"/>
-        </w:rPr>
-        <w:t xml:space="preserve">. </w:t>
-      </w:r>
-      <w:r>
-        <w:rPr>
-          <w:rFonts w:ascii="Times New Roman" w:hAnsi="Times New Roman" w:cs="Times New Roman"/>
-        </w:rPr>
-        <w:t xml:space="preserve">Nous avons </w:t>
-      </w:r>
-      <w:r>
-        <w:rPr>
-          <w:rFonts w:ascii="Times New Roman" w:hAnsi="Times New Roman" w:cs="Times New Roman"/>
-        </w:rPr>
-        <w:t>choisi</w:t>
-      </w:r>
-      <w:r>
-        <w:rPr>
-          <w:rFonts w:ascii="Times New Roman" w:hAnsi="Times New Roman" w:cs="Times New Roman"/>
-        </w:rPr>
-        <w:t xml:space="preserve"> cet algorithme pour sa rapidité de convergence dans de petite</w:t>
-      </w:r>
-      <w:r>
-        <w:rPr>
-          <w:rFonts w:ascii="Times New Roman" w:hAnsi="Times New Roman" w:cs="Times New Roman"/>
-        </w:rPr>
-        <w:t>s</w:t>
-      </w:r>
-      <w:r>
-        <w:rPr>
-          <w:rFonts w:ascii="Times New Roman" w:hAnsi="Times New Roman" w:cs="Times New Roman"/>
-        </w:rPr>
-        <w:t xml:space="preserve"> population</w:t>
-      </w:r>
-      <w:r>
-        <w:rPr>
-          <w:rFonts w:ascii="Times New Roman" w:hAnsi="Times New Roman" w:cs="Times New Roman"/>
-        </w:rPr>
-        <w:t>s</w:t>
-      </w:r>
-      <w:r>
-        <w:rPr>
-          <w:rFonts w:ascii="Times New Roman" w:hAnsi="Times New Roman" w:cs="Times New Roman"/>
-        </w:rPr>
-        <w:t xml:space="preserve"> ainsi que sa faculté de garder une grande diversité génétique entre les agents.</w:t>
-      </w:r>
-    </w:p>
-    <w:p>
-      <w:pPr>
-        <w:spacing w:after="160"/>
-        <w:jc w:val="both"/>
-        <w:rPr>
-          <w:rFonts w:ascii="Times New Roman" w:hAnsi="Times New Roman" w:cs="Times New Roman"/>
-          <w:b/>
-          <w:bCs/>
-        </w:rPr>
-      </w:pPr>
-      <w:r>
-        <w:rPr>
-          <w:rFonts w:ascii="Times New Roman" w:hAnsi="Times New Roman" w:cs="Times New Roman"/>
-          <w:b/>
-          <w:bCs/>
-        </w:rPr>
-        <w:t>L’entrainement</w:t>
-      </w:r>
-    </w:p>
-    <w:p>
-      <w:pPr>
-        <w:spacing w:after="160"/>
-        <w:jc w:val="both"/>
-        <w:rPr>
-          <w:rFonts w:ascii="Times New Roman" w:hAnsi="Times New Roman" w:cs="Times New Roman"/>
-        </w:rPr>
-      </w:pPr>
-      <w:r>
-        <w:rPr>
-          <w:rFonts w:ascii="Times New Roman" w:hAnsi="Times New Roman" w:cs="Times New Roman"/>
-        </w:rPr>
-        <w:t>Le fonctionnement de notre algorithme est simple. Premièrement, une population d’agent est générée au hasard contenant des réseaux neuronaux. Les hyperparamètres</w:t>
+        <w:t xml:space="preserve"> est générée au hasard contenant des réseaux neuronaux. Les hyperparamètres</w:t>
       </w:r>
       <w:r>
         <w:rPr>
@@ -3505,6 +3848,14 @@
         <w:tab/>
         <w:t>Expérimentation</w:t>
       </w:r>
+      <w:r>
+        <w:rPr>
+          <w:rFonts w:ascii="Times New Roman" w:hAnsi="Times New Roman" w:cs="Times New Roman"/>
+          <w:b/>
+          <w:bCs/>
+        </w:rPr>
+        <w:t>s</w:t>
+      </w:r>
     </w:p>
     <w:p>
       <w:pPr>
@@ -3570,6 +3921,7 @@
         <w:jc w:val="both"/>
         <w:rPr>
           <w:rFonts w:ascii="Times New Roman" w:hAnsi="Times New Roman" w:cs="Times New Roman"/>
+          <w:noProof/>
         </w:rPr>
       </w:pPr>
       <w:r>
@@ -3606,7 +3958,31 @@
         <w:rPr>
           <w:rFonts w:ascii="Times New Roman" w:hAnsi="Times New Roman" w:cs="Times New Roman"/>
         </w:rPr>
-        <w:t xml:space="preserve">un point. Si le poteau perd l’équilibre, c’est-à-dire il tombe de ±12° de chaque côté, le test est terminé. Cependant, après 500 trames d’image, si le poteau n’est toujours </w:t>
+        <w:t xml:space="preserve">un point. Si le poteau perd l’équilibre, c’est-à-dire </w:t>
+      </w:r>
+      <w:r>
+        <w:rPr>
+          <w:rFonts w:ascii="Times New Roman" w:hAnsi="Times New Roman" w:cs="Times New Roman"/>
+        </w:rPr>
+        <w:t>s’</w:t>
+      </w:r>
+      <w:r>
+        <w:rPr>
+          <w:rFonts w:ascii="Times New Roman" w:hAnsi="Times New Roman" w:cs="Times New Roman"/>
+        </w:rPr>
+        <w:t>il tombe de ±12° de chaque côté, le test est terminé. Cependant, après 500 trames d’image</w:t>
+      </w:r>
+      <w:r>
+        <w:rPr>
+          <w:rFonts w:ascii="Times New Roman" w:hAnsi="Times New Roman" w:cs="Times New Roman"/>
+        </w:rPr>
+        <w:t>s</w:t>
+      </w:r>
+      <w:r>
+        <w:rPr>
+          <w:rFonts w:ascii="Times New Roman" w:hAnsi="Times New Roman" w:cs="Times New Roman"/>
+        </w:rPr>
+        <w:t xml:space="preserve">, si le poteau n’est toujours </w:t>
       </w:r>
       <w:r>
         <w:rPr>
@@ -3621,6 +3997,16 @@
         </w:rPr>
         <w:t xml:space="preserve"> </w:t>
       </w:r>
+    </w:p>
+    <w:p>
+      <w:pPr>
+        <w:spacing w:after="160"/>
+        <w:ind w:firstLine="708"/>
+        <w:jc w:val="both"/>
+        <w:rPr>
+          <w:rFonts w:ascii="Times New Roman" w:hAnsi="Times New Roman" w:cs="Times New Roman"/>
+        </w:rPr>
+      </w:pPr>
     </w:p>
     <w:p>
       <w:pPr>
@@ -3628,6 +4014,10 @@
         <w:jc w:val="center"/>
         <w:rPr>
           <w:rFonts w:ascii="Times New Roman" w:hAnsi="Times New Roman" w:cs="Times New Roman"/>
+          <w:b/>
+          <w:bCs/>
+          <w:sz w:val="20"/>
+          <w:szCs w:val="20"/>
         </w:rPr>
       </w:pPr>
       <w:r>
@@ -3689,21 +4079,42 @@
       <w:r>
         <w:rPr>
           <w:rFonts w:ascii="Times New Roman" w:hAnsi="Times New Roman" w:cs="Times New Roman"/>
+          <w:b/>
+          <w:bCs/>
+          <w:sz w:val="20"/>
+          <w:szCs w:val="20"/>
         </w:rPr>
         <w:t xml:space="preserve">Image 1 : Représentation de l’environnement de CartPole-V1. Les flèches rouges </w:t>
       </w:r>
       <w:r>
         <w:rPr>
           <w:rFonts w:ascii="Times New Roman" w:hAnsi="Times New Roman" w:cs="Times New Roman"/>
+          <w:b/>
+          <w:bCs/>
+          <w:sz w:val="20"/>
+          <w:szCs w:val="20"/>
         </w:rPr>
         <w:t>montrent</w:t>
       </w:r>
       <w:r>
         <w:rPr>
           <w:rFonts w:ascii="Times New Roman" w:hAnsi="Times New Roman" w:cs="Times New Roman"/>
+          <w:b/>
+          <w:bCs/>
+          <w:sz w:val="20"/>
+          <w:szCs w:val="20"/>
         </w:rPr>
         <w:t xml:space="preserve"> les actions possibles.</w:t>
       </w:r>
+    </w:p>
+    <w:p>
+      <w:pPr>
+        <w:spacing w:after="160"/>
+        <w:jc w:val="center"/>
+        <w:rPr>
+          <w:rFonts w:ascii="Times New Roman" w:hAnsi="Times New Roman" w:cs="Times New Roman"/>
+        </w:rPr>
+      </w:pPr>
     </w:p>
     <w:p>
       <w:pPr>
@@ -3860,7 +4271,19 @@
         <w:rPr>
           <w:rFonts w:ascii="Times New Roman" w:hAnsi="Times New Roman" w:cs="Times New Roman"/>
         </w:rPr>
-        <w:t xml:space="preserve"> combinatoire. Finalement nous avons utilis</w:t>
+        <w:t xml:space="preserve"> combinatoire. Finalement</w:t>
+      </w:r>
+      <w:r>
+        <w:rPr>
+          <w:rFonts w:ascii="Times New Roman" w:hAnsi="Times New Roman" w:cs="Times New Roman"/>
+        </w:rPr>
+        <w:t>,</w:t>
+      </w:r>
+      <w:r>
+        <w:rPr>
+          <w:rFonts w:ascii="Times New Roman" w:hAnsi="Times New Roman" w:cs="Times New Roman"/>
+        </w:rPr>
+        <w:t xml:space="preserve"> nous avons utilis</w:t>
       </w:r>
       <w:r>
         <w:rPr>
@@ -3878,7 +4301,14 @@
         <w:rPr>
           <w:rFonts w:ascii="Times New Roman" w:hAnsi="Times New Roman" w:cs="Times New Roman"/>
         </w:rPr>
-        <w:t xml:space="preserve"> La table suivante montre le nombre </w:t>
+        <w:t xml:space="preserve"> La table suivante montre le </w:t>
+      </w:r>
+      <w:r>
+        <w:rPr>
+          <w:rFonts w:ascii="Times New Roman" w:hAnsi="Times New Roman" w:cs="Times New Roman"/>
+        </w:rPr>
+        <w:lastRenderedPageBreak/>
+        <w:t xml:space="preserve">nombre </w:t>
       </w:r>
       <w:r>
         <w:rPr>
@@ -4163,50 +4593,94 @@
         <w:jc w:val="center"/>
         <w:rPr>
           <w:rFonts w:ascii="Times New Roman" w:hAnsi="Times New Roman" w:cs="Times New Roman"/>
-        </w:rPr>
-      </w:pPr>
-      <w:r>
-        <w:rPr>
-          <w:rFonts w:ascii="Times New Roman" w:hAnsi="Times New Roman" w:cs="Times New Roman"/>
+          <w:b/>
+          <w:bCs/>
+          <w:sz w:val="20"/>
+          <w:szCs w:val="20"/>
+        </w:rPr>
+      </w:pPr>
+      <w:r>
+        <w:rPr>
+          <w:rFonts w:ascii="Times New Roman" w:hAnsi="Times New Roman" w:cs="Times New Roman"/>
+          <w:b/>
+          <w:bCs/>
+          <w:sz w:val="20"/>
+          <w:szCs w:val="20"/>
         </w:rPr>
         <w:t>Table 1 : Nombre de génération</w:t>
       </w:r>
       <w:r>
         <w:rPr>
           <w:rFonts w:ascii="Times New Roman" w:hAnsi="Times New Roman" w:cs="Times New Roman"/>
+          <w:b/>
+          <w:bCs/>
+          <w:sz w:val="20"/>
+          <w:szCs w:val="20"/>
         </w:rPr>
         <w:t>s</w:t>
       </w:r>
       <w:r>
         <w:rPr>
           <w:rFonts w:ascii="Times New Roman" w:hAnsi="Times New Roman" w:cs="Times New Roman"/>
+          <w:b/>
+          <w:bCs/>
+          <w:sz w:val="20"/>
+          <w:szCs w:val="20"/>
         </w:rPr>
         <w:t xml:space="preserve"> pour obtenir un score parfait selon différent</w:t>
       </w:r>
       <w:r>
         <w:rPr>
           <w:rFonts w:ascii="Times New Roman" w:hAnsi="Times New Roman" w:cs="Times New Roman"/>
+          <w:b/>
+          <w:bCs/>
+          <w:sz w:val="20"/>
+          <w:szCs w:val="20"/>
         </w:rPr>
         <w:t>s</w:t>
       </w:r>
       <w:r>
         <w:rPr>
           <w:rFonts w:ascii="Times New Roman" w:hAnsi="Times New Roman" w:cs="Times New Roman"/>
+          <w:b/>
+          <w:bCs/>
+          <w:sz w:val="20"/>
+          <w:szCs w:val="20"/>
         </w:rPr>
         <w:t xml:space="preserve"> algorithme</w:t>
       </w:r>
       <w:r>
         <w:rPr>
           <w:rFonts w:ascii="Times New Roman" w:hAnsi="Times New Roman" w:cs="Times New Roman"/>
+          <w:b/>
+          <w:bCs/>
+          <w:sz w:val="20"/>
+          <w:szCs w:val="20"/>
         </w:rPr>
         <w:t>s</w:t>
       </w:r>
       <w:r>
         <w:rPr>
           <w:rFonts w:ascii="Times New Roman" w:hAnsi="Times New Roman" w:cs="Times New Roman"/>
+          <w:b/>
+          <w:bCs/>
+          <w:sz w:val="20"/>
+          <w:szCs w:val="20"/>
         </w:rPr>
         <w:t>.</w:t>
       </w:r>
+    </w:p>
+    <w:p>
+      <w:pPr>
+        <w:spacing w:after="160"/>
+        <w:rPr>
+          <w:rFonts w:ascii="Times New Roman" w:hAnsi="Times New Roman" w:cs="Times New Roman"/>
+          <w:b/>
+          <w:bCs/>
+          <w:sz w:val="20"/>
+          <w:szCs w:val="20"/>
+        </w:rPr>
+      </w:pPr>
     </w:p>
     <w:p>
       <w:pPr>
@@ -4233,7 +4707,7 @@
         <w:rPr>
           <w:rFonts w:ascii="Times New Roman" w:hAnsi="Times New Roman" w:cs="Times New Roman"/>
         </w:rPr>
-        <w:t>si après 15 générations</w:t>
+        <w:t>si</w:t>
       </w:r>
       <w:r>
         <w:rPr>
@@ -4245,6 +4719,18 @@
         <w:rPr>
           <w:rFonts w:ascii="Times New Roman" w:hAnsi="Times New Roman" w:cs="Times New Roman"/>
         </w:rPr>
+        <w:t xml:space="preserve"> après 15 générations</w:t>
+      </w:r>
+      <w:r>
+        <w:rPr>
+          <w:rFonts w:ascii="Times New Roman" w:hAnsi="Times New Roman" w:cs="Times New Roman"/>
+        </w:rPr>
+        <w:t>,</w:t>
+      </w:r>
+      <w:r>
+        <w:rPr>
+          <w:rFonts w:ascii="Times New Roman" w:hAnsi="Times New Roman" w:cs="Times New Roman"/>
+        </w:rPr>
         <w:t xml:space="preserve"> </w:t>
       </w:r>
       <w:r>
@@ -4253,6 +4739,16 @@
         </w:rPr>
         <w:t>l’algorithme n’a pas réussi à atteindre une convergence. Voici la table de nos observations.</w:t>
       </w:r>
+    </w:p>
+    <w:p>
+      <w:pPr>
+        <w:spacing w:after="160"/>
+        <w:ind w:firstLine="708"/>
+        <w:jc w:val="both"/>
+        <w:rPr>
+          <w:rFonts w:ascii="Times New Roman" w:hAnsi="Times New Roman" w:cs="Times New Roman"/>
+        </w:rPr>
+      </w:pPr>
     </w:p>
     <w:tbl>
       <w:tblPr>
@@ -4497,43 +4993,80 @@
         <w:jc w:val="center"/>
         <w:rPr>
           <w:rFonts w:ascii="Times New Roman" w:hAnsi="Times New Roman" w:cs="Times New Roman"/>
-        </w:rPr>
-      </w:pPr>
-      <w:r>
-        <w:rPr>
-          <w:rFonts w:ascii="Times New Roman" w:hAnsi="Times New Roman" w:cs="Times New Roman"/>
+          <w:b/>
+          <w:bCs/>
+          <w:sz w:val="20"/>
+          <w:szCs w:val="20"/>
+        </w:rPr>
+      </w:pPr>
+      <w:r>
+        <w:rPr>
+          <w:rFonts w:ascii="Times New Roman" w:hAnsi="Times New Roman" w:cs="Times New Roman"/>
+          <w:b/>
+          <w:bCs/>
+          <w:sz w:val="20"/>
+          <w:szCs w:val="20"/>
         </w:rPr>
         <w:t>Table </w:t>
       </w:r>
       <w:r>
         <w:rPr>
           <w:rFonts w:ascii="Times New Roman" w:hAnsi="Times New Roman" w:cs="Times New Roman"/>
+          <w:b/>
+          <w:bCs/>
+          <w:sz w:val="20"/>
+          <w:szCs w:val="20"/>
         </w:rPr>
         <w:t>2</w:t>
       </w:r>
       <w:r>
         <w:rPr>
           <w:rFonts w:ascii="Times New Roman" w:hAnsi="Times New Roman" w:cs="Times New Roman"/>
+          <w:b/>
+          <w:bCs/>
+          <w:sz w:val="20"/>
+          <w:szCs w:val="20"/>
         </w:rPr>
         <w:t xml:space="preserve">: Pourcentage d’échec </w:t>
       </w:r>
       <w:r>
         <w:rPr>
           <w:rFonts w:ascii="Times New Roman" w:hAnsi="Times New Roman" w:cs="Times New Roman"/>
+          <w:b/>
+          <w:bCs/>
+          <w:sz w:val="20"/>
+          <w:szCs w:val="20"/>
         </w:rPr>
         <w:t>à</w:t>
       </w:r>
       <w:r>
         <w:rPr>
           <w:rFonts w:ascii="Times New Roman" w:hAnsi="Times New Roman" w:cs="Times New Roman"/>
+          <w:b/>
+          <w:bCs/>
+          <w:sz w:val="20"/>
+          <w:szCs w:val="20"/>
         </w:rPr>
         <w:t xml:space="preserve"> la convergence vers une solution après 15 générations.</w:t>
       </w:r>
     </w:p>
     <w:p>
       <w:pPr>
-        <w:spacing w:after="0" w:line="360" w:lineRule="auto"/>
-        <w:ind w:firstLine="708"/>
+        <w:spacing w:after="160"/>
+        <w:jc w:val="center"/>
+        <w:rPr>
+          <w:rFonts w:ascii="Times New Roman" w:hAnsi="Times New Roman" w:cs="Times New Roman"/>
+          <w:b/>
+          <w:bCs/>
+          <w:sz w:val="20"/>
+          <w:szCs w:val="20"/>
+        </w:rPr>
+      </w:pPr>
+    </w:p>
+    <w:p>
+      <w:pPr>
+        <w:spacing w:after="160"/>
+        <w:ind w:firstLine="709"/>
         <w:jc w:val="both"/>
         <w:rPr>
           <w:rFonts w:ascii="Times New Roman" w:hAnsi="Times New Roman" w:cs="Times New Roman"/>
@@ -4560,10 +5093,14 @@
     </w:p>
     <w:p>
       <w:pPr>
-        <w:spacing w:after="160" w:line="360" w:lineRule="auto"/>
+        <w:spacing w:after="160" w:line="240" w:lineRule="auto"/>
         <w:jc w:val="center"/>
         <w:rPr>
           <w:rFonts w:ascii="Times New Roman" w:hAnsi="Times New Roman" w:cs="Times New Roman"/>
+          <w:b/>
+          <w:bCs/>
+          <w:sz w:val="20"/>
+          <w:szCs w:val="20"/>
         </w:rPr>
       </w:pPr>
       <w:r>
@@ -4593,19 +5130,186 @@
       <w:r>
         <w:rPr>
           <w:rFonts w:ascii="Times New Roman" w:hAnsi="Times New Roman" w:cs="Times New Roman"/>
+          <w:b/>
+          <w:bCs/>
+          <w:sz w:val="20"/>
+          <w:szCs w:val="20"/>
         </w:rPr>
         <w:t>Graphique 1 : Taux d’échec par rapport à la vitesse de convergence</w:t>
       </w:r>
       <w:r>
         <w:rPr>
           <w:rFonts w:ascii="Times New Roman" w:hAnsi="Times New Roman" w:cs="Times New Roman"/>
+          <w:b/>
+          <w:bCs/>
+          <w:sz w:val="20"/>
+          <w:szCs w:val="20"/>
         </w:rPr>
         <w:t>.</w:t>
       </w:r>
     </w:p>
     <w:p>
       <w:pPr>
+        <w:spacing w:after="160" w:line="240" w:lineRule="auto"/>
+        <w:jc w:val="center"/>
+        <w:rPr>
+          <w:rFonts w:ascii="Times New Roman" w:hAnsi="Times New Roman" w:cs="Times New Roman"/>
+          <w:b/>
+          <w:bCs/>
+          <w:sz w:val="20"/>
+          <w:szCs w:val="20"/>
+        </w:rPr>
+      </w:pPr>
+    </w:p>
+    <w:p>
+      <w:pPr>
+        <w:spacing w:after="160"/>
+        <w:ind w:firstLine="709"/>
+        <w:jc w:val="both"/>
+        <w:rPr>
+          <w:rFonts w:ascii="Times New Roman" w:hAnsi="Times New Roman" w:cs="Times New Roman"/>
+        </w:rPr>
+      </w:pPr>
+      <w:r>
+        <w:rPr>
+          <w:rFonts w:ascii="Times New Roman" w:hAnsi="Times New Roman" w:cs="Times New Roman"/>
+        </w:rPr>
+        <w:t xml:space="preserve">Le résultat obtenu confirme nos hypothèses par rapport à l’algorithme TOS. Cet algorithme propose un entre-deux entre la perte de matériel génétique dans la population et la sélection des meilleurs agents. C’est pour cela que l’on </w:t>
+      </w:r>
+      <w:r>
+        <w:rPr>
+          <w:rFonts w:ascii="Times New Roman" w:hAnsi="Times New Roman" w:cs="Times New Roman"/>
+        </w:rPr>
+        <w:t>aperçoit</w:t>
+      </w:r>
+      <w:r>
+        <w:rPr>
+          <w:rFonts w:ascii="Times New Roman" w:hAnsi="Times New Roman" w:cs="Times New Roman"/>
+        </w:rPr>
+        <w:t xml:space="preserve"> des taux d’échec de convergence plus bas, mais aussi une vitesse de convergence plus basse. Du côté de l’algorithme de croisement par optimisation combinatoire, son impact sur les résultats semble dépendre de notre algorithme de sélection. Dû </w:t>
+      </w:r>
+      <w:r>
+        <w:rPr>
+          <w:rFonts w:ascii="Times New Roman" w:hAnsi="Times New Roman" w:cs="Times New Roman"/>
+        </w:rPr>
+        <w:t>au fait qu’il</w:t>
+      </w:r>
+      <w:r>
+        <w:rPr>
+          <w:rFonts w:ascii="Times New Roman" w:hAnsi="Times New Roman" w:cs="Times New Roman"/>
+        </w:rPr>
+        <w:t xml:space="preserve"> gard</w:t>
+      </w:r>
+      <w:r>
+        <w:rPr>
+          <w:rFonts w:ascii="Times New Roman" w:hAnsi="Times New Roman" w:cs="Times New Roman"/>
+        </w:rPr>
+        <w:t>e</w:t>
+      </w:r>
+      <w:r>
+        <w:rPr>
+          <w:rFonts w:ascii="Times New Roman" w:hAnsi="Times New Roman" w:cs="Times New Roman"/>
+        </w:rPr>
+        <w:t xml:space="preserve"> groupé les poids de chaque nœud, nous en concluons qu’il est mieux adapté dans les populations ayant une plus grande variété génétique.</w:t>
+      </w:r>
+    </w:p>
+    <w:p>
+      <w:pPr>
         <w:spacing w:after="0" w:line="360" w:lineRule="auto"/>
+        <w:jc w:val="both"/>
+        <w:rPr>
+          <w:rFonts w:ascii="Times New Roman" w:hAnsi="Times New Roman" w:cs="Times New Roman"/>
+        </w:rPr>
+      </w:pPr>
+    </w:p>
+    <w:p>
+      <w:pPr>
+        <w:spacing w:after="0" w:line="360" w:lineRule="auto"/>
+        <w:jc w:val="both"/>
+        <w:rPr>
+          <w:rFonts w:ascii="Times New Roman" w:hAnsi="Times New Roman" w:cs="Times New Roman"/>
+          <w:b/>
+          <w:bCs/>
+        </w:rPr>
+      </w:pPr>
+      <w:r>
+        <w:rPr>
+          <w:rFonts w:ascii="Times New Roman" w:hAnsi="Times New Roman" w:cs="Times New Roman"/>
+          <w:b/>
+          <w:bCs/>
+        </w:rPr>
+        <w:t>5</w:t>
+      </w:r>
+      <w:r>
+        <w:rPr>
+          <w:rFonts w:ascii="Times New Roman" w:hAnsi="Times New Roman" w:cs="Times New Roman"/>
+          <w:b/>
+          <w:bCs/>
+        </w:rPr>
+        <w:tab/>
+        <w:t>Autres environnements</w:t>
+      </w:r>
+    </w:p>
+    <w:p>
+      <w:pPr>
+        <w:spacing w:after="160"/>
+        <w:jc w:val="both"/>
+        <w:rPr>
+          <w:rFonts w:ascii="Times New Roman" w:hAnsi="Times New Roman" w:cs="Times New Roman"/>
+        </w:rPr>
+      </w:pPr>
+      <w:r>
+        <w:rPr>
+          <w:rFonts w:ascii="Times New Roman" w:hAnsi="Times New Roman" w:cs="Times New Roman"/>
+        </w:rPr>
+        <w:t>Comme prévu, nous avons utilisé notre algorithme sur d’autre</w:t>
+      </w:r>
+      <w:r>
+        <w:rPr>
+          <w:rFonts w:ascii="Times New Roman" w:hAnsi="Times New Roman" w:cs="Times New Roman"/>
+        </w:rPr>
+        <w:t>s</w:t>
+      </w:r>
+      <w:r>
+        <w:rPr>
+          <w:rFonts w:ascii="Times New Roman" w:hAnsi="Times New Roman" w:cs="Times New Roman"/>
+        </w:rPr>
+        <w:t xml:space="preserve"> environnement</w:t>
+      </w:r>
+      <w:r>
+        <w:rPr>
+          <w:rFonts w:ascii="Times New Roman" w:hAnsi="Times New Roman" w:cs="Times New Roman"/>
+        </w:rPr>
+        <w:t>s</w:t>
+      </w:r>
+      <w:r>
+        <w:rPr>
+          <w:rFonts w:ascii="Times New Roman" w:hAnsi="Times New Roman" w:cs="Times New Roman"/>
+        </w:rPr>
+        <w:t xml:space="preserve"> de test de la librairie Gym. </w:t>
+      </w:r>
+      <w:r>
+        <w:rPr>
+          <w:rFonts w:ascii="Times New Roman" w:hAnsi="Times New Roman" w:cs="Times New Roman"/>
+        </w:rPr>
+        <w:t>Pour avoir un taux de succès le plus élevé possible, nous avons utilisé l’algorithme de sélection TOS et le croisement pa</w:t>
+      </w:r>
+      <w:r>
+        <w:rPr>
+          <w:rFonts w:ascii="Times New Roman" w:hAnsi="Times New Roman" w:cs="Times New Roman"/>
+        </w:rPr>
+        <w:t>r</w:t>
+      </w:r>
+      <w:r>
+        <w:rPr>
+          <w:rFonts w:ascii="Times New Roman" w:hAnsi="Times New Roman" w:cs="Times New Roman"/>
+        </w:rPr>
+        <w:t xml:space="preserve"> optimisation combinatoire. </w:t>
+      </w:r>
+    </w:p>
+    <w:p>
+      <w:pPr>
+        <w:spacing w:after="160"/>
         <w:ind w:firstLine="708"/>
         <w:jc w:val="both"/>
         <w:rPr>
@@ -4616,31 +5320,7 @@
         <w:rPr>
           <w:rFonts w:ascii="Times New Roman" w:hAnsi="Times New Roman" w:cs="Times New Roman"/>
         </w:rPr>
-        <w:t xml:space="preserve">Le résultat obtenu confirme nos hypothèses par rapport à l’algorithme TOS. Cet algorithme propose un entre-deux entre la perte de matériel génétique dans la population et la sélection des meilleurs agents. C’est pour cela que l’on </w:t>
-      </w:r>
-      <w:r>
-        <w:rPr>
-          <w:rFonts w:ascii="Times New Roman" w:hAnsi="Times New Roman" w:cs="Times New Roman"/>
-        </w:rPr>
-        <w:t>aperçoit</w:t>
-      </w:r>
-      <w:r>
-        <w:rPr>
-          <w:rFonts w:ascii="Times New Roman" w:hAnsi="Times New Roman" w:cs="Times New Roman"/>
-        </w:rPr>
-        <w:t xml:space="preserve"> des taux d’échec de convergence plus bas, mais aussi une vitesse de convergence plus basse. Du côté de l’algorithme de croisement par optimisation combinatoire, son impact sur les résultats semble dépendre de notre algorithme de sélection. Dû </w:t>
-      </w:r>
-      <w:r>
-        <w:rPr>
-          <w:rFonts w:ascii="Times New Roman" w:hAnsi="Times New Roman" w:cs="Times New Roman"/>
-        </w:rPr>
-        <w:t>au fait qu’il</w:t>
-      </w:r>
-      <w:r>
-        <w:rPr>
-          <w:rFonts w:ascii="Times New Roman" w:hAnsi="Times New Roman" w:cs="Times New Roman"/>
-        </w:rPr>
-        <w:t xml:space="preserve"> gard</w:t>
+        <w:t>Premièrement, nous avons essayé l’environnement appelé « Acrobot-v1 ». Le défi consiste à faire monter un</w:t>
       </w:r>
       <w:r>
         <w:rPr>
@@ -4652,172 +5332,45 @@
         <w:rPr>
           <w:rFonts w:ascii="Times New Roman" w:hAnsi="Times New Roman" w:cs="Times New Roman"/>
         </w:rPr>
-        <w:t xml:space="preserve"> groupé les poids de chaque nœud, nous en concluons qu’il est mieux adapté dans les populations ayant une plus grande variété génétique.</w:t>
-      </w:r>
-    </w:p>
-    <w:p>
-      <w:pPr>
-        <w:spacing w:after="0" w:line="360" w:lineRule="auto"/>
-        <w:jc w:val="both"/>
-        <w:rPr>
-          <w:rFonts w:ascii="Times New Roman" w:hAnsi="Times New Roman" w:cs="Times New Roman"/>
-        </w:rPr>
-      </w:pPr>
-    </w:p>
-    <w:p>
-      <w:pPr>
-        <w:spacing w:after="0" w:line="360" w:lineRule="auto"/>
-        <w:jc w:val="both"/>
+        <w:t xml:space="preserve"> pendule à deux segments au-dessus d’une ligne fix</w:t>
+      </w:r>
+      <w:r>
+        <w:rPr>
+          <w:rFonts w:ascii="Times New Roman" w:hAnsi="Times New Roman" w:cs="Times New Roman"/>
+        </w:rPr>
+        <w:t>e</w:t>
+      </w:r>
+      <w:r>
+        <w:rPr>
+          <w:rFonts w:ascii="Times New Roman" w:hAnsi="Times New Roman" w:cs="Times New Roman"/>
+        </w:rPr>
+        <w:t xml:space="preserve"> le plus rapidement possible</w:t>
+      </w:r>
+      <w:r>
+        <w:rPr>
+          <w:rFonts w:ascii="Times New Roman" w:hAnsi="Times New Roman" w:cs="Times New Roman"/>
+        </w:rPr>
+        <w:t xml:space="preserve"> en appliquant des forces sur les charnières.</w:t>
+      </w:r>
+    </w:p>
+    <w:p>
+      <w:pPr>
+        <w:spacing w:after="160"/>
+        <w:jc w:val="center"/>
         <w:rPr>
           <w:rFonts w:ascii="Times New Roman" w:hAnsi="Times New Roman" w:cs="Times New Roman"/>
           <w:b/>
           <w:bCs/>
-        </w:rPr>
-      </w:pPr>
-      <w:r>
-        <w:rPr>
-          <w:rFonts w:ascii="Times New Roman" w:hAnsi="Times New Roman" w:cs="Times New Roman"/>
-          <w:b/>
-          <w:bCs/>
-        </w:rPr>
-        <w:t>5</w:t>
-      </w:r>
-      <w:r>
-        <w:rPr>
-          <w:rFonts w:ascii="Times New Roman" w:hAnsi="Times New Roman" w:cs="Times New Roman"/>
-          <w:b/>
-          <w:bCs/>
-        </w:rPr>
-        <w:tab/>
-        <w:t>Autres environnements</w:t>
-      </w:r>
-    </w:p>
-    <w:p>
-      <w:pPr>
-        <w:spacing w:after="0" w:line="360" w:lineRule="auto"/>
-        <w:jc w:val="both"/>
-        <w:rPr>
-          <w:rFonts w:ascii="Times New Roman" w:hAnsi="Times New Roman" w:cs="Times New Roman"/>
-        </w:rPr>
-      </w:pPr>
-      <w:r>
-        <w:rPr>
-          <w:rFonts w:ascii="Times New Roman" w:hAnsi="Times New Roman" w:cs="Times New Roman"/>
-        </w:rPr>
-        <w:t>Comme prévu, nous avons utilisé notre algorithme sur d’autre</w:t>
-      </w:r>
-      <w:r>
-        <w:rPr>
-          <w:rFonts w:ascii="Times New Roman" w:hAnsi="Times New Roman" w:cs="Times New Roman"/>
-        </w:rPr>
-        <w:t>s</w:t>
-      </w:r>
-      <w:r>
-        <w:rPr>
-          <w:rFonts w:ascii="Times New Roman" w:hAnsi="Times New Roman" w:cs="Times New Roman"/>
-        </w:rPr>
-        <w:t xml:space="preserve"> environnement</w:t>
-      </w:r>
-      <w:r>
-        <w:rPr>
-          <w:rFonts w:ascii="Times New Roman" w:hAnsi="Times New Roman" w:cs="Times New Roman"/>
-        </w:rPr>
-        <w:t>s</w:t>
-      </w:r>
-      <w:r>
-        <w:rPr>
-          <w:rFonts w:ascii="Times New Roman" w:hAnsi="Times New Roman" w:cs="Times New Roman"/>
-        </w:rPr>
-        <w:t xml:space="preserve"> de test de la librairie Gym. </w:t>
-      </w:r>
-      <w:r>
-        <w:rPr>
-          <w:rFonts w:ascii="Times New Roman" w:hAnsi="Times New Roman" w:cs="Times New Roman"/>
-        </w:rPr>
-        <w:t>Pour avoir un taux de succès le plus élevé possible, nous avons utilisé l’algorithme de sélection TOS et le croisement pa</w:t>
-      </w:r>
-      <w:r>
-        <w:rPr>
-          <w:rFonts w:ascii="Times New Roman" w:hAnsi="Times New Roman" w:cs="Times New Roman"/>
-        </w:rPr>
-        <w:t>r</w:t>
-      </w:r>
-      <w:r>
-        <w:rPr>
-          <w:rFonts w:ascii="Times New Roman" w:hAnsi="Times New Roman" w:cs="Times New Roman"/>
-        </w:rPr>
-        <w:t xml:space="preserve"> optimisation combinatoire. </w:t>
-      </w:r>
-    </w:p>
-    <w:p>
-      <w:pPr>
-        <w:spacing w:after="0" w:line="360" w:lineRule="auto"/>
-        <w:jc w:val="both"/>
-        <w:rPr>
-          <w:rFonts w:ascii="Times New Roman" w:hAnsi="Times New Roman" w:cs="Times New Roman"/>
-        </w:rPr>
-      </w:pPr>
-    </w:p>
-    <w:p>
-      <w:pPr>
-        <w:spacing w:after="0" w:line="360" w:lineRule="auto"/>
-        <w:ind w:firstLine="708"/>
-        <w:jc w:val="both"/>
-        <w:rPr>
-          <w:rFonts w:ascii="Times New Roman" w:hAnsi="Times New Roman" w:cs="Times New Roman"/>
-        </w:rPr>
-      </w:pPr>
-      <w:r>
-        <w:rPr>
-          <w:rFonts w:ascii="Times New Roman" w:hAnsi="Times New Roman" w:cs="Times New Roman"/>
+          <w:sz w:val="20"/>
+          <w:szCs w:val="20"/>
+        </w:rPr>
+      </w:pPr>
+      <w:r>
+        <w:rPr>
+          <w:rFonts w:ascii="Times New Roman" w:hAnsi="Times New Roman" w:cs="Times New Roman"/>
+          <w:noProof/>
         </w:rPr>
         <w:lastRenderedPageBreak/>
-        <w:t>Premièrement, nous avons essayé l’environnement appelé « Acrobot-v1 ». Le défi consiste à faire monter un</w:t>
-      </w:r>
-      <w:r>
-        <w:rPr>
-          <w:rFonts w:ascii="Times New Roman" w:hAnsi="Times New Roman" w:cs="Times New Roman"/>
-        </w:rPr>
-        <w:t>e</w:t>
-      </w:r>
-      <w:r>
-        <w:rPr>
-          <w:rFonts w:ascii="Times New Roman" w:hAnsi="Times New Roman" w:cs="Times New Roman"/>
-        </w:rPr>
-        <w:t xml:space="preserve"> pendule à deux segments au-dessus d’une ligne fix</w:t>
-      </w:r>
-      <w:r>
-        <w:rPr>
-          <w:rFonts w:ascii="Times New Roman" w:hAnsi="Times New Roman" w:cs="Times New Roman"/>
-        </w:rPr>
-        <w:t>e</w:t>
-      </w:r>
-      <w:r>
-        <w:rPr>
-          <w:rFonts w:ascii="Times New Roman" w:hAnsi="Times New Roman" w:cs="Times New Roman"/>
-        </w:rPr>
-        <w:t xml:space="preserve"> le plus rapidement possible</w:t>
-      </w:r>
-      <w:r>
-        <w:rPr>
-          <w:rFonts w:ascii="Times New Roman" w:hAnsi="Times New Roman" w:cs="Times New Roman"/>
-        </w:rPr>
-        <w:t xml:space="preserve"> en appliquant des forces sur les charnières.</w:t>
-      </w:r>
-    </w:p>
-    <w:p>
-      <w:pPr>
-        <w:spacing w:after="160"/>
-        <w:jc w:val="center"/>
-        <w:rPr>
-          <w:rFonts w:ascii="Times New Roman" w:hAnsi="Times New Roman" w:cs="Times New Roman"/>
-        </w:rPr>
-      </w:pPr>
-      <w:r>
-        <w:rPr>
-          <w:rFonts w:ascii="Times New Roman" w:hAnsi="Times New Roman" w:cs="Times New Roman"/>
-          <w:noProof/>
-        </w:rPr>
         <mc:AlternateContent>
           <mc:Choice Requires="wps">
             <w:drawing>
@@ -5113,12 +5666,31 @@
         <w:rPr>
           <w:rFonts w:ascii="Times New Roman" w:hAnsi="Times New Roman" w:cs="Times New Roman"/>
         </w:rPr>
-        <w:t xml:space="preserve"> Image 2 : Représentation de l’environnement de Acrobot-V1. Les flèches rouges montrent les actions possibles.</w:t>
-      </w:r>
-    </w:p>
-    <w:p>
-      <w:pPr>
-        <w:spacing w:after="0" w:line="360" w:lineRule="auto"/>
+        <w:t xml:space="preserve"> </w:t>
+      </w:r>
+      <w:r>
+        <w:rPr>
+          <w:rFonts w:ascii="Times New Roman" w:hAnsi="Times New Roman" w:cs="Times New Roman"/>
+          <w:b/>
+          <w:bCs/>
+          <w:sz w:val="20"/>
+          <w:szCs w:val="20"/>
+        </w:rPr>
+        <w:t>Image 2 : Représentation de l’environnement de Acrobot-V1. Les flèches rouges montrent les actions possibles.</w:t>
+      </w:r>
+    </w:p>
+    <w:p>
+      <w:pPr>
+        <w:spacing w:after="160"/>
+        <w:jc w:val="center"/>
+        <w:rPr>
+          <w:rFonts w:ascii="Times New Roman" w:hAnsi="Times New Roman" w:cs="Times New Roman"/>
+        </w:rPr>
+      </w:pPr>
+    </w:p>
+    <w:p>
+      <w:pPr>
+        <w:spacing w:after="160"/>
         <w:ind w:firstLine="708"/>
         <w:jc w:val="both"/>
         <w:rPr>
@@ -5170,16 +5742,7 @@
     </w:p>
     <w:p>
       <w:pPr>
-        <w:spacing w:after="0" w:line="360" w:lineRule="auto"/>
-        <w:jc w:val="both"/>
-        <w:rPr>
-          <w:rFonts w:ascii="Times New Roman" w:hAnsi="Times New Roman" w:cs="Times New Roman"/>
-        </w:rPr>
-      </w:pPr>
-    </w:p>
-    <w:p>
-      <w:pPr>
-        <w:spacing w:after="0" w:line="360" w:lineRule="auto"/>
+        <w:spacing w:after="160"/>
         <w:ind w:firstLine="708"/>
         <w:jc w:val="both"/>
         <w:rPr>
@@ -5226,13 +5789,7 @@
         <w:rPr>
           <w:rFonts w:ascii="Times New Roman" w:hAnsi="Times New Roman" w:cs="Times New Roman"/>
         </w:rPr>
-        <w:t xml:space="preserve"> d’une voiture coincée entre deux montagnes. Elle doit atteindre un drapeau sur le montage de droite le plus rapidement possible, mais son moteur n’est pas assez puissant. La solution optimale consiste à reculer sur la montagne de gauche pour pouvoir se donner plus de vitesse pour gravir la </w:t>
-      </w:r>
-      <w:r>
-        <w:rPr>
-          <w:rFonts w:ascii="Times New Roman" w:hAnsi="Times New Roman" w:cs="Times New Roman"/>
-        </w:rPr>
-        <w:t>montagne. Les actions possibles sont de pousser la voiture vers la droite, vers la gauche ou ne rien faire.</w:t>
+        <w:t xml:space="preserve"> d’une voiture coincée entre deux montagnes. Elle doit atteindre un drapeau sur le montage de droite le plus rapidement possible, mais son moteur n’est pas assez puissant. La solution optimale consiste à reculer sur la montagne de gauche pour pouvoir se donner plus de vitesse pour gravir la montagne. Les actions possibles sont de pousser la voiture vers la droite, vers la gauche ou ne rien faire.</w:t>
       </w:r>
       <w:r>
         <w:rPr>
@@ -5243,10 +5800,14 @@
     </w:p>
     <w:p>
       <w:pPr>
-        <w:spacing w:after="0" w:line="360" w:lineRule="auto"/>
+        <w:spacing w:after="0" w:line="240" w:lineRule="auto"/>
         <w:jc w:val="center"/>
         <w:rPr>
           <w:rFonts w:ascii="Times New Roman" w:hAnsi="Times New Roman" w:cs="Times New Roman"/>
+          <w:b/>
+          <w:bCs/>
+          <w:sz w:val="20"/>
+          <w:szCs w:val="20"/>
         </w:rPr>
       </w:pPr>
       <w:r>
@@ -5448,29 +6009,41 @@
       <w:r>
         <w:rPr>
           <w:rFonts w:ascii="Times New Roman" w:hAnsi="Times New Roman" w:cs="Times New Roman"/>
+          <w:b/>
+          <w:bCs/>
+          <w:sz w:val="20"/>
+          <w:szCs w:val="20"/>
         </w:rPr>
         <w:t>Image 3 : Représentation de l’environnement de MountainCar-v0. Les flèches rouges montrent les actions possibles.</w:t>
       </w:r>
     </w:p>
     <w:p>
       <w:pPr>
-        <w:spacing w:after="160" w:line="360" w:lineRule="auto"/>
-        <w:ind w:firstLine="708"/>
+        <w:spacing w:after="0" w:line="240" w:lineRule="auto"/>
+        <w:jc w:val="center"/>
+        <w:rPr>
+          <w:rFonts w:ascii="Times New Roman" w:hAnsi="Times New Roman" w:cs="Times New Roman"/>
+        </w:rPr>
+      </w:pPr>
+    </w:p>
+    <w:p>
+      <w:pPr>
+        <w:spacing w:after="0" w:line="240" w:lineRule="auto"/>
+        <w:jc w:val="center"/>
+        <w:rPr>
+          <w:rFonts w:ascii="Times New Roman" w:hAnsi="Times New Roman" w:cs="Times New Roman"/>
+        </w:rPr>
+      </w:pPr>
+    </w:p>
+    <w:p>
+      <w:pPr>
+        <w:spacing w:after="160"/>
+        <w:ind w:firstLine="709"/>
         <w:jc w:val="both"/>
         <w:rPr>
           <w:rFonts w:ascii="Times New Roman" w:hAnsi="Times New Roman" w:cs="Times New Roman"/>
         </w:rPr>
       </w:pPr>
-    </w:p>
-    <w:p>
-      <w:pPr>
-        <w:spacing w:after="160" w:line="360" w:lineRule="auto"/>
-        <w:ind w:firstLine="708"/>
-        <w:jc w:val="both"/>
-        <w:rPr>
-          <w:rFonts w:ascii="Times New Roman" w:hAnsi="Times New Roman" w:cs="Times New Roman"/>
-        </w:rPr>
-      </w:pPr>
       <w:r>
         <w:rPr>
           <w:rFonts w:ascii="Times New Roman" w:hAnsi="Times New Roman" w:cs="Times New Roman"/>
@@ -5505,7 +6078,19 @@
         <w:rPr>
           <w:rFonts w:ascii="Times New Roman" w:hAnsi="Times New Roman" w:cs="Times New Roman"/>
         </w:rPr>
-        <w:t>, malgré si certain</w:t>
+        <w:t xml:space="preserve">, </w:t>
+      </w:r>
+      <w:r>
+        <w:rPr>
+          <w:rFonts w:ascii="Times New Roman" w:hAnsi="Times New Roman" w:cs="Times New Roman"/>
+        </w:rPr>
+        <w:t>même</w:t>
+      </w:r>
+      <w:r>
+        <w:rPr>
+          <w:rFonts w:ascii="Times New Roman" w:hAnsi="Times New Roman" w:cs="Times New Roman"/>
+        </w:rPr>
+        <w:t xml:space="preserve"> si certain</w:t>
       </w:r>
       <w:r>
         <w:rPr>
@@ -5628,7 +6213,7 @@
     </w:p>
     <w:p>
       <w:pPr>
-        <w:spacing w:after="160" w:line="360" w:lineRule="auto"/>
+        <w:spacing w:after="160"/>
         <w:jc w:val="both"/>
         <w:rPr>
           <w:rFonts w:ascii="Times New Roman" w:hAnsi="Times New Roman" w:cs="Times New Roman"/>
@@ -5638,19 +6223,12 @@
         <w:rPr>
           <w:rFonts w:ascii="Times New Roman" w:hAnsi="Times New Roman" w:cs="Times New Roman"/>
         </w:rPr>
-        <w:t xml:space="preserve">Notre projet de découverte et d’exploration de l’apprentissage machine par neuro-évolution s’est très bien passé. Nous avons compris que plus un algorithme est rapide, plus il a de chance de converger vers un </w:t>
-      </w:r>
-      <w:r>
-        <w:rPr>
-          <w:rFonts w:ascii="Times New Roman" w:hAnsi="Times New Roman" w:cs="Times New Roman"/>
-        </w:rPr>
-        <w:lastRenderedPageBreak/>
-        <w:t>optimum local. Il faut donc trouver un balancement idéal entre la vitesse et la diversité génétique.</w:t>
-      </w:r>
-    </w:p>
-    <w:p>
-      <w:pPr>
-        <w:spacing w:after="160" w:line="360" w:lineRule="auto"/>
+        <w:t>Notre projet de découverte et d’exploration de l’apprentissage machine par neuro-évolution s’est très bien passé. Nous avons compris que plus un algorithme est rapide, plus il a de chance de converger vers un optimum local. Il faut donc trouver un balancement idéal entre la vitesse et la diversité génétique.</w:t>
+      </w:r>
+    </w:p>
+    <w:p>
+      <w:pPr>
+        <w:spacing w:after="160"/>
         <w:jc w:val="both"/>
         <w:rPr>
           <w:rFonts w:ascii="Times New Roman" w:hAnsi="Times New Roman" w:cs="Times New Roman"/>
@@ -5697,7 +6275,19 @@
         <w:rPr>
           <w:rFonts w:ascii="Times New Roman" w:hAnsi="Times New Roman" w:cs="Times New Roman"/>
         </w:rPr>
-        <w:t xml:space="preserve"> sont utile</w:t>
+        <w:t xml:space="preserve"> sont</w:t>
+      </w:r>
+      <w:r>
+        <w:rPr>
+          <w:rFonts w:ascii="Times New Roman" w:hAnsi="Times New Roman" w:cs="Times New Roman"/>
+        </w:rPr>
+        <w:t xml:space="preserve"> plus</w:t>
+      </w:r>
+      <w:r>
+        <w:rPr>
+          <w:rFonts w:ascii="Times New Roman" w:hAnsi="Times New Roman" w:cs="Times New Roman"/>
+        </w:rPr>
+        <w:t xml:space="preserve"> utile</w:t>
       </w:r>
       <w:r>
         <w:rPr>
@@ -5709,25 +6299,13 @@
         <w:rPr>
           <w:rFonts w:ascii="Times New Roman" w:hAnsi="Times New Roman" w:cs="Times New Roman"/>
         </w:rPr>
-        <w:t xml:space="preserve"> que sur certaine</w:t>
-      </w:r>
-      <w:r>
-        <w:rPr>
-          <w:rFonts w:ascii="Times New Roman" w:hAnsi="Times New Roman" w:cs="Times New Roman"/>
-        </w:rPr>
-        <w:t>s</w:t>
-      </w:r>
-      <w:r>
-        <w:rPr>
-          <w:rFonts w:ascii="Times New Roman" w:hAnsi="Times New Roman" w:cs="Times New Roman"/>
-        </w:rPr>
-        <w:t xml:space="preserve"> situation</w:t>
-      </w:r>
-      <w:r>
-        <w:rPr>
-          <w:rFonts w:ascii="Times New Roman" w:hAnsi="Times New Roman" w:cs="Times New Roman"/>
-        </w:rPr>
-        <w:t>s</w:t>
+        <w:t xml:space="preserve"> que </w:t>
+      </w:r>
+      <w:r>
+        <w:rPr>
+          <w:rFonts w:ascii="Times New Roman" w:hAnsi="Times New Roman" w:cs="Times New Roman"/>
+        </w:rPr>
+        <w:t>d’autres en fonction de la situation</w:t>
       </w:r>
       <w:r>
         <w:rPr>
@@ -5738,7 +6316,7 @@
     </w:p>
     <w:p>
       <w:pPr>
-        <w:spacing w:after="160" w:line="360" w:lineRule="auto"/>
+        <w:spacing w:after="160"/>
         <w:jc w:val="both"/>
         <w:rPr>
           <w:rFonts w:ascii="Times New Roman" w:hAnsi="Times New Roman" w:cs="Times New Roman"/>
@@ -5761,7 +6339,14 @@
         <w:rPr>
           <w:rFonts w:ascii="Times New Roman" w:hAnsi="Times New Roman" w:cs="Times New Roman"/>
         </w:rPr>
-        <w:t>, il serait intéressant de faire varier plus que les poids du réseau neuronal, mais aussi le nombre de nœud</w:t>
+        <w:t xml:space="preserve">, il serait intéressant de faire varier plus que les poids du réseau neuronal, mais </w:t>
+      </w:r>
+      <w:r>
+        <w:rPr>
+          <w:rFonts w:ascii="Times New Roman" w:hAnsi="Times New Roman" w:cs="Times New Roman"/>
+        </w:rPr>
+        <w:lastRenderedPageBreak/>
+        <w:t>aussi le nombre de nœud</w:t>
       </w:r>
       <w:r>
         <w:rPr>
@@ -5790,7 +6375,7 @@
     </w:p>
     <w:p>
       <w:pPr>
-        <w:spacing w:after="160" w:line="360" w:lineRule="auto"/>
+        <w:spacing w:after="160"/>
         <w:jc w:val="both"/>
         <w:rPr>
           <w:rFonts w:ascii="Times New Roman" w:hAnsi="Times New Roman" w:cs="Times New Roman"/>
@@ -5815,7 +6400,7 @@
           <w:bCs/>
           <w:lang w:val="en-CA"/>
         </w:rPr>
-        <w:t xml:space="preserve">7. </w:t>
+        <w:t xml:space="preserve">7 </w:t>
       </w:r>
       <w:r>
         <w:rPr>
@@ -6335,6 +6920,100 @@
           <w:lang w:val="en-US"/>
         </w:rPr>
       </w:pPr>
+      <w:r>
+        <w:rPr>
+          <w:rFonts w:ascii="Times New Roman" w:hAnsi="Times New Roman" w:cs="Times New Roman"/>
+          <w:lang w:val="en-US"/>
+        </w:rPr>
+        <w:t xml:space="preserve"> [</w:t>
+      </w:r>
+      <w:proofErr w:type="spellStart"/>
+      <w:r>
+        <w:rPr>
+          <w:rFonts w:ascii="Times New Roman" w:hAnsi="Times New Roman" w:cs="Times New Roman"/>
+          <w:lang w:val="en-US"/>
+        </w:rPr>
+        <w:t>Salimans</w:t>
+      </w:r>
+      <w:proofErr w:type="spellEnd"/>
+      <w:r>
+        <w:rPr>
+          <w:rFonts w:ascii="Times New Roman" w:hAnsi="Times New Roman" w:cs="Times New Roman"/>
+          <w:lang w:val="en-US"/>
+        </w:rPr>
+        <w:t xml:space="preserve"> et al., 2017</w:t>
+      </w:r>
+      <w:r>
+        <w:rPr>
+          <w:rFonts w:ascii="Times New Roman" w:hAnsi="Times New Roman" w:cs="Times New Roman"/>
+          <w:lang w:val="en-US"/>
+        </w:rPr>
+        <w:t xml:space="preserve">] </w:t>
+      </w:r>
+      <w:proofErr w:type="spellStart"/>
+      <w:r>
+        <w:rPr>
+          <w:rFonts w:ascii="Times New Roman" w:hAnsi="Times New Roman" w:cs="Times New Roman"/>
+          <w:lang w:val="en-US"/>
+        </w:rPr>
+        <w:t>Salimans</w:t>
+      </w:r>
+      <w:proofErr w:type="spellEnd"/>
+      <w:r>
+        <w:rPr>
+          <w:rFonts w:ascii="Times New Roman" w:hAnsi="Times New Roman" w:cs="Times New Roman"/>
+          <w:lang w:val="en-US"/>
+        </w:rPr>
+        <w:t xml:space="preserve"> T., Ho J., Chen X., and </w:t>
+      </w:r>
+      <w:proofErr w:type="spellStart"/>
+      <w:r>
+        <w:rPr>
+          <w:rFonts w:ascii="Times New Roman" w:hAnsi="Times New Roman" w:cs="Times New Roman"/>
+          <w:lang w:val="en-US"/>
+        </w:rPr>
+        <w:t>Sutskever</w:t>
+      </w:r>
+      <w:proofErr w:type="spellEnd"/>
+      <w:r>
+        <w:rPr>
+          <w:rFonts w:ascii="Times New Roman" w:hAnsi="Times New Roman" w:cs="Times New Roman"/>
+          <w:lang w:val="en-US"/>
+        </w:rPr>
+        <w:t xml:space="preserve"> I. </w:t>
+      </w:r>
+      <w:r>
+        <w:rPr>
+          <w:rFonts w:ascii="Times New Roman" w:hAnsi="Times New Roman" w:cs="Times New Roman"/>
+          <w:i/>
+          <w:iCs/>
+          <w:lang w:val="en-US"/>
+        </w:rPr>
+        <w:t>Evolution strategies as a scalable alternative to reinforcement learning</w:t>
+      </w:r>
+      <w:r>
+        <w:rPr>
+          <w:rFonts w:ascii="Times New Roman" w:hAnsi="Times New Roman" w:cs="Times New Roman"/>
+          <w:lang w:val="en-US"/>
+        </w:rPr>
+        <w:t xml:space="preserve">. </w:t>
+      </w:r>
+      <w:proofErr w:type="spellStart"/>
+      <w:r>
+        <w:rPr>
+          <w:rFonts w:ascii="Times New Roman" w:hAnsi="Times New Roman" w:cs="Times New Roman"/>
+          <w:lang w:val="en-US"/>
+        </w:rPr>
+        <w:t>arXiv</w:t>
+      </w:r>
+      <w:proofErr w:type="spellEnd"/>
+      <w:r>
+        <w:rPr>
+          <w:rFonts w:ascii="Times New Roman" w:hAnsi="Times New Roman" w:cs="Times New Roman"/>
+          <w:lang w:val="en-US"/>
+        </w:rPr>
+        <w:t xml:space="preserve"> preprint arXiv:1703.03864, 2017.</w:t>
+      </w:r>
     </w:p>
     <w:p>
       <w:pPr>
@@ -6358,7 +7037,7 @@
           <w:rFonts w:ascii="Times New Roman" w:hAnsi="Times New Roman" w:cs="Times New Roman"/>
           <w:lang w:val="en-US"/>
         </w:rPr>
-        <w:t>Salimans</w:t>
+        <w:t>Sehnke</w:t>
       </w:r>
       <w:proofErr w:type="spellEnd"/>
       <w:r>
@@ -6366,7 +7045,7 @@
           <w:rFonts w:ascii="Times New Roman" w:hAnsi="Times New Roman" w:cs="Times New Roman"/>
           <w:lang w:val="en-US"/>
         </w:rPr>
-        <w:t xml:space="preserve"> et al., 2017</w:t>
+        <w:t xml:space="preserve"> et al., 2010</w:t>
       </w:r>
       <w:r>
         <w:rPr>
@@ -6381,7 +7060,7 @@
           <w:rFonts w:ascii="Times New Roman" w:hAnsi="Times New Roman" w:cs="Times New Roman"/>
           <w:lang w:val="en-US"/>
         </w:rPr>
-        <w:t>Salimans</w:t>
+        <w:t>Sehnke</w:t>
       </w:r>
       <w:proofErr w:type="spellEnd"/>
       <w:r>
@@ -6389,7 +7068,7 @@
           <w:rFonts w:ascii="Times New Roman" w:hAnsi="Times New Roman" w:cs="Times New Roman"/>
           <w:lang w:val="en-US"/>
         </w:rPr>
-        <w:t xml:space="preserve"> T., Ho J., Chen X., and </w:t>
+        <w:t xml:space="preserve"> F., </w:t>
       </w:r>
       <w:proofErr w:type="spellStart"/>
       <w:r>
@@ -6397,7 +7076,7 @@
           <w:rFonts w:ascii="Times New Roman" w:hAnsi="Times New Roman" w:cs="Times New Roman"/>
           <w:lang w:val="en-US"/>
         </w:rPr>
-        <w:t>Sutskever</w:t>
+        <w:t>Osendorfer</w:t>
       </w:r>
       <w:proofErr w:type="spellEnd"/>
       <w:r>
@@ -6405,7 +7084,39 @@
           <w:rFonts w:ascii="Times New Roman" w:hAnsi="Times New Roman" w:cs="Times New Roman"/>
           <w:lang w:val="en-US"/>
         </w:rPr>
-        <w:t xml:space="preserve"> I. </w:t>
+        <w:t xml:space="preserve"> C., </w:t>
+      </w:r>
+      <w:proofErr w:type="spellStart"/>
+      <w:r>
+        <w:rPr>
+          <w:rFonts w:ascii="Times New Roman" w:hAnsi="Times New Roman" w:cs="Times New Roman"/>
+          <w:lang w:val="en-US"/>
+        </w:rPr>
+        <w:t>R¨uckstieß</w:t>
+      </w:r>
+      <w:proofErr w:type="spellEnd"/>
+      <w:r>
+        <w:rPr>
+          <w:rFonts w:ascii="Times New Roman" w:hAnsi="Times New Roman" w:cs="Times New Roman"/>
+          <w:lang w:val="en-US"/>
+        </w:rPr>
+        <w:t xml:space="preserve"> T., Graves A., Peters J., and </w:t>
+      </w:r>
+      <w:proofErr w:type="spellStart"/>
+      <w:r>
+        <w:rPr>
+          <w:rFonts w:ascii="Times New Roman" w:hAnsi="Times New Roman" w:cs="Times New Roman"/>
+          <w:lang w:val="en-US"/>
+        </w:rPr>
+        <w:t>Schmidhuber</w:t>
+      </w:r>
+      <w:proofErr w:type="spellEnd"/>
+      <w:r>
+        <w:rPr>
+          <w:rFonts w:ascii="Times New Roman" w:hAnsi="Times New Roman" w:cs="Times New Roman"/>
+          <w:lang w:val="en-US"/>
+        </w:rPr>
+        <w:t xml:space="preserve"> J. </w:t>
       </w:r>
       <w:r>
         <w:rPr>
@@ -6414,30 +7125,14 @@
           <w:iCs/>
           <w:lang w:val="en-US"/>
         </w:rPr>
-        <w:t>Evolution strategies as a scalable alternative to reinforcement learning</w:t>
-      </w:r>
-      <w:r>
-        <w:rPr>
-          <w:rFonts w:ascii="Times New Roman" w:hAnsi="Times New Roman" w:cs="Times New Roman"/>
-          <w:lang w:val="en-US"/>
-        </w:rPr>
-        <w:t xml:space="preserve">. </w:t>
-      </w:r>
-      <w:proofErr w:type="spellStart"/>
-      <w:r>
-        <w:rPr>
-          <w:rFonts w:ascii="Times New Roman" w:hAnsi="Times New Roman" w:cs="Times New Roman"/>
-          <w:lang w:val="en-US"/>
-        </w:rPr>
-        <w:t>arXiv</w:t>
-      </w:r>
-      <w:proofErr w:type="spellEnd"/>
-      <w:r>
-        <w:rPr>
-          <w:rFonts w:ascii="Times New Roman" w:hAnsi="Times New Roman" w:cs="Times New Roman"/>
-          <w:lang w:val="en-US"/>
-        </w:rPr>
-        <w:t xml:space="preserve"> preprint arXiv:1703.03864, 2017.</w:t>
+        <w:t>Parameter-exploring policy gradients</w:t>
+      </w:r>
+      <w:r>
+        <w:rPr>
+          <w:rFonts w:ascii="Times New Roman" w:hAnsi="Times New Roman" w:cs="Times New Roman"/>
+          <w:lang w:val="en-US"/>
+        </w:rPr>
+        <w:t xml:space="preserve">. Neural Networks, 2010. </w:t>
       </w:r>
     </w:p>
     <w:p>
@@ -6454,7 +7149,21 @@
           <w:rFonts w:ascii="Times New Roman" w:hAnsi="Times New Roman" w:cs="Times New Roman"/>
           <w:lang w:val="en-US"/>
         </w:rPr>
-        <w:t xml:space="preserve"> [</w:t>
+        <w:t>[</w:t>
+      </w:r>
+      <w:r>
+        <w:rPr>
+          <w:rFonts w:ascii="Times New Roman" w:hAnsi="Times New Roman" w:cs="Times New Roman"/>
+          <w:lang w:val="en-US"/>
+        </w:rPr>
+        <w:t>Such et al., 2018</w:t>
+      </w:r>
+      <w:r>
+        <w:rPr>
+          <w:rFonts w:ascii="Times New Roman" w:hAnsi="Times New Roman" w:cs="Times New Roman"/>
+          <w:lang w:val="en-US"/>
+        </w:rPr>
+        <w:t xml:space="preserve">] Such P., </w:t>
       </w:r>
       <w:proofErr w:type="spellStart"/>
       <w:r>
@@ -6462,7 +7171,7 @@
           <w:rFonts w:ascii="Times New Roman" w:hAnsi="Times New Roman" w:cs="Times New Roman"/>
           <w:lang w:val="en-US"/>
         </w:rPr>
-        <w:t>Sehnke</w:t>
+        <w:t>Madhavan</w:t>
       </w:r>
       <w:proofErr w:type="spellEnd"/>
       <w:r>
@@ -6470,78 +7179,7 @@
           <w:rFonts w:ascii="Times New Roman" w:hAnsi="Times New Roman" w:cs="Times New Roman"/>
           <w:lang w:val="en-US"/>
         </w:rPr>
-        <w:t xml:space="preserve"> et al., 2010</w:t>
-      </w:r>
-      <w:r>
-        <w:rPr>
-          <w:rFonts w:ascii="Times New Roman" w:hAnsi="Times New Roman" w:cs="Times New Roman"/>
-          <w:lang w:val="en-US"/>
-        </w:rPr>
-        <w:t xml:space="preserve">] </w:t>
-      </w:r>
-      <w:proofErr w:type="spellStart"/>
-      <w:r>
-        <w:rPr>
-          <w:rFonts w:ascii="Times New Roman" w:hAnsi="Times New Roman" w:cs="Times New Roman"/>
-          <w:lang w:val="en-US"/>
-        </w:rPr>
-        <w:t>Sehnke</w:t>
-      </w:r>
-      <w:proofErr w:type="spellEnd"/>
-      <w:r>
-        <w:rPr>
-          <w:rFonts w:ascii="Times New Roman" w:hAnsi="Times New Roman" w:cs="Times New Roman"/>
-          <w:lang w:val="en-US"/>
-        </w:rPr>
-        <w:t xml:space="preserve"> F., </w:t>
-      </w:r>
-      <w:proofErr w:type="spellStart"/>
-      <w:r>
-        <w:rPr>
-          <w:rFonts w:ascii="Times New Roman" w:hAnsi="Times New Roman" w:cs="Times New Roman"/>
-          <w:lang w:val="en-US"/>
-        </w:rPr>
-        <w:t>Osendorfer</w:t>
-      </w:r>
-      <w:proofErr w:type="spellEnd"/>
-      <w:r>
-        <w:rPr>
-          <w:rFonts w:ascii="Times New Roman" w:hAnsi="Times New Roman" w:cs="Times New Roman"/>
-          <w:lang w:val="en-US"/>
-        </w:rPr>
-        <w:t xml:space="preserve"> C., </w:t>
-      </w:r>
-      <w:proofErr w:type="spellStart"/>
-      <w:r>
-        <w:rPr>
-          <w:rFonts w:ascii="Times New Roman" w:hAnsi="Times New Roman" w:cs="Times New Roman"/>
-          <w:lang w:val="en-US"/>
-        </w:rPr>
-        <w:t>R¨uckstieß</w:t>
-      </w:r>
-      <w:proofErr w:type="spellEnd"/>
-      <w:r>
-        <w:rPr>
-          <w:rFonts w:ascii="Times New Roman" w:hAnsi="Times New Roman" w:cs="Times New Roman"/>
-          <w:lang w:val="en-US"/>
-        </w:rPr>
-        <w:t xml:space="preserve"> T., Graves A., Peters J., and </w:t>
-      </w:r>
-      <w:proofErr w:type="spellStart"/>
-      <w:r>
-        <w:rPr>
-          <w:rFonts w:ascii="Times New Roman" w:hAnsi="Times New Roman" w:cs="Times New Roman"/>
-          <w:lang w:val="en-US"/>
-        </w:rPr>
-        <w:t>Schmidhuber</w:t>
-      </w:r>
-      <w:proofErr w:type="spellEnd"/>
-      <w:r>
-        <w:rPr>
-          <w:rFonts w:ascii="Times New Roman" w:hAnsi="Times New Roman" w:cs="Times New Roman"/>
-          <w:lang w:val="en-US"/>
-        </w:rPr>
-        <w:t xml:space="preserve"> J. </w:t>
+        <w:t xml:space="preserve"> V., Conti E., Lehman J., Stanley K., Clune J. </w:t>
       </w:r>
       <w:r>
         <w:rPr>
@@ -6550,62 +7188,9 @@
           <w:iCs/>
           <w:lang w:val="en-US"/>
         </w:rPr>
-        <w:t>Parameter-exploring policy gradients</w:t>
-      </w:r>
-      <w:r>
-        <w:rPr>
-          <w:rFonts w:ascii="Times New Roman" w:hAnsi="Times New Roman" w:cs="Times New Roman"/>
-          <w:lang w:val="en-US"/>
-        </w:rPr>
-        <w:t xml:space="preserve">. Neural Networks, 2010. </w:t>
-      </w:r>
-    </w:p>
-    <w:p>
-      <w:pPr>
-        <w:spacing w:after="160" w:line="360" w:lineRule="auto"/>
-        <w:jc w:val="both"/>
-        <w:rPr>
-          <w:rFonts w:ascii="Times New Roman" w:hAnsi="Times New Roman" w:cs="Times New Roman"/>
-          <w:lang w:val="en-US"/>
-        </w:rPr>
-      </w:pPr>
-      <w:r>
-        <w:rPr>
-          <w:rFonts w:ascii="Times New Roman" w:hAnsi="Times New Roman" w:cs="Times New Roman"/>
-          <w:lang w:val="en-US"/>
-        </w:rPr>
-        <w:t>[</w:t>
-      </w:r>
-      <w:r>
-        <w:rPr>
-          <w:rFonts w:ascii="Times New Roman" w:hAnsi="Times New Roman" w:cs="Times New Roman"/>
-          <w:lang w:val="en-US"/>
-        </w:rPr>
-        <w:t>Such et al., 2018</w:t>
-      </w:r>
-      <w:r>
-        <w:rPr>
-          <w:rFonts w:ascii="Times New Roman" w:hAnsi="Times New Roman" w:cs="Times New Roman"/>
-          <w:lang w:val="en-US"/>
-        </w:rPr>
-        <w:t xml:space="preserve">] Such P., </w:t>
+        <w:t xml:space="preserve">Deep </w:t>
       </w:r>
       <w:proofErr w:type="spellStart"/>
-      <w:r>
-        <w:rPr>
-          <w:rFonts w:ascii="Times New Roman" w:hAnsi="Times New Roman" w:cs="Times New Roman"/>
-          <w:lang w:val="en-US"/>
-        </w:rPr>
-        <w:t>Madhavan</w:t>
-      </w:r>
-      <w:proofErr w:type="spellEnd"/>
-      <w:r>
-        <w:rPr>
-          <w:rFonts w:ascii="Times New Roman" w:hAnsi="Times New Roman" w:cs="Times New Roman"/>
-          <w:lang w:val="en-US"/>
-        </w:rPr>
-        <w:t xml:space="preserve"> V., Conti E., Lehman J., Stanley K., Clune J. </w:t>
-      </w:r>
       <w:r>
         <w:rPr>
           <w:rFonts w:ascii="Times New Roman" w:hAnsi="Times New Roman" w:cs="Times New Roman"/>
@@ -6613,9 +7198,9 @@
           <w:iCs/>
           <w:lang w:val="en-US"/>
         </w:rPr>
-        <w:t xml:space="preserve">Deep </w:t>
-      </w:r>
-      <w:proofErr w:type="spellStart"/>
+        <w:t>Neuroevolution</w:t>
+      </w:r>
+      <w:proofErr w:type="spellEnd"/>
       <w:r>
         <w:rPr>
           <w:rFonts w:ascii="Times New Roman" w:hAnsi="Times New Roman" w:cs="Times New Roman"/>
@@ -6623,9 +7208,8 @@
           <w:iCs/>
           <w:lang w:val="en-US"/>
         </w:rPr>
-        <w:t>Neuroevolution</w:t>
-      </w:r>
-      <w:proofErr w:type="spellEnd"/>
+        <w:t xml:space="preserve">: Genetic Algorithms are a Competitive Alternative for </w:t>
+      </w:r>
       <w:r>
         <w:rPr>
           <w:rFonts w:ascii="Times New Roman" w:hAnsi="Times New Roman" w:cs="Times New Roman"/>
@@ -6633,7 +7217,7 @@
           <w:iCs/>
           <w:lang w:val="en-US"/>
         </w:rPr>
-        <w:t>: Genetic Algorithms are a Competitive Alternative for Training Deep Neural Networks for Reinforced Learning</w:t>
+        <w:t>Training Deep Neural Networks for Reinforced Learning</w:t>
       </w:r>
       <w:r>
         <w:rPr>
@@ -6762,7 +7346,7 @@
 </file>
 
 <file path=word/endnotes.xml><?xml version="1.0" encoding="utf-8"?>
-<w:endnotes xmlns:wpc="http://schemas.microsoft.com/office/word/2010/wordprocessingCanvas" xmlns:cx="http://schemas.microsoft.com/office/drawing/2014/chartex" xmlns:cx1="http://schemas.microsoft.com/office/drawing/2015/9/8/chartex" xmlns:cx2="http://schemas.microsoft.com/office/drawing/2015/10/21/chartex" xmlns:cx3="http://schemas.microsoft.com/office/drawing/2016/5/9/chartex" xmlns:cx4="http://schemas.microsoft.com/office/drawing/2016/5/10/chartex" xmlns:cx5="http://schemas.microsoft.com/office/drawing/2016/5/11/chartex" xmlns:cx6="http://schemas.microsoft.com/office/drawing/2016/5/12/chartex" xmlns:cx7="http://schemas.microsoft.com/office/drawing/2016/5/13/chartex" xmlns:cx8="http://schemas.microsoft.com/office/drawing/2016/5/14/chartex" xmlns:mc="http://schemas.openxmlformats.org/markup-compatibility/2006" xmlns:aink="http://schemas.microsoft.com/office/drawing/2016/ink" xmlns:am3d="http://schemas.microsoft.com/office/drawing/2017/model3d" xmlns:o="urn:schemas-microsoft-com:office:office" xmlns:r="http://schemas.openxmlformats.org/officeDocument/2006/relationships" xmlns:m="http://schemas.openxmlformats.org/officeDocument/2006/math" xmlns:v="urn:schemas-microsoft-com:vml" xmlns:wp14="http://schemas.microsoft.com/office/word/2010/wordprocessingDrawing" xmlns:wp="http://schemas.openxmlformats.org/drawingml/2006/wordprocessingDrawing" xmlns:w10="urn:schemas-microsoft-com:office:word" xmlns:w="http://schemas.openxmlformats.org/wordprocessingml/2006/main" xmlns:w14="http://schemas.microsoft.com/office/word/2010/wordml" xmlns:w15="http://schemas.microsoft.com/office/word/2012/wordml" xmlns:w16cid="http://schemas.microsoft.com/office/word/2016/wordml/cid" xmlns:w16se="http://schemas.microsoft.com/office/word/2015/wordml/symex" xmlns:wpg="http://schemas.microsoft.com/office/word/2010/wordprocessingGroup" xmlns:wpi="http://schemas.microsoft.com/office/word/2010/wordprocessingInk" xmlns:wne="http://schemas.microsoft.com/office/word/2006/wordml" xmlns:wps="http://schemas.microsoft.com/office/word/2010/wordprocessingShape" mc:Ignorable="w14 w15 w16se w16cid wp14">
+<w:endnotes xmlns:wpc="http://schemas.microsoft.com/office/word/2010/wordprocessingCanvas" xmlns:cx="http://schemas.microsoft.com/office/drawing/2014/chartex" xmlns:cx1="http://schemas.microsoft.com/office/drawing/2015/9/8/chartex" xmlns:cx2="http://schemas.microsoft.com/office/drawing/2015/10/21/chartex" xmlns:cx3="http://schemas.microsoft.com/office/drawing/2016/5/9/chartex" xmlns:cx4="http://schemas.microsoft.com/office/drawing/2016/5/10/chartex" xmlns:cx5="http://schemas.microsoft.com/office/drawing/2016/5/11/chartex" xmlns:cx6="http://schemas.microsoft.com/office/drawing/2016/5/12/chartex" xmlns:cx7="http://schemas.microsoft.com/office/drawing/2016/5/13/chartex" xmlns:cx8="http://schemas.microsoft.com/office/drawing/2016/5/14/chartex" xmlns:mc="http://schemas.openxmlformats.org/markup-compatibility/2006" xmlns:aink="http://schemas.microsoft.com/office/drawing/2016/ink" xmlns:am3d="http://schemas.microsoft.com/office/drawing/2017/model3d" xmlns:o="urn:schemas-microsoft-com:office:office" xmlns:r="http://schemas.openxmlformats.org/officeDocument/2006/relationships" xmlns:m="http://schemas.openxmlformats.org/officeDocument/2006/math" xmlns:v="urn:schemas-microsoft-com:vml" xmlns:wp14="http://schemas.microsoft.com/office/word/2010/wordprocessingDrawing" xmlns:wp="http://schemas.openxmlformats.org/drawingml/2006/wordprocessingDrawing" xmlns:w10="urn:schemas-microsoft-com:office:word" xmlns:w="http://schemas.openxmlformats.org/wordprocessingml/2006/main" xmlns:w14="http://schemas.microsoft.com/office/word/2010/wordml" xmlns:w15="http://schemas.microsoft.com/office/word/2012/wordml" xmlns:w16cex="http://schemas.microsoft.com/office/word/2018/wordml/cex" xmlns:w16cid="http://schemas.microsoft.com/office/word/2016/wordml/cid" xmlns:w16="http://schemas.microsoft.com/office/word/2018/wordml" xmlns:w16se="http://schemas.microsoft.com/office/word/2015/wordml/symex" xmlns:wpg="http://schemas.microsoft.com/office/word/2010/wordprocessingGroup" xmlns:wpi="http://schemas.microsoft.com/office/word/2010/wordprocessingInk" xmlns:wne="http://schemas.microsoft.com/office/word/2006/wordml" xmlns:wps="http://schemas.microsoft.com/office/word/2010/wordprocessingShape" mc:Ignorable="w14 w15 w16se w16cid w16 w16cex wp14">
   <w:endnote w:type="separator" w:id="-1">
     <w:p>
       <w:pPr>
@@ -6787,7 +7371,7 @@
 </file>
 
 <file path=word/footer1.xml><?xml version="1.0" encoding="utf-8"?>
-<w:ftr xmlns:wpc="http://schemas.microsoft.com/office/word/2010/wordprocessingCanvas" xmlns:cx="http://schemas.microsoft.com/office/drawing/2014/chartex" xmlns:cx1="http://schemas.microsoft.com/office/drawing/2015/9/8/chartex" xmlns:cx2="http://schemas.microsoft.com/office/drawing/2015/10/21/chartex" xmlns:cx3="http://schemas.microsoft.com/office/drawing/2016/5/9/chartex" xmlns:cx4="http://schemas.microsoft.com/office/drawing/2016/5/10/chartex" xmlns:cx5="http://schemas.microsoft.com/office/drawing/2016/5/11/chartex" xmlns:cx6="http://schemas.microsoft.com/office/drawing/2016/5/12/chartex" xmlns:cx7="http://schemas.microsoft.com/office/drawing/2016/5/13/chartex" xmlns:cx8="http://schemas.microsoft.com/office/drawing/2016/5/14/chartex" xmlns:mc="http://schemas.openxmlformats.org/markup-compatibility/2006" xmlns:aink="http://schemas.microsoft.com/office/drawing/2016/ink" xmlns:am3d="http://schemas.microsoft.com/office/drawing/2017/model3d" xmlns:o="urn:schemas-microsoft-com:office:office" xmlns:r="http://schemas.openxmlformats.org/officeDocument/2006/relationships" xmlns:m="http://schemas.openxmlformats.org/officeDocument/2006/math" xmlns:v="urn:schemas-microsoft-com:vml" xmlns:wp14="http://schemas.microsoft.com/office/word/2010/wordprocessingDrawing" xmlns:wp="http://schemas.openxmlformats.org/drawingml/2006/wordprocessingDrawing" xmlns:w10="urn:schemas-microsoft-com:office:word" xmlns:w="http://schemas.openxmlformats.org/wordprocessingml/2006/main" xmlns:w14="http://schemas.microsoft.com/office/word/2010/wordml" xmlns:w15="http://schemas.microsoft.com/office/word/2012/wordml" xmlns:w16cid="http://schemas.microsoft.com/office/word/2016/wordml/cid" xmlns:w16se="http://schemas.microsoft.com/office/word/2015/wordml/symex" xmlns:wpg="http://schemas.microsoft.com/office/word/2010/wordprocessingGroup" xmlns:wpi="http://schemas.microsoft.com/office/word/2010/wordprocessingInk" xmlns:wne="http://schemas.microsoft.com/office/word/2006/wordml" xmlns:wps="http://schemas.microsoft.com/office/word/2010/wordprocessingShape" mc:Ignorable="w14 w15 w16se w16cid wp14">
+<w:ftr xmlns:wpc="http://schemas.microsoft.com/office/word/2010/wordprocessingCanvas" xmlns:cx="http://schemas.microsoft.com/office/drawing/2014/chartex" xmlns:cx1="http://schemas.microsoft.com/office/drawing/2015/9/8/chartex" xmlns:cx2="http://schemas.microsoft.com/office/drawing/2015/10/21/chartex" xmlns:cx3="http://schemas.microsoft.com/office/drawing/2016/5/9/chartex" xmlns:cx4="http://schemas.microsoft.com/office/drawing/2016/5/10/chartex" xmlns:cx5="http://schemas.microsoft.com/office/drawing/2016/5/11/chartex" xmlns:cx6="http://schemas.microsoft.com/office/drawing/2016/5/12/chartex" xmlns:cx7="http://schemas.microsoft.com/office/drawing/2016/5/13/chartex" xmlns:cx8="http://schemas.microsoft.com/office/drawing/2016/5/14/chartex" xmlns:mc="http://schemas.openxmlformats.org/markup-compatibility/2006" xmlns:aink="http://schemas.microsoft.com/office/drawing/2016/ink" xmlns:am3d="http://schemas.microsoft.com/office/drawing/2017/model3d" xmlns:o="urn:schemas-microsoft-com:office:office" xmlns:r="http://schemas.openxmlformats.org/officeDocument/2006/relationships" xmlns:m="http://schemas.openxmlformats.org/officeDocument/2006/math" xmlns:v="urn:schemas-microsoft-com:vml" xmlns:wp14="http://schemas.microsoft.com/office/word/2010/wordprocessingDrawing" xmlns:wp="http://schemas.openxmlformats.org/drawingml/2006/wordprocessingDrawing" xmlns:w10="urn:schemas-microsoft-com:office:word" xmlns:w="http://schemas.openxmlformats.org/wordprocessingml/2006/main" xmlns:w14="http://schemas.microsoft.com/office/word/2010/wordml" xmlns:w15="http://schemas.microsoft.com/office/word/2012/wordml" xmlns:w16cex="http://schemas.microsoft.com/office/word/2018/wordml/cex" xmlns:w16cid="http://schemas.microsoft.com/office/word/2016/wordml/cid" xmlns:w16="http://schemas.microsoft.com/office/word/2018/wordml" xmlns:w16se="http://schemas.microsoft.com/office/word/2015/wordml/symex" xmlns:wpg="http://schemas.microsoft.com/office/word/2010/wordprocessingGroup" xmlns:wpi="http://schemas.microsoft.com/office/word/2010/wordprocessingInk" xmlns:wne="http://schemas.microsoft.com/office/word/2006/wordml" xmlns:wps="http://schemas.microsoft.com/office/word/2010/wordprocessingShape" mc:Ignorable="w14 w15 w16se w16cid w16 w16cex wp14">
   <w:p>
     <w:pPr>
       <w:pStyle w:val="Pieddepage"/>
@@ -6797,7 +7381,7 @@
 </file>
 
 <file path=word/footer2.xml><?xml version="1.0" encoding="utf-8"?>
-<w:ftr xmlns:wpc="http://schemas.microsoft.com/office/word/2010/wordprocessingCanvas" xmlns:cx="http://schemas.microsoft.com/office/drawing/2014/chartex" xmlns:cx1="http://schemas.microsoft.com/office/drawing/2015/9/8/chartex" xmlns:cx2="http://schemas.microsoft.com/office/drawing/2015/10/21/chartex" xmlns:cx3="http://schemas.microsoft.com/office/drawing/2016/5/9/chartex" xmlns:cx4="http://schemas.microsoft.com/office/drawing/2016/5/10/chartex" xmlns:cx5="http://schemas.microsoft.com/office/drawing/2016/5/11/chartex" xmlns:cx6="http://schemas.microsoft.com/office/drawing/2016/5/12/chartex" xmlns:cx7="http://schemas.microsoft.com/office/drawing/2016/5/13/chartex" xmlns:cx8="http://schemas.microsoft.com/office/drawing/2016/5/14/chartex" xmlns:mc="http://schemas.openxmlformats.org/markup-compatibility/2006" xmlns:aink="http://schemas.microsoft.com/office/drawing/2016/ink" xmlns:am3d="http://schemas.microsoft.com/office/drawing/2017/model3d" xmlns:o="urn:schemas-microsoft-com:office:office" xmlns:r="http://schemas.openxmlformats.org/officeDocument/2006/relationships" xmlns:m="http://schemas.openxmlformats.org/officeDocument/2006/math" xmlns:v="urn:schemas-microsoft-com:vml" xmlns:wp14="http://schemas.microsoft.com/office/word/2010/wordprocessingDrawing" xmlns:wp="http://schemas.openxmlformats.org/drawingml/2006/wordprocessingDrawing" xmlns:w10="urn:schemas-microsoft-com:office:word" xmlns:w="http://schemas.openxmlformats.org/wordprocessingml/2006/main" xmlns:w14="http://schemas.microsoft.com/office/word/2010/wordml" xmlns:w15="http://schemas.microsoft.com/office/word/2012/wordml" xmlns:w16cid="http://schemas.microsoft.com/office/word/2016/wordml/cid" xmlns:w16se="http://schemas.microsoft.com/office/word/2015/wordml/symex" xmlns:wpg="http://schemas.microsoft.com/office/word/2010/wordprocessingGroup" xmlns:wpi="http://schemas.microsoft.com/office/word/2010/wordprocessingInk" xmlns:wne="http://schemas.microsoft.com/office/word/2006/wordml" xmlns:wps="http://schemas.microsoft.com/office/word/2010/wordprocessingShape" mc:Ignorable="w14 w15 w16se w16cid wp14">
+<w:ftr xmlns:wpc="http://schemas.microsoft.com/office/word/2010/wordprocessingCanvas" xmlns:cx="http://schemas.microsoft.com/office/drawing/2014/chartex" xmlns:cx1="http://schemas.microsoft.com/office/drawing/2015/9/8/chartex" xmlns:cx2="http://schemas.microsoft.com/office/drawing/2015/10/21/chartex" xmlns:cx3="http://schemas.microsoft.com/office/drawing/2016/5/9/chartex" xmlns:cx4="http://schemas.microsoft.com/office/drawing/2016/5/10/chartex" xmlns:cx5="http://schemas.microsoft.com/office/drawing/2016/5/11/chartex" xmlns:cx6="http://schemas.microsoft.com/office/drawing/2016/5/12/chartex" xmlns:cx7="http://schemas.microsoft.com/office/drawing/2016/5/13/chartex" xmlns:cx8="http://schemas.microsoft.com/office/drawing/2016/5/14/chartex" xmlns:mc="http://schemas.openxmlformats.org/markup-compatibility/2006" xmlns:aink="http://schemas.microsoft.com/office/drawing/2016/ink" xmlns:am3d="http://schemas.microsoft.com/office/drawing/2017/model3d" xmlns:o="urn:schemas-microsoft-com:office:office" xmlns:r="http://schemas.openxmlformats.org/officeDocument/2006/relationships" xmlns:m="http://schemas.openxmlformats.org/officeDocument/2006/math" xmlns:v="urn:schemas-microsoft-com:vml" xmlns:wp14="http://schemas.microsoft.com/office/word/2010/wordprocessingDrawing" xmlns:wp="http://schemas.openxmlformats.org/drawingml/2006/wordprocessingDrawing" xmlns:w10="urn:schemas-microsoft-com:office:word" xmlns:w="http://schemas.openxmlformats.org/wordprocessingml/2006/main" xmlns:w14="http://schemas.microsoft.com/office/word/2010/wordml" xmlns:w15="http://schemas.microsoft.com/office/word/2012/wordml" xmlns:w16cex="http://schemas.microsoft.com/office/word/2018/wordml/cex" xmlns:w16cid="http://schemas.microsoft.com/office/word/2016/wordml/cid" xmlns:w16="http://schemas.microsoft.com/office/word/2018/wordml" xmlns:w16se="http://schemas.microsoft.com/office/word/2015/wordml/symex" xmlns:wpg="http://schemas.microsoft.com/office/word/2010/wordprocessingGroup" xmlns:wpi="http://schemas.microsoft.com/office/word/2010/wordprocessingInk" xmlns:wne="http://schemas.microsoft.com/office/word/2006/wordml" xmlns:wps="http://schemas.microsoft.com/office/word/2010/wordprocessingShape" mc:Ignorable="w14 w15 w16se w16cid w16 w16cex wp14">
   <w:p>
     <w:pPr>
       <w:pStyle w:val="Pieddepage"/>
@@ -6807,7 +7391,7 @@
 </file>
 
 <file path=word/footer3.xml><?xml version="1.0" encoding="utf-8"?>
-<w:ftr xmlns:wpc="http://schemas.microsoft.com/office/word/2010/wordprocessingCanvas" xmlns:cx="http://schemas.microsoft.com/office/drawing/2014/chartex" xmlns:cx1="http://schemas.microsoft.com/office/drawing/2015/9/8/chartex" xmlns:cx2="http://schemas.microsoft.com/office/drawing/2015/10/21/chartex" xmlns:cx3="http://schemas.microsoft.com/office/drawing/2016/5/9/chartex" xmlns:cx4="http://schemas.microsoft.com/office/drawing/2016/5/10/chartex" xmlns:cx5="http://schemas.microsoft.com/office/drawing/2016/5/11/chartex" xmlns:cx6="http://schemas.microsoft.com/office/drawing/2016/5/12/chartex" xmlns:cx7="http://schemas.microsoft.com/office/drawing/2016/5/13/chartex" xmlns:cx8="http://schemas.microsoft.com/office/drawing/2016/5/14/chartex" xmlns:mc="http://schemas.openxmlformats.org/markup-compatibility/2006" xmlns:aink="http://schemas.microsoft.com/office/drawing/2016/ink" xmlns:am3d="http://schemas.microsoft.com/office/drawing/2017/model3d" xmlns:o="urn:schemas-microsoft-com:office:office" xmlns:r="http://schemas.openxmlformats.org/officeDocument/2006/relationships" xmlns:m="http://schemas.openxmlformats.org/officeDocument/2006/math" xmlns:v="urn:schemas-microsoft-com:vml" xmlns:wp14="http://schemas.microsoft.com/office/word/2010/wordprocessingDrawing" xmlns:wp="http://schemas.openxmlformats.org/drawingml/2006/wordprocessingDrawing" xmlns:w10="urn:schemas-microsoft-com:office:word" xmlns:w="http://schemas.openxmlformats.org/wordprocessingml/2006/main" xmlns:w14="http://schemas.microsoft.com/office/word/2010/wordml" xmlns:w15="http://schemas.microsoft.com/office/word/2012/wordml" xmlns:w16cid="http://schemas.microsoft.com/office/word/2016/wordml/cid" xmlns:w16se="http://schemas.microsoft.com/office/word/2015/wordml/symex" xmlns:wpg="http://schemas.microsoft.com/office/word/2010/wordprocessingGroup" xmlns:wpi="http://schemas.microsoft.com/office/word/2010/wordprocessingInk" xmlns:wne="http://schemas.microsoft.com/office/word/2006/wordml" xmlns:wps="http://schemas.microsoft.com/office/word/2010/wordprocessingShape" mc:Ignorable="w14 w15 w16se w16cid wp14">
+<w:ftr xmlns:wpc="http://schemas.microsoft.com/office/word/2010/wordprocessingCanvas" xmlns:cx="http://schemas.microsoft.com/office/drawing/2014/chartex" xmlns:cx1="http://schemas.microsoft.com/office/drawing/2015/9/8/chartex" xmlns:cx2="http://schemas.microsoft.com/office/drawing/2015/10/21/chartex" xmlns:cx3="http://schemas.microsoft.com/office/drawing/2016/5/9/chartex" xmlns:cx4="http://schemas.microsoft.com/office/drawing/2016/5/10/chartex" xmlns:cx5="http://schemas.microsoft.com/office/drawing/2016/5/11/chartex" xmlns:cx6="http://schemas.microsoft.com/office/drawing/2016/5/12/chartex" xmlns:cx7="http://schemas.microsoft.com/office/drawing/2016/5/13/chartex" xmlns:cx8="http://schemas.microsoft.com/office/drawing/2016/5/14/chartex" xmlns:mc="http://schemas.openxmlformats.org/markup-compatibility/2006" xmlns:aink="http://schemas.microsoft.com/office/drawing/2016/ink" xmlns:am3d="http://schemas.microsoft.com/office/drawing/2017/model3d" xmlns:o="urn:schemas-microsoft-com:office:office" xmlns:r="http://schemas.openxmlformats.org/officeDocument/2006/relationships" xmlns:m="http://schemas.openxmlformats.org/officeDocument/2006/math" xmlns:v="urn:schemas-microsoft-com:vml" xmlns:wp14="http://schemas.microsoft.com/office/word/2010/wordprocessingDrawing" xmlns:wp="http://schemas.openxmlformats.org/drawingml/2006/wordprocessingDrawing" xmlns:w10="urn:schemas-microsoft-com:office:word" xmlns:w="http://schemas.openxmlformats.org/wordprocessingml/2006/main" xmlns:w14="http://schemas.microsoft.com/office/word/2010/wordml" xmlns:w15="http://schemas.microsoft.com/office/word/2012/wordml" xmlns:w16cex="http://schemas.microsoft.com/office/word/2018/wordml/cex" xmlns:w16cid="http://schemas.microsoft.com/office/word/2016/wordml/cid" xmlns:w16="http://schemas.microsoft.com/office/word/2018/wordml" xmlns:w16se="http://schemas.microsoft.com/office/word/2015/wordml/symex" xmlns:wpg="http://schemas.microsoft.com/office/word/2010/wordprocessingGroup" xmlns:wpi="http://schemas.microsoft.com/office/word/2010/wordprocessingInk" xmlns:wne="http://schemas.microsoft.com/office/word/2006/wordml" xmlns:wps="http://schemas.microsoft.com/office/word/2010/wordprocessingShape" mc:Ignorable="w14 w15 w16se w16cid w16 w16cex wp14">
   <w:p>
     <w:pPr>
       <w:pStyle w:val="Pieddepage"/>
@@ -6817,7 +7401,7 @@
 </file>
 
 <file path=word/footnotes.xml><?xml version="1.0" encoding="utf-8"?>
-<w:footnotes xmlns:wpc="http://schemas.microsoft.com/office/word/2010/wordprocessingCanvas" xmlns:cx="http://schemas.microsoft.com/office/drawing/2014/chartex" xmlns:cx1="http://schemas.microsoft.com/office/drawing/2015/9/8/chartex" xmlns:cx2="http://schemas.microsoft.com/office/drawing/2015/10/21/chartex" xmlns:cx3="http://schemas.microsoft.com/office/drawing/2016/5/9/chartex" xmlns:cx4="http://schemas.microsoft.com/office/drawing/2016/5/10/chartex" xmlns:cx5="http://schemas.microsoft.com/office/drawing/2016/5/11/chartex" xmlns:cx6="http://schemas.microsoft.com/office/drawing/2016/5/12/chartex" xmlns:cx7="http://schemas.microsoft.com/office/drawing/2016/5/13/chartex" xmlns:cx8="http://schemas.microsoft.com/office/drawing/2016/5/14/chartex" xmlns:mc="http://schemas.openxmlformats.org/markup-compatibility/2006" xmlns:aink="http://schemas.microsoft.com/office/drawing/2016/ink" xmlns:am3d="http://schemas.microsoft.com/office/drawing/2017/model3d" xmlns:o="urn:schemas-microsoft-com:office:office" xmlns:r="http://schemas.openxmlformats.org/officeDocument/2006/relationships" xmlns:m="http://schemas.openxmlformats.org/officeDocument/2006/math" xmlns:v="urn:schemas-microsoft-com:vml" xmlns:wp14="http://schemas.microsoft.com/office/word/2010/wordprocessingDrawing" xmlns:wp="http://schemas.openxmlformats.org/drawingml/2006/wordprocessingDrawing" xmlns:w10="urn:schemas-microsoft-com:office:word" xmlns:w="http://schemas.openxmlformats.org/wordprocessingml/2006/main" xmlns:w14="http://schemas.microsoft.com/office/word/2010/wordml" xmlns:w15="http://schemas.microsoft.com/office/word/2012/wordml" xmlns:w16cid="http://schemas.microsoft.com/office/word/2016/wordml/cid" xmlns:w16se="http://schemas.microsoft.com/office/word/2015/wordml/symex" xmlns:wpg="http://schemas.microsoft.com/office/word/2010/wordprocessingGroup" xmlns:wpi="http://schemas.microsoft.com/office/word/2010/wordprocessingInk" xmlns:wne="http://schemas.microsoft.com/office/word/2006/wordml" xmlns:wps="http://schemas.microsoft.com/office/word/2010/wordprocessingShape" mc:Ignorable="w14 w15 w16se w16cid wp14">
+<w:footnotes xmlns:wpc="http://schemas.microsoft.com/office/word/2010/wordprocessingCanvas" xmlns:cx="http://schemas.microsoft.com/office/drawing/2014/chartex" xmlns:cx1="http://schemas.microsoft.com/office/drawing/2015/9/8/chartex" xmlns:cx2="http://schemas.microsoft.com/office/drawing/2015/10/21/chartex" xmlns:cx3="http://schemas.microsoft.com/office/drawing/2016/5/9/chartex" xmlns:cx4="http://schemas.microsoft.com/office/drawing/2016/5/10/chartex" xmlns:cx5="http://schemas.microsoft.com/office/drawing/2016/5/11/chartex" xmlns:cx6="http://schemas.microsoft.com/office/drawing/2016/5/12/chartex" xmlns:cx7="http://schemas.microsoft.com/office/drawing/2016/5/13/chartex" xmlns:cx8="http://schemas.microsoft.com/office/drawing/2016/5/14/chartex" xmlns:mc="http://schemas.openxmlformats.org/markup-compatibility/2006" xmlns:aink="http://schemas.microsoft.com/office/drawing/2016/ink" xmlns:am3d="http://schemas.microsoft.com/office/drawing/2017/model3d" xmlns:o="urn:schemas-microsoft-com:office:office" xmlns:r="http://schemas.openxmlformats.org/officeDocument/2006/relationships" xmlns:m="http://schemas.openxmlformats.org/officeDocument/2006/math" xmlns:v="urn:schemas-microsoft-com:vml" xmlns:wp14="http://schemas.microsoft.com/office/word/2010/wordprocessingDrawing" xmlns:wp="http://schemas.openxmlformats.org/drawingml/2006/wordprocessingDrawing" xmlns:w10="urn:schemas-microsoft-com:office:word" xmlns:w="http://schemas.openxmlformats.org/wordprocessingml/2006/main" xmlns:w14="http://schemas.microsoft.com/office/word/2010/wordml" xmlns:w15="http://schemas.microsoft.com/office/word/2012/wordml" xmlns:w16cex="http://schemas.microsoft.com/office/word/2018/wordml/cex" xmlns:w16cid="http://schemas.microsoft.com/office/word/2016/wordml/cid" xmlns:w16="http://schemas.microsoft.com/office/word/2018/wordml" xmlns:w16se="http://schemas.microsoft.com/office/word/2015/wordml/symex" xmlns:wpg="http://schemas.microsoft.com/office/word/2010/wordprocessingGroup" xmlns:wpi="http://schemas.microsoft.com/office/word/2010/wordprocessingInk" xmlns:wne="http://schemas.microsoft.com/office/word/2006/wordml" xmlns:wps="http://schemas.microsoft.com/office/word/2010/wordprocessingShape" mc:Ignorable="w14 w15 w16se w16cid w16 w16cex wp14">
   <w:footnote w:type="separator" w:id="-1">
     <w:p>
       <w:pPr>
@@ -6842,31 +7426,42 @@
     <w:p>
       <w:pPr>
         <w:pStyle w:val="Notedebasdepage"/>
+        <w:rPr>
+          <w:rFonts w:ascii="Times New Roman" w:hAnsi="Times New Roman" w:cs="Times New Roman"/>
+        </w:rPr>
       </w:pPr>
       <w:r>
         <w:rPr>
           <w:rStyle w:val="Appelnotedebasdep"/>
+          <w:rFonts w:ascii="Times New Roman" w:hAnsi="Times New Roman" w:cs="Times New Roman"/>
         </w:rPr>
         <w:footnoteRef/>
       </w:r>
       <w:r>
-        <w:t xml:space="preserve"> </w:t>
-      </w:r>
-      <w:r>
-        <w:t>Source :</w:t>
-      </w:r>
-      <w:r>
+        <w:rPr>
+          <w:rFonts w:ascii="Times New Roman" w:hAnsi="Times New Roman" w:cs="Times New Roman"/>
+        </w:rPr>
+        <w:t xml:space="preserve"> Source :</w:t>
+      </w:r>
+      <w:r>
+        <w:rPr>
+          <w:rFonts w:ascii="Times New Roman" w:hAnsi="Times New Roman" w:cs="Times New Roman"/>
+        </w:rPr>
         <w:t xml:space="preserve"> </w:t>
       </w:r>
       <w:hyperlink r:id="rId1" w:history="1">
         <w:r>
           <w:rPr>
             <w:rStyle w:val="Lienhypertexte"/>
+            <w:rFonts w:ascii="Times New Roman" w:hAnsi="Times New Roman" w:cs="Times New Roman"/>
           </w:rPr>
           <w:t>https://gym.openai.com/</w:t>
         </w:r>
       </w:hyperlink>
       <w:r>
+        <w:rPr>
+          <w:rFonts w:ascii="Times New Roman" w:hAnsi="Times New Roman" w:cs="Times New Roman"/>
+        </w:rPr>
         <w:t xml:space="preserve"> </w:t>
       </w:r>
     </w:p>
@@ -6875,7 +7470,7 @@
 </file>
 
 <file path=word/header1.xml><?xml version="1.0" encoding="utf-8"?>
-<w:hdr xmlns:wpc="http://schemas.microsoft.com/office/word/2010/wordprocessingCanvas" xmlns:cx="http://schemas.microsoft.com/office/drawing/2014/chartex" xmlns:cx1="http://schemas.microsoft.com/office/drawing/2015/9/8/chartex" xmlns:cx2="http://schemas.microsoft.com/office/drawing/2015/10/21/chartex" xmlns:cx3="http://schemas.microsoft.com/office/drawing/2016/5/9/chartex" xmlns:cx4="http://schemas.microsoft.com/office/drawing/2016/5/10/chartex" xmlns:cx5="http://schemas.microsoft.com/office/drawing/2016/5/11/chartex" xmlns:cx6="http://schemas.microsoft.com/office/drawing/2016/5/12/chartex" xmlns:cx7="http://schemas.microsoft.com/office/drawing/2016/5/13/chartex" xmlns:cx8="http://schemas.microsoft.com/office/drawing/2016/5/14/chartex" xmlns:mc="http://schemas.openxmlformats.org/markup-compatibility/2006" xmlns:aink="http://schemas.microsoft.com/office/drawing/2016/ink" xmlns:am3d="http://schemas.microsoft.com/office/drawing/2017/model3d" xmlns:o="urn:schemas-microsoft-com:office:office" xmlns:r="http://schemas.openxmlformats.org/officeDocument/2006/relationships" xmlns:m="http://schemas.openxmlformats.org/officeDocument/2006/math" xmlns:v="urn:schemas-microsoft-com:vml" xmlns:wp14="http://schemas.microsoft.com/office/word/2010/wordprocessingDrawing" xmlns:wp="http://schemas.openxmlformats.org/drawingml/2006/wordprocessingDrawing" xmlns:w10="urn:schemas-microsoft-com:office:word" xmlns:w="http://schemas.openxmlformats.org/wordprocessingml/2006/main" xmlns:w14="http://schemas.microsoft.com/office/word/2010/wordml" xmlns:w15="http://schemas.microsoft.com/office/word/2012/wordml" xmlns:w16cid="http://schemas.microsoft.com/office/word/2016/wordml/cid" xmlns:w16se="http://schemas.microsoft.com/office/word/2015/wordml/symex" xmlns:wpg="http://schemas.microsoft.com/office/word/2010/wordprocessingGroup" xmlns:wpi="http://schemas.microsoft.com/office/word/2010/wordprocessingInk" xmlns:wne="http://schemas.microsoft.com/office/word/2006/wordml" xmlns:wps="http://schemas.microsoft.com/office/word/2010/wordprocessingShape" mc:Ignorable="w14 w15 w16se w16cid wp14">
+<w:hdr xmlns:wpc="http://schemas.microsoft.com/office/word/2010/wordprocessingCanvas" xmlns:cx="http://schemas.microsoft.com/office/drawing/2014/chartex" xmlns:cx1="http://schemas.microsoft.com/office/drawing/2015/9/8/chartex" xmlns:cx2="http://schemas.microsoft.com/office/drawing/2015/10/21/chartex" xmlns:cx3="http://schemas.microsoft.com/office/drawing/2016/5/9/chartex" xmlns:cx4="http://schemas.microsoft.com/office/drawing/2016/5/10/chartex" xmlns:cx5="http://schemas.microsoft.com/office/drawing/2016/5/11/chartex" xmlns:cx6="http://schemas.microsoft.com/office/drawing/2016/5/12/chartex" xmlns:cx7="http://schemas.microsoft.com/office/drawing/2016/5/13/chartex" xmlns:cx8="http://schemas.microsoft.com/office/drawing/2016/5/14/chartex" xmlns:mc="http://schemas.openxmlformats.org/markup-compatibility/2006" xmlns:aink="http://schemas.microsoft.com/office/drawing/2016/ink" xmlns:am3d="http://schemas.microsoft.com/office/drawing/2017/model3d" xmlns:o="urn:schemas-microsoft-com:office:office" xmlns:r="http://schemas.openxmlformats.org/officeDocument/2006/relationships" xmlns:m="http://schemas.openxmlformats.org/officeDocument/2006/math" xmlns:v="urn:schemas-microsoft-com:vml" xmlns:wp14="http://schemas.microsoft.com/office/word/2010/wordprocessingDrawing" xmlns:wp="http://schemas.openxmlformats.org/drawingml/2006/wordprocessingDrawing" xmlns:w10="urn:schemas-microsoft-com:office:word" xmlns:w="http://schemas.openxmlformats.org/wordprocessingml/2006/main" xmlns:w14="http://schemas.microsoft.com/office/word/2010/wordml" xmlns:w15="http://schemas.microsoft.com/office/word/2012/wordml" xmlns:w16cex="http://schemas.microsoft.com/office/word/2018/wordml/cex" xmlns:w16cid="http://schemas.microsoft.com/office/word/2016/wordml/cid" xmlns:w16="http://schemas.microsoft.com/office/word/2018/wordml" xmlns:w16se="http://schemas.microsoft.com/office/word/2015/wordml/symex" xmlns:wpg="http://schemas.microsoft.com/office/word/2010/wordprocessingGroup" xmlns:wpi="http://schemas.microsoft.com/office/word/2010/wordprocessingInk" xmlns:wne="http://schemas.microsoft.com/office/word/2006/wordml" xmlns:wps="http://schemas.microsoft.com/office/word/2010/wordprocessingShape" mc:Ignorable="w14 w15 w16se w16cid w16 w16cex wp14">
   <w:p>
     <w:pPr>
       <w:pStyle w:val="En-tte"/>
@@ -6885,7 +7480,7 @@
 </file>
 
 <file path=word/header2.xml><?xml version="1.0" encoding="utf-8"?>
-<w:hdr xmlns:wpc="http://schemas.microsoft.com/office/word/2010/wordprocessingCanvas" xmlns:cx="http://schemas.microsoft.com/office/drawing/2014/chartex" xmlns:cx1="http://schemas.microsoft.com/office/drawing/2015/9/8/chartex" xmlns:cx2="http://schemas.microsoft.com/office/drawing/2015/10/21/chartex" xmlns:cx3="http://schemas.microsoft.com/office/drawing/2016/5/9/chartex" xmlns:cx4="http://schemas.microsoft.com/office/drawing/2016/5/10/chartex" xmlns:cx5="http://schemas.microsoft.com/office/drawing/2016/5/11/chartex" xmlns:cx6="http://schemas.microsoft.com/office/drawing/2016/5/12/chartex" xmlns:cx7="http://schemas.microsoft.com/office/drawing/2016/5/13/chartex" xmlns:cx8="http://schemas.microsoft.com/office/drawing/2016/5/14/chartex" xmlns:mc="http://schemas.openxmlformats.org/markup-compatibility/2006" xmlns:aink="http://schemas.microsoft.com/office/drawing/2016/ink" xmlns:am3d="http://schemas.microsoft.com/office/drawing/2017/model3d" xmlns:o="urn:schemas-microsoft-com:office:office" xmlns:r="http://schemas.openxmlformats.org/officeDocument/2006/relationships" xmlns:m="http://schemas.openxmlformats.org/officeDocument/2006/math" xmlns:v="urn:schemas-microsoft-com:vml" xmlns:wp14="http://schemas.microsoft.com/office/word/2010/wordprocessingDrawing" xmlns:wp="http://schemas.openxmlformats.org/drawingml/2006/wordprocessingDrawing" xmlns:w10="urn:schemas-microsoft-com:office:word" xmlns:w="http://schemas.openxmlformats.org/wordprocessingml/2006/main" xmlns:w14="http://schemas.microsoft.com/office/word/2010/wordml" xmlns:w15="http://schemas.microsoft.com/office/word/2012/wordml" xmlns:w16cid="http://schemas.microsoft.com/office/word/2016/wordml/cid" xmlns:w16se="http://schemas.microsoft.com/office/word/2015/wordml/symex" xmlns:wpg="http://schemas.microsoft.com/office/word/2010/wordprocessingGroup" xmlns:wpi="http://schemas.microsoft.com/office/word/2010/wordprocessingInk" xmlns:wne="http://schemas.microsoft.com/office/word/2006/wordml" xmlns:wps="http://schemas.microsoft.com/office/word/2010/wordprocessingShape" mc:Ignorable="w14 w15 w16se w16cid wp14">
+<w:hdr xmlns:wpc="http://schemas.microsoft.com/office/word/2010/wordprocessingCanvas" xmlns:cx="http://schemas.microsoft.com/office/drawing/2014/chartex" xmlns:cx1="http://schemas.microsoft.com/office/drawing/2015/9/8/chartex" xmlns:cx2="http://schemas.microsoft.com/office/drawing/2015/10/21/chartex" xmlns:cx3="http://schemas.microsoft.com/office/drawing/2016/5/9/chartex" xmlns:cx4="http://schemas.microsoft.com/office/drawing/2016/5/10/chartex" xmlns:cx5="http://schemas.microsoft.com/office/drawing/2016/5/11/chartex" xmlns:cx6="http://schemas.microsoft.com/office/drawing/2016/5/12/chartex" xmlns:cx7="http://schemas.microsoft.com/office/drawing/2016/5/13/chartex" xmlns:cx8="http://schemas.microsoft.com/office/drawing/2016/5/14/chartex" xmlns:mc="http://schemas.openxmlformats.org/markup-compatibility/2006" xmlns:aink="http://schemas.microsoft.com/office/drawing/2016/ink" xmlns:am3d="http://schemas.microsoft.com/office/drawing/2017/model3d" xmlns:o="urn:schemas-microsoft-com:office:office" xmlns:r="http://schemas.openxmlformats.org/officeDocument/2006/relationships" xmlns:m="http://schemas.openxmlformats.org/officeDocument/2006/math" xmlns:v="urn:schemas-microsoft-com:vml" xmlns:wp14="http://schemas.microsoft.com/office/word/2010/wordprocessingDrawing" xmlns:wp="http://schemas.openxmlformats.org/drawingml/2006/wordprocessingDrawing" xmlns:w10="urn:schemas-microsoft-com:office:word" xmlns:w="http://schemas.openxmlformats.org/wordprocessingml/2006/main" xmlns:w14="http://schemas.microsoft.com/office/word/2010/wordml" xmlns:w15="http://schemas.microsoft.com/office/word/2012/wordml" xmlns:w16cex="http://schemas.microsoft.com/office/word/2018/wordml/cex" xmlns:w16cid="http://schemas.microsoft.com/office/word/2016/wordml/cid" xmlns:w16="http://schemas.microsoft.com/office/word/2018/wordml" xmlns:w16se="http://schemas.microsoft.com/office/word/2015/wordml/symex" xmlns:wpg="http://schemas.microsoft.com/office/word/2010/wordprocessingGroup" xmlns:wpi="http://schemas.microsoft.com/office/word/2010/wordprocessingInk" xmlns:wne="http://schemas.microsoft.com/office/word/2006/wordml" xmlns:wps="http://schemas.microsoft.com/office/word/2010/wordprocessingShape" mc:Ignorable="w14 w15 w16se w16cid w16 w16cex wp14">
   <w:p>
     <w:pPr>
       <w:pStyle w:val="En-tte"/>
@@ -6895,7 +7490,7 @@
 </file>
 
 <file path=word/header3.xml><?xml version="1.0" encoding="utf-8"?>
-<w:hdr xmlns:wpc="http://schemas.microsoft.com/office/word/2010/wordprocessingCanvas" xmlns:cx="http://schemas.microsoft.com/office/drawing/2014/chartex" xmlns:cx1="http://schemas.microsoft.com/office/drawing/2015/9/8/chartex" xmlns:cx2="http://schemas.microsoft.com/office/drawing/2015/10/21/chartex" xmlns:cx3="http://schemas.microsoft.com/office/drawing/2016/5/9/chartex" xmlns:cx4="http://schemas.microsoft.com/office/drawing/2016/5/10/chartex" xmlns:cx5="http://schemas.microsoft.com/office/drawing/2016/5/11/chartex" xmlns:cx6="http://schemas.microsoft.com/office/drawing/2016/5/12/chartex" xmlns:cx7="http://schemas.microsoft.com/office/drawing/2016/5/13/chartex" xmlns:cx8="http://schemas.microsoft.com/office/drawing/2016/5/14/chartex" xmlns:mc="http://schemas.openxmlformats.org/markup-compatibility/2006" xmlns:aink="http://schemas.microsoft.com/office/drawing/2016/ink" xmlns:am3d="http://schemas.microsoft.com/office/drawing/2017/model3d" xmlns:o="urn:schemas-microsoft-com:office:office" xmlns:r="http://schemas.openxmlformats.org/officeDocument/2006/relationships" xmlns:m="http://schemas.openxmlformats.org/officeDocument/2006/math" xmlns:v="urn:schemas-microsoft-com:vml" xmlns:wp14="http://schemas.microsoft.com/office/word/2010/wordprocessingDrawing" xmlns:wp="http://schemas.openxmlformats.org/drawingml/2006/wordprocessingDrawing" xmlns:w10="urn:schemas-microsoft-com:office:word" xmlns:w="http://schemas.openxmlformats.org/wordprocessingml/2006/main" xmlns:w14="http://schemas.microsoft.com/office/word/2010/wordml" xmlns:w15="http://schemas.microsoft.com/office/word/2012/wordml" xmlns:w16cid="http://schemas.microsoft.com/office/word/2016/wordml/cid" xmlns:w16se="http://schemas.microsoft.com/office/word/2015/wordml/symex" xmlns:wpg="http://schemas.microsoft.com/office/word/2010/wordprocessingGroup" xmlns:wpi="http://schemas.microsoft.com/office/word/2010/wordprocessingInk" xmlns:wne="http://schemas.microsoft.com/office/word/2006/wordml" xmlns:wps="http://schemas.microsoft.com/office/word/2010/wordprocessingShape" mc:Ignorable="w14 w15 w16se w16cid wp14">
+<w:hdr xmlns:wpc="http://schemas.microsoft.com/office/word/2010/wordprocessingCanvas" xmlns:cx="http://schemas.microsoft.com/office/drawing/2014/chartex" xmlns:cx1="http://schemas.microsoft.com/office/drawing/2015/9/8/chartex" xmlns:cx2="http://schemas.microsoft.com/office/drawing/2015/10/21/chartex" xmlns:cx3="http://schemas.microsoft.com/office/drawing/2016/5/9/chartex" xmlns:cx4="http://schemas.microsoft.com/office/drawing/2016/5/10/chartex" xmlns:cx5="http://schemas.microsoft.com/office/drawing/2016/5/11/chartex" xmlns:cx6="http://schemas.microsoft.com/office/drawing/2016/5/12/chartex" xmlns:cx7="http://schemas.microsoft.com/office/drawing/2016/5/13/chartex" xmlns:cx8="http://schemas.microsoft.com/office/drawing/2016/5/14/chartex" xmlns:mc="http://schemas.openxmlformats.org/markup-compatibility/2006" xmlns:aink="http://schemas.microsoft.com/office/drawing/2016/ink" xmlns:am3d="http://schemas.microsoft.com/office/drawing/2017/model3d" xmlns:o="urn:schemas-microsoft-com:office:office" xmlns:r="http://schemas.openxmlformats.org/officeDocument/2006/relationships" xmlns:m="http://schemas.openxmlformats.org/officeDocument/2006/math" xmlns:v="urn:schemas-microsoft-com:vml" xmlns:wp14="http://schemas.microsoft.com/office/word/2010/wordprocessingDrawing" xmlns:wp="http://schemas.openxmlformats.org/drawingml/2006/wordprocessingDrawing" xmlns:w10="urn:schemas-microsoft-com:office:word" xmlns:w="http://schemas.openxmlformats.org/wordprocessingml/2006/main" xmlns:w14="http://schemas.microsoft.com/office/word/2010/wordml" xmlns:w15="http://schemas.microsoft.com/office/word/2012/wordml" xmlns:w16cex="http://schemas.microsoft.com/office/word/2018/wordml/cex" xmlns:w16cid="http://schemas.microsoft.com/office/word/2016/wordml/cid" xmlns:w16="http://schemas.microsoft.com/office/word/2018/wordml" xmlns:w16se="http://schemas.microsoft.com/office/word/2015/wordml/symex" xmlns:wpg="http://schemas.microsoft.com/office/word/2010/wordprocessingGroup" xmlns:wpi="http://schemas.microsoft.com/office/word/2010/wordprocessingInk" xmlns:wne="http://schemas.microsoft.com/office/word/2006/wordml" xmlns:wps="http://schemas.microsoft.com/office/word/2010/wordprocessingShape" mc:Ignorable="w14 w15 w16se w16cid w16 w16cex wp14">
   <w:p>
     <w:pPr>
       <w:pStyle w:val="En-tte"/>
@@ -6905,7 +7500,7 @@
 </file>
 
 <file path=word/styles.xml><?xml version="1.0" encoding="utf-8"?>
-<w:styles xmlns:mc="http://schemas.openxmlformats.org/markup-compatibility/2006" xmlns:r="http://schemas.openxmlformats.org/officeDocument/2006/relationships" xmlns:w="http://schemas.openxmlformats.org/wordprocessingml/2006/main" xmlns:w14="http://schemas.microsoft.com/office/word/2010/wordml" xmlns:w15="http://schemas.microsoft.com/office/word/2012/wordml" xmlns:w16cid="http://schemas.microsoft.com/office/word/2016/wordml/cid" xmlns:w16se="http://schemas.microsoft.com/office/word/2015/wordml/symex" mc:Ignorable="w14 w15 w16se w16cid">
+<w:styles xmlns:mc="http://schemas.openxmlformats.org/markup-compatibility/2006" xmlns:r="http://schemas.openxmlformats.org/officeDocument/2006/relationships" xmlns:w="http://schemas.openxmlformats.org/wordprocessingml/2006/main" xmlns:w14="http://schemas.microsoft.com/office/word/2010/wordml" xmlns:w15="http://schemas.microsoft.com/office/word/2012/wordml" xmlns:w16cex="http://schemas.microsoft.com/office/word/2018/wordml/cex" xmlns:w16cid="http://schemas.microsoft.com/office/word/2016/wordml/cid" xmlns:w16="http://schemas.microsoft.com/office/word/2018/wordml" xmlns:w16se="http://schemas.microsoft.com/office/word/2015/wordml/symex" mc:Ignorable="w14 w15 w16se w16cid w16 w16cex">
   <w:docDefaults>
     <w:rPrDefault>
       <w:rPr>
@@ -7742,7 +8337,7 @@
               <a:cs typeface="Times New Roman" panose="02020603050405020304" pitchFamily="18" charset="0"/>
             </a:defRPr>
           </a:pPr>
-          <a:endParaRPr lang="en-US"/>
+          <a:endParaRPr lang="fr-FR"/>
         </a:p>
       </c:txPr>
     </c:title>
@@ -7898,7 +8493,7 @@
                   <a:cs typeface="Times New Roman" panose="02020603050405020304" pitchFamily="18" charset="0"/>
                 </a:defRPr>
               </a:pPr>
-              <a:endParaRPr lang="en-US"/>
+              <a:endParaRPr lang="fr-FR"/>
             </a:p>
           </c:txPr>
         </c:title>
@@ -7936,7 +8531,7 @@
                 <a:cs typeface="Times New Roman" panose="02020603050405020304" pitchFamily="18" charset="0"/>
               </a:defRPr>
             </a:pPr>
-            <a:endParaRPr lang="en-US"/>
+            <a:endParaRPr lang="fr-FR"/>
           </a:p>
         </c:txPr>
         <c:crossAx val="1279358367"/>
@@ -8016,7 +8611,7 @@
                   <a:cs typeface="Times New Roman" panose="02020603050405020304" pitchFamily="18" charset="0"/>
                 </a:defRPr>
               </a:pPr>
-              <a:endParaRPr lang="en-US"/>
+              <a:endParaRPr lang="fr-FR"/>
             </a:p>
           </c:txPr>
         </c:title>
@@ -8054,7 +8649,7 @@
                 <a:cs typeface="Times New Roman" panose="02020603050405020304" pitchFamily="18" charset="0"/>
               </a:defRPr>
             </a:pPr>
-            <a:endParaRPr lang="en-US"/>
+            <a:endParaRPr lang="fr-FR"/>
           </a:p>
         </c:txPr>
         <c:crossAx val="1284137519"/>
@@ -8105,7 +8700,7 @@
           <a:cs typeface="Times New Roman" panose="02020603050405020304" pitchFamily="18" charset="0"/>
         </a:defRPr>
       </a:pPr>
-      <a:endParaRPr lang="en-US"/>
+      <a:endParaRPr lang="fr-FR"/>
     </a:p>
   </c:txPr>
   <c:externalData r:id="rId3">
@@ -8970,7 +9565,7 @@
 </file>
 
 <file path=customXml/itemProps1.xml><?xml version="1.0" encoding="utf-8"?>
-<ds:datastoreItem xmlns:ds="http://schemas.openxmlformats.org/officeDocument/2006/customXml" ds:itemID="{4753A198-9193-485E-990E-19656E68377D}">
+<ds:datastoreItem xmlns:ds="http://schemas.openxmlformats.org/officeDocument/2006/customXml" ds:itemID="{4D3ED73E-5F03-4D0E-9713-1688D0E19BB4}">
   <ds:schemaRefs>
     <ds:schemaRef ds:uri="http://schemas.openxmlformats.org/officeDocument/2006/bibliography"/>
   </ds:schemaRefs>

</xml_diff>

<commit_message>
Cleanup repo and create final pdf
</commit_message>
<xml_diff>
--- a/projet/Rapport.docx
+++ b/projet/Rapport.docx
@@ -1,6 +1,6 @@
 
 <file path=word/document.xml><?xml version="1.0" encoding="utf-8"?>
-<w:document xmlns:wpc="http://schemas.microsoft.com/office/word/2010/wordprocessingCanvas" xmlns:cx="http://schemas.microsoft.com/office/drawing/2014/chartex" xmlns:cx1="http://schemas.microsoft.com/office/drawing/2015/9/8/chartex" xmlns:cx2="http://schemas.microsoft.com/office/drawing/2015/10/21/chartex" xmlns:cx3="http://schemas.microsoft.com/office/drawing/2016/5/9/chartex" xmlns:cx4="http://schemas.microsoft.com/office/drawing/2016/5/10/chartex" xmlns:cx5="http://schemas.microsoft.com/office/drawing/2016/5/11/chartex" xmlns:cx6="http://schemas.microsoft.com/office/drawing/2016/5/12/chartex" xmlns:cx7="http://schemas.microsoft.com/office/drawing/2016/5/13/chartex" xmlns:cx8="http://schemas.microsoft.com/office/drawing/2016/5/14/chartex" xmlns:mc="http://schemas.openxmlformats.org/markup-compatibility/2006" xmlns:aink="http://schemas.microsoft.com/office/drawing/2016/ink" xmlns:am3d="http://schemas.microsoft.com/office/drawing/2017/model3d" xmlns:o="urn:schemas-microsoft-com:office:office" xmlns:r="http://schemas.openxmlformats.org/officeDocument/2006/relationships" xmlns:m="http://schemas.openxmlformats.org/officeDocument/2006/math" xmlns:v="urn:schemas-microsoft-com:vml" xmlns:wp14="http://schemas.microsoft.com/office/word/2010/wordprocessingDrawing" xmlns:wp="http://schemas.openxmlformats.org/drawingml/2006/wordprocessingDrawing" xmlns:w10="urn:schemas-microsoft-com:office:word" xmlns:w="http://schemas.openxmlformats.org/wordprocessingml/2006/main" xmlns:w14="http://schemas.microsoft.com/office/word/2010/wordml" xmlns:w15="http://schemas.microsoft.com/office/word/2012/wordml" xmlns:w16cex="http://schemas.microsoft.com/office/word/2018/wordml/cex" xmlns:w16cid="http://schemas.microsoft.com/office/word/2016/wordml/cid" xmlns:w16="http://schemas.microsoft.com/office/word/2018/wordml" xmlns:w16se="http://schemas.microsoft.com/office/word/2015/wordml/symex" xmlns:wpg="http://schemas.microsoft.com/office/word/2010/wordprocessingGroup" xmlns:wpi="http://schemas.microsoft.com/office/word/2010/wordprocessingInk" xmlns:wne="http://schemas.microsoft.com/office/word/2006/wordml" xmlns:wps="http://schemas.microsoft.com/office/word/2010/wordprocessingShape" mc:Ignorable="w14 w15 w16se w16cid w16 w16cex wp14">
+<w:document xmlns:wpc="http://schemas.microsoft.com/office/word/2010/wordprocessingCanvas" xmlns:cx="http://schemas.microsoft.com/office/drawing/2014/chartex" xmlns:cx1="http://schemas.microsoft.com/office/drawing/2015/9/8/chartex" xmlns:cx2="http://schemas.microsoft.com/office/drawing/2015/10/21/chartex" xmlns:cx3="http://schemas.microsoft.com/office/drawing/2016/5/9/chartex" xmlns:cx4="http://schemas.microsoft.com/office/drawing/2016/5/10/chartex" xmlns:cx5="http://schemas.microsoft.com/office/drawing/2016/5/11/chartex" xmlns:cx6="http://schemas.microsoft.com/office/drawing/2016/5/12/chartex" xmlns:cx7="http://schemas.microsoft.com/office/drawing/2016/5/13/chartex" xmlns:cx8="http://schemas.microsoft.com/office/drawing/2016/5/14/chartex" xmlns:mc="http://schemas.openxmlformats.org/markup-compatibility/2006" xmlns:aink="http://schemas.microsoft.com/office/drawing/2016/ink" xmlns:am3d="http://schemas.microsoft.com/office/drawing/2017/model3d" xmlns:o="urn:schemas-microsoft-com:office:office" xmlns:r="http://schemas.openxmlformats.org/officeDocument/2006/relationships" xmlns:m="http://schemas.openxmlformats.org/officeDocument/2006/math" xmlns:v="urn:schemas-microsoft-com:vml" xmlns:wp14="http://schemas.microsoft.com/office/word/2010/wordprocessingDrawing" xmlns:wp="http://schemas.openxmlformats.org/drawingml/2006/wordprocessingDrawing" xmlns:w10="urn:schemas-microsoft-com:office:word" xmlns:w="http://schemas.openxmlformats.org/wordprocessingml/2006/main" xmlns:w14="http://schemas.microsoft.com/office/word/2010/wordml" xmlns:w15="http://schemas.microsoft.com/office/word/2012/wordml" xmlns:w16cid="http://schemas.microsoft.com/office/word/2016/wordml/cid" xmlns:w16se="http://schemas.microsoft.com/office/word/2015/wordml/symex" xmlns:wpg="http://schemas.microsoft.com/office/word/2010/wordprocessingGroup" xmlns:wpi="http://schemas.microsoft.com/office/word/2010/wordprocessingInk" xmlns:wne="http://schemas.microsoft.com/office/word/2006/wordml" xmlns:wps="http://schemas.microsoft.com/office/word/2010/wordprocessingShape" mc:Ignorable="w14 w15 w16se w16cid wp14">
   <w:body>
     <w:p>
       <w:pPr>
@@ -5444,7 +5444,7 @@
               </wp:anchor>
             </w:drawing>
           </mc:Choice>
-          <mc:Fallback>
+          <mc:Fallback xmlns:w16="http://schemas.microsoft.com/office/word/2018/wordml" xmlns:w16cex="http://schemas.microsoft.com/office/word/2018/wordml/cex">
             <w:pict>
               <v:shapetype w14:anchorId="57BDCA0E" id="_x0000_t104" coordsize="21600,21600" o:spt="104" adj="12960,19440,7200" path="ar0@22@3@21,,0@4@21@14@22@1@21@7@21@12@2l@13@2@8,0@11@2wa0@22@3@21@10@2@16@24@14@22@1@21@16@24@14,xewr@14@22@1@21@7@21@16@24nfe">
                 <v:stroke joinstyle="miter"/>
@@ -5586,7 +5586,7 @@
               </wp:anchor>
             </w:drawing>
           </mc:Choice>
-          <mc:Fallback>
+          <mc:Fallback xmlns:w16="http://schemas.microsoft.com/office/word/2018/wordml" xmlns:w16cex="http://schemas.microsoft.com/office/word/2018/wordml/cex">
             <w:pict>
               <v:shape w14:anchorId="1FEE03ED" id="Arrow: Curved Up 9" o:spid="_x0000_s1026" type="#_x0000_t104" style="position:absolute;margin-left:111.95pt;margin-top:119.1pt;width:35.9pt;height:23.6pt;rotation:-10879760fd;z-index:251663360;visibility:visible;mso-wrap-style:square;mso-width-percent:0;mso-height-percent:0;mso-wrap-distance-left:9pt;mso-wrap-distance-top:0;mso-wrap-distance-right:9pt;mso-wrap-distance-bottom:0;mso-position-horizontal:absolute;mso-position-horizontal-relative:text;mso-position-vertical:absolute;mso-position-vertical-relative:text;mso-width-percent:0;mso-height-percent:0;mso-width-relative:margin;mso-height-relative:margin;v-text-anchor:middle" o:gfxdata="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" adj="14506,18517,5400" fillcolor="red" stroked="f" strokeweight="1pt"/>
             </w:pict>
@@ -5871,7 +5871,7 @@
               </wp:anchor>
             </w:drawing>
           </mc:Choice>
-          <mc:Fallback>
+          <mc:Fallback xmlns:w16="http://schemas.microsoft.com/office/word/2018/wordml" xmlns:w16cex="http://schemas.microsoft.com/office/word/2018/wordml/cex">
             <w:pict>
               <v:shape w14:anchorId="32A4122D" id="Straight Arrow Connector 13" o:spid="_x0000_s1026" type="#_x0000_t32" style="position:absolute;margin-left:52.55pt;margin-top:128.5pt;width:31.2pt;height:0;flip:x;z-index:251668480;visibility:visible;mso-wrap-style:square;mso-wrap-distance-left:9pt;mso-wrap-distance-top:0;mso-wrap-distance-right:9pt;mso-wrap-distance-bottom:0;mso-position-horizontal:absolute;mso-position-horizontal-relative:text;mso-position-vertical:absolute;mso-position-vertical-relative:text" o:gfxdata="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" strokecolor="red" strokeweight="1pt">
                 <v:stroke endarrow="block" joinstyle="miter"/>
@@ -5947,7 +5947,7 @@
               </wp:anchor>
             </w:drawing>
           </mc:Choice>
-          <mc:Fallback>
+          <mc:Fallback xmlns:w16="http://schemas.microsoft.com/office/word/2018/wordml" xmlns:w16cex="http://schemas.microsoft.com/office/word/2018/wordml/cex">
             <w:pict>
               <v:shape w14:anchorId="1C26CF18" id="Straight Arrow Connector 7" o:spid="_x0000_s1026" type="#_x0000_t32" style="position:absolute;margin-left:104.8pt;margin-top:123.95pt;width:34.6pt;height:3.55pt;flip:y;z-index:251667456;visibility:visible;mso-wrap-style:square;mso-width-percent:0;mso-height-percent:0;mso-wrap-distance-left:9pt;mso-wrap-distance-top:0;mso-wrap-distance-right:9pt;mso-wrap-distance-bottom:0;mso-position-horizontal:absolute;mso-position-horizontal-relative:text;mso-position-vertical:absolute;mso-position-vertical-relative:text;mso-width-percent:0;mso-height-percent:0;mso-width-relative:margin;mso-height-relative:margin" o:gfxdata="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" strokecolor="red" strokeweight="1pt">
                 <v:stroke endarrow="block" joinstyle="miter"/>
@@ -6384,13 +6384,67 @@
     </w:p>
     <w:p>
       <w:pPr>
+        <w:spacing w:after="160"/>
+        <w:jc w:val="both"/>
+        <w:rPr>
+          <w:rFonts w:ascii="Times New Roman" w:hAnsi="Times New Roman" w:cs="Times New Roman"/>
+          <w:b/>
+          <w:bCs/>
+        </w:rPr>
+      </w:pPr>
+      <w:r>
+        <w:rPr>
+          <w:rFonts w:ascii="Times New Roman" w:hAnsi="Times New Roman" w:cs="Times New Roman"/>
+          <w:b/>
+          <w:bCs/>
+        </w:rPr>
+        <w:t xml:space="preserve">7 </w:t>
+      </w:r>
+      <w:r>
+        <w:rPr>
+          <w:rFonts w:ascii="Times New Roman" w:hAnsi="Times New Roman" w:cs="Times New Roman"/>
+          <w:b/>
+          <w:bCs/>
+        </w:rPr>
+        <w:tab/>
+        <w:t>Lien vers le GitHub</w:t>
+      </w:r>
+    </w:p>
+    <w:p>
+      <w:pPr>
+        <w:spacing w:after="160"/>
+        <w:jc w:val="both"/>
+        <w:rPr>
+          <w:rFonts w:ascii="Times New Roman" w:hAnsi="Times New Roman" w:cs="Times New Roman"/>
+        </w:rPr>
+      </w:pPr>
+      <w:hyperlink r:id="rId17" w:history="1">
+        <w:r>
+          <w:rPr>
+            <w:rStyle w:val="Lienhypertexte"/>
+            <w:rFonts w:ascii="Times New Roman" w:hAnsi="Times New Roman" w:cs="Times New Roman"/>
+          </w:rPr>
+          <w:t>https://github.com/beurnii/INF8225</w:t>
+        </w:r>
+      </w:hyperlink>
+    </w:p>
+    <w:p>
+      <w:pPr>
+        <w:spacing w:after="160"/>
+        <w:jc w:val="both"/>
+        <w:rPr>
+          <w:rFonts w:ascii="Times New Roman" w:hAnsi="Times New Roman" w:cs="Times New Roman"/>
+        </w:rPr>
+      </w:pPr>
+    </w:p>
+    <w:p>
+      <w:pPr>
         <w:spacing w:after="160" w:line="360" w:lineRule="auto"/>
         <w:jc w:val="both"/>
         <w:rPr>
           <w:rFonts w:ascii="Times New Roman" w:hAnsi="Times New Roman" w:cs="Times New Roman"/>
           <w:b/>
           <w:bCs/>
-          <w:lang w:val="en-CA"/>
         </w:rPr>
       </w:pPr>
       <w:r>
@@ -6398,30 +6452,33 @@
           <w:rFonts w:ascii="Times New Roman" w:hAnsi="Times New Roman" w:cs="Times New Roman"/>
           <w:b/>
           <w:bCs/>
-          <w:lang w:val="en-CA"/>
-        </w:rPr>
-        <w:t xml:space="preserve">7 </w:t>
+        </w:rPr>
+        <w:t>8</w:t>
       </w:r>
       <w:r>
         <w:rPr>
           <w:rFonts w:ascii="Times New Roman" w:hAnsi="Times New Roman" w:cs="Times New Roman"/>
           <w:b/>
           <w:bCs/>
-          <w:lang w:val="en-CA"/>
-        </w:rPr>
-        <w:tab/>
-      </w:r>
-      <w:proofErr w:type="spellStart"/>
+        </w:rPr>
+        <w:t xml:space="preserve"> </w:t>
+      </w:r>
       <w:r>
         <w:rPr>
           <w:rFonts w:ascii="Times New Roman" w:hAnsi="Times New Roman" w:cs="Times New Roman"/>
           <w:b/>
           <w:bCs/>
-          <w:lang w:val="en-CA"/>
+        </w:rPr>
+        <w:tab/>
+      </w:r>
+      <w:r>
+        <w:rPr>
+          <w:rFonts w:ascii="Times New Roman" w:hAnsi="Times New Roman" w:cs="Times New Roman"/>
+          <w:b/>
+          <w:bCs/>
         </w:rPr>
         <w:t>Références</w:t>
       </w:r>
-      <w:proofErr w:type="spellEnd"/>
     </w:p>
     <w:p>
       <w:pPr>
@@ -7208,16 +7265,7 @@
           <w:iCs/>
           <w:lang w:val="en-US"/>
         </w:rPr>
-        <w:t xml:space="preserve">: Genetic Algorithms are a Competitive Alternative for </w:t>
-      </w:r>
-      <w:r>
-        <w:rPr>
-          <w:rFonts w:ascii="Times New Roman" w:hAnsi="Times New Roman" w:cs="Times New Roman"/>
-          <w:i/>
-          <w:iCs/>
-          <w:lang w:val="en-US"/>
-        </w:rPr>
-        <w:t>Training Deep Neural Networks for Reinforced Learning</w:t>
+        <w:t>: Genetic Algorithms are a Competitive Alternative for Training Deep Neural Networks for Reinforced Learning</w:t>
       </w:r>
       <w:r>
         <w:rPr>
@@ -7346,7 +7394,7 @@
 </file>
 
 <file path=word/endnotes.xml><?xml version="1.0" encoding="utf-8"?>
-<w:endnotes xmlns:wpc="http://schemas.microsoft.com/office/word/2010/wordprocessingCanvas" xmlns:cx="http://schemas.microsoft.com/office/drawing/2014/chartex" xmlns:cx1="http://schemas.microsoft.com/office/drawing/2015/9/8/chartex" xmlns:cx2="http://schemas.microsoft.com/office/drawing/2015/10/21/chartex" xmlns:cx3="http://schemas.microsoft.com/office/drawing/2016/5/9/chartex" xmlns:cx4="http://schemas.microsoft.com/office/drawing/2016/5/10/chartex" xmlns:cx5="http://schemas.microsoft.com/office/drawing/2016/5/11/chartex" xmlns:cx6="http://schemas.microsoft.com/office/drawing/2016/5/12/chartex" xmlns:cx7="http://schemas.microsoft.com/office/drawing/2016/5/13/chartex" xmlns:cx8="http://schemas.microsoft.com/office/drawing/2016/5/14/chartex" xmlns:mc="http://schemas.openxmlformats.org/markup-compatibility/2006" xmlns:aink="http://schemas.microsoft.com/office/drawing/2016/ink" xmlns:am3d="http://schemas.microsoft.com/office/drawing/2017/model3d" xmlns:o="urn:schemas-microsoft-com:office:office" xmlns:r="http://schemas.openxmlformats.org/officeDocument/2006/relationships" xmlns:m="http://schemas.openxmlformats.org/officeDocument/2006/math" xmlns:v="urn:schemas-microsoft-com:vml" xmlns:wp14="http://schemas.microsoft.com/office/word/2010/wordprocessingDrawing" xmlns:wp="http://schemas.openxmlformats.org/drawingml/2006/wordprocessingDrawing" xmlns:w10="urn:schemas-microsoft-com:office:word" xmlns:w="http://schemas.openxmlformats.org/wordprocessingml/2006/main" xmlns:w14="http://schemas.microsoft.com/office/word/2010/wordml" xmlns:w15="http://schemas.microsoft.com/office/word/2012/wordml" xmlns:w16cex="http://schemas.microsoft.com/office/word/2018/wordml/cex" xmlns:w16cid="http://schemas.microsoft.com/office/word/2016/wordml/cid" xmlns:w16="http://schemas.microsoft.com/office/word/2018/wordml" xmlns:w16se="http://schemas.microsoft.com/office/word/2015/wordml/symex" xmlns:wpg="http://schemas.microsoft.com/office/word/2010/wordprocessingGroup" xmlns:wpi="http://schemas.microsoft.com/office/word/2010/wordprocessingInk" xmlns:wne="http://schemas.microsoft.com/office/word/2006/wordml" xmlns:wps="http://schemas.microsoft.com/office/word/2010/wordprocessingShape" mc:Ignorable="w14 w15 w16se w16cid w16 w16cex wp14">
+<w:endnotes xmlns:wpc="http://schemas.microsoft.com/office/word/2010/wordprocessingCanvas" xmlns:cx="http://schemas.microsoft.com/office/drawing/2014/chartex" xmlns:cx1="http://schemas.microsoft.com/office/drawing/2015/9/8/chartex" xmlns:cx2="http://schemas.microsoft.com/office/drawing/2015/10/21/chartex" xmlns:cx3="http://schemas.microsoft.com/office/drawing/2016/5/9/chartex" xmlns:cx4="http://schemas.microsoft.com/office/drawing/2016/5/10/chartex" xmlns:cx5="http://schemas.microsoft.com/office/drawing/2016/5/11/chartex" xmlns:cx6="http://schemas.microsoft.com/office/drawing/2016/5/12/chartex" xmlns:cx7="http://schemas.microsoft.com/office/drawing/2016/5/13/chartex" xmlns:cx8="http://schemas.microsoft.com/office/drawing/2016/5/14/chartex" xmlns:mc="http://schemas.openxmlformats.org/markup-compatibility/2006" xmlns:aink="http://schemas.microsoft.com/office/drawing/2016/ink" xmlns:am3d="http://schemas.microsoft.com/office/drawing/2017/model3d" xmlns:o="urn:schemas-microsoft-com:office:office" xmlns:r="http://schemas.openxmlformats.org/officeDocument/2006/relationships" xmlns:m="http://schemas.openxmlformats.org/officeDocument/2006/math" xmlns:v="urn:schemas-microsoft-com:vml" xmlns:wp14="http://schemas.microsoft.com/office/word/2010/wordprocessingDrawing" xmlns:wp="http://schemas.openxmlformats.org/drawingml/2006/wordprocessingDrawing" xmlns:w10="urn:schemas-microsoft-com:office:word" xmlns:w="http://schemas.openxmlformats.org/wordprocessingml/2006/main" xmlns:w14="http://schemas.microsoft.com/office/word/2010/wordml" xmlns:w15="http://schemas.microsoft.com/office/word/2012/wordml" xmlns:w16cid="http://schemas.microsoft.com/office/word/2016/wordml/cid" xmlns:w16se="http://schemas.microsoft.com/office/word/2015/wordml/symex" xmlns:wpg="http://schemas.microsoft.com/office/word/2010/wordprocessingGroup" xmlns:wpi="http://schemas.microsoft.com/office/word/2010/wordprocessingInk" xmlns:wne="http://schemas.microsoft.com/office/word/2006/wordml" xmlns:wps="http://schemas.microsoft.com/office/word/2010/wordprocessingShape" mc:Ignorable="w14 w15 w16se w16cid wp14">
   <w:endnote w:type="separator" w:id="-1">
     <w:p>
       <w:pPr>
@@ -7371,7 +7419,7 @@
 </file>
 
 <file path=word/footer1.xml><?xml version="1.0" encoding="utf-8"?>
-<w:ftr xmlns:wpc="http://schemas.microsoft.com/office/word/2010/wordprocessingCanvas" xmlns:cx="http://schemas.microsoft.com/office/drawing/2014/chartex" xmlns:cx1="http://schemas.microsoft.com/office/drawing/2015/9/8/chartex" xmlns:cx2="http://schemas.microsoft.com/office/drawing/2015/10/21/chartex" xmlns:cx3="http://schemas.microsoft.com/office/drawing/2016/5/9/chartex" xmlns:cx4="http://schemas.microsoft.com/office/drawing/2016/5/10/chartex" xmlns:cx5="http://schemas.microsoft.com/office/drawing/2016/5/11/chartex" xmlns:cx6="http://schemas.microsoft.com/office/drawing/2016/5/12/chartex" xmlns:cx7="http://schemas.microsoft.com/office/drawing/2016/5/13/chartex" xmlns:cx8="http://schemas.microsoft.com/office/drawing/2016/5/14/chartex" xmlns:mc="http://schemas.openxmlformats.org/markup-compatibility/2006" xmlns:aink="http://schemas.microsoft.com/office/drawing/2016/ink" xmlns:am3d="http://schemas.microsoft.com/office/drawing/2017/model3d" xmlns:o="urn:schemas-microsoft-com:office:office" xmlns:r="http://schemas.openxmlformats.org/officeDocument/2006/relationships" xmlns:m="http://schemas.openxmlformats.org/officeDocument/2006/math" xmlns:v="urn:schemas-microsoft-com:vml" xmlns:wp14="http://schemas.microsoft.com/office/word/2010/wordprocessingDrawing" xmlns:wp="http://schemas.openxmlformats.org/drawingml/2006/wordprocessingDrawing" xmlns:w10="urn:schemas-microsoft-com:office:word" xmlns:w="http://schemas.openxmlformats.org/wordprocessingml/2006/main" xmlns:w14="http://schemas.microsoft.com/office/word/2010/wordml" xmlns:w15="http://schemas.microsoft.com/office/word/2012/wordml" xmlns:w16cex="http://schemas.microsoft.com/office/word/2018/wordml/cex" xmlns:w16cid="http://schemas.microsoft.com/office/word/2016/wordml/cid" xmlns:w16="http://schemas.microsoft.com/office/word/2018/wordml" xmlns:w16se="http://schemas.microsoft.com/office/word/2015/wordml/symex" xmlns:wpg="http://schemas.microsoft.com/office/word/2010/wordprocessingGroup" xmlns:wpi="http://schemas.microsoft.com/office/word/2010/wordprocessingInk" xmlns:wne="http://schemas.microsoft.com/office/word/2006/wordml" xmlns:wps="http://schemas.microsoft.com/office/word/2010/wordprocessingShape" mc:Ignorable="w14 w15 w16se w16cid w16 w16cex wp14">
+<w:ftr xmlns:wpc="http://schemas.microsoft.com/office/word/2010/wordprocessingCanvas" xmlns:cx="http://schemas.microsoft.com/office/drawing/2014/chartex" xmlns:cx1="http://schemas.microsoft.com/office/drawing/2015/9/8/chartex" xmlns:cx2="http://schemas.microsoft.com/office/drawing/2015/10/21/chartex" xmlns:cx3="http://schemas.microsoft.com/office/drawing/2016/5/9/chartex" xmlns:cx4="http://schemas.microsoft.com/office/drawing/2016/5/10/chartex" xmlns:cx5="http://schemas.microsoft.com/office/drawing/2016/5/11/chartex" xmlns:cx6="http://schemas.microsoft.com/office/drawing/2016/5/12/chartex" xmlns:cx7="http://schemas.microsoft.com/office/drawing/2016/5/13/chartex" xmlns:cx8="http://schemas.microsoft.com/office/drawing/2016/5/14/chartex" xmlns:mc="http://schemas.openxmlformats.org/markup-compatibility/2006" xmlns:aink="http://schemas.microsoft.com/office/drawing/2016/ink" xmlns:am3d="http://schemas.microsoft.com/office/drawing/2017/model3d" xmlns:o="urn:schemas-microsoft-com:office:office" xmlns:r="http://schemas.openxmlformats.org/officeDocument/2006/relationships" xmlns:m="http://schemas.openxmlformats.org/officeDocument/2006/math" xmlns:v="urn:schemas-microsoft-com:vml" xmlns:wp14="http://schemas.microsoft.com/office/word/2010/wordprocessingDrawing" xmlns:wp="http://schemas.openxmlformats.org/drawingml/2006/wordprocessingDrawing" xmlns:w10="urn:schemas-microsoft-com:office:word" xmlns:w="http://schemas.openxmlformats.org/wordprocessingml/2006/main" xmlns:w14="http://schemas.microsoft.com/office/word/2010/wordml" xmlns:w15="http://schemas.microsoft.com/office/word/2012/wordml" xmlns:w16cid="http://schemas.microsoft.com/office/word/2016/wordml/cid" xmlns:w16se="http://schemas.microsoft.com/office/word/2015/wordml/symex" xmlns:wpg="http://schemas.microsoft.com/office/word/2010/wordprocessingGroup" xmlns:wpi="http://schemas.microsoft.com/office/word/2010/wordprocessingInk" xmlns:wne="http://schemas.microsoft.com/office/word/2006/wordml" xmlns:wps="http://schemas.microsoft.com/office/word/2010/wordprocessingShape" mc:Ignorable="w14 w15 w16se w16cid wp14">
   <w:p>
     <w:pPr>
       <w:pStyle w:val="Pieddepage"/>
@@ -7381,7 +7429,7 @@
 </file>
 
 <file path=word/footer2.xml><?xml version="1.0" encoding="utf-8"?>
-<w:ftr xmlns:wpc="http://schemas.microsoft.com/office/word/2010/wordprocessingCanvas" xmlns:cx="http://schemas.microsoft.com/office/drawing/2014/chartex" xmlns:cx1="http://schemas.microsoft.com/office/drawing/2015/9/8/chartex" xmlns:cx2="http://schemas.microsoft.com/office/drawing/2015/10/21/chartex" xmlns:cx3="http://schemas.microsoft.com/office/drawing/2016/5/9/chartex" xmlns:cx4="http://schemas.microsoft.com/office/drawing/2016/5/10/chartex" xmlns:cx5="http://schemas.microsoft.com/office/drawing/2016/5/11/chartex" xmlns:cx6="http://schemas.microsoft.com/office/drawing/2016/5/12/chartex" xmlns:cx7="http://schemas.microsoft.com/office/drawing/2016/5/13/chartex" xmlns:cx8="http://schemas.microsoft.com/office/drawing/2016/5/14/chartex" xmlns:mc="http://schemas.openxmlformats.org/markup-compatibility/2006" xmlns:aink="http://schemas.microsoft.com/office/drawing/2016/ink" xmlns:am3d="http://schemas.microsoft.com/office/drawing/2017/model3d" xmlns:o="urn:schemas-microsoft-com:office:office" xmlns:r="http://schemas.openxmlformats.org/officeDocument/2006/relationships" xmlns:m="http://schemas.openxmlformats.org/officeDocument/2006/math" xmlns:v="urn:schemas-microsoft-com:vml" xmlns:wp14="http://schemas.microsoft.com/office/word/2010/wordprocessingDrawing" xmlns:wp="http://schemas.openxmlformats.org/drawingml/2006/wordprocessingDrawing" xmlns:w10="urn:schemas-microsoft-com:office:word" xmlns:w="http://schemas.openxmlformats.org/wordprocessingml/2006/main" xmlns:w14="http://schemas.microsoft.com/office/word/2010/wordml" xmlns:w15="http://schemas.microsoft.com/office/word/2012/wordml" xmlns:w16cex="http://schemas.microsoft.com/office/word/2018/wordml/cex" xmlns:w16cid="http://schemas.microsoft.com/office/word/2016/wordml/cid" xmlns:w16="http://schemas.microsoft.com/office/word/2018/wordml" xmlns:w16se="http://schemas.microsoft.com/office/word/2015/wordml/symex" xmlns:wpg="http://schemas.microsoft.com/office/word/2010/wordprocessingGroup" xmlns:wpi="http://schemas.microsoft.com/office/word/2010/wordprocessingInk" xmlns:wne="http://schemas.microsoft.com/office/word/2006/wordml" xmlns:wps="http://schemas.microsoft.com/office/word/2010/wordprocessingShape" mc:Ignorable="w14 w15 w16se w16cid w16 w16cex wp14">
+<w:ftr xmlns:wpc="http://schemas.microsoft.com/office/word/2010/wordprocessingCanvas" xmlns:cx="http://schemas.microsoft.com/office/drawing/2014/chartex" xmlns:cx1="http://schemas.microsoft.com/office/drawing/2015/9/8/chartex" xmlns:cx2="http://schemas.microsoft.com/office/drawing/2015/10/21/chartex" xmlns:cx3="http://schemas.microsoft.com/office/drawing/2016/5/9/chartex" xmlns:cx4="http://schemas.microsoft.com/office/drawing/2016/5/10/chartex" xmlns:cx5="http://schemas.microsoft.com/office/drawing/2016/5/11/chartex" xmlns:cx6="http://schemas.microsoft.com/office/drawing/2016/5/12/chartex" xmlns:cx7="http://schemas.microsoft.com/office/drawing/2016/5/13/chartex" xmlns:cx8="http://schemas.microsoft.com/office/drawing/2016/5/14/chartex" xmlns:mc="http://schemas.openxmlformats.org/markup-compatibility/2006" xmlns:aink="http://schemas.microsoft.com/office/drawing/2016/ink" xmlns:am3d="http://schemas.microsoft.com/office/drawing/2017/model3d" xmlns:o="urn:schemas-microsoft-com:office:office" xmlns:r="http://schemas.openxmlformats.org/officeDocument/2006/relationships" xmlns:m="http://schemas.openxmlformats.org/officeDocument/2006/math" xmlns:v="urn:schemas-microsoft-com:vml" xmlns:wp14="http://schemas.microsoft.com/office/word/2010/wordprocessingDrawing" xmlns:wp="http://schemas.openxmlformats.org/drawingml/2006/wordprocessingDrawing" xmlns:w10="urn:schemas-microsoft-com:office:word" xmlns:w="http://schemas.openxmlformats.org/wordprocessingml/2006/main" xmlns:w14="http://schemas.microsoft.com/office/word/2010/wordml" xmlns:w15="http://schemas.microsoft.com/office/word/2012/wordml" xmlns:w16cid="http://schemas.microsoft.com/office/word/2016/wordml/cid" xmlns:w16se="http://schemas.microsoft.com/office/word/2015/wordml/symex" xmlns:wpg="http://schemas.microsoft.com/office/word/2010/wordprocessingGroup" xmlns:wpi="http://schemas.microsoft.com/office/word/2010/wordprocessingInk" xmlns:wne="http://schemas.microsoft.com/office/word/2006/wordml" xmlns:wps="http://schemas.microsoft.com/office/word/2010/wordprocessingShape" mc:Ignorable="w14 w15 w16se w16cid wp14">
   <w:p>
     <w:pPr>
       <w:pStyle w:val="Pieddepage"/>
@@ -7391,7 +7439,7 @@
 </file>
 
 <file path=word/footer3.xml><?xml version="1.0" encoding="utf-8"?>
-<w:ftr xmlns:wpc="http://schemas.microsoft.com/office/word/2010/wordprocessingCanvas" xmlns:cx="http://schemas.microsoft.com/office/drawing/2014/chartex" xmlns:cx1="http://schemas.microsoft.com/office/drawing/2015/9/8/chartex" xmlns:cx2="http://schemas.microsoft.com/office/drawing/2015/10/21/chartex" xmlns:cx3="http://schemas.microsoft.com/office/drawing/2016/5/9/chartex" xmlns:cx4="http://schemas.microsoft.com/office/drawing/2016/5/10/chartex" xmlns:cx5="http://schemas.microsoft.com/office/drawing/2016/5/11/chartex" xmlns:cx6="http://schemas.microsoft.com/office/drawing/2016/5/12/chartex" xmlns:cx7="http://schemas.microsoft.com/office/drawing/2016/5/13/chartex" xmlns:cx8="http://schemas.microsoft.com/office/drawing/2016/5/14/chartex" xmlns:mc="http://schemas.openxmlformats.org/markup-compatibility/2006" xmlns:aink="http://schemas.microsoft.com/office/drawing/2016/ink" xmlns:am3d="http://schemas.microsoft.com/office/drawing/2017/model3d" xmlns:o="urn:schemas-microsoft-com:office:office" xmlns:r="http://schemas.openxmlformats.org/officeDocument/2006/relationships" xmlns:m="http://schemas.openxmlformats.org/officeDocument/2006/math" xmlns:v="urn:schemas-microsoft-com:vml" xmlns:wp14="http://schemas.microsoft.com/office/word/2010/wordprocessingDrawing" xmlns:wp="http://schemas.openxmlformats.org/drawingml/2006/wordprocessingDrawing" xmlns:w10="urn:schemas-microsoft-com:office:word" xmlns:w="http://schemas.openxmlformats.org/wordprocessingml/2006/main" xmlns:w14="http://schemas.microsoft.com/office/word/2010/wordml" xmlns:w15="http://schemas.microsoft.com/office/word/2012/wordml" xmlns:w16cex="http://schemas.microsoft.com/office/word/2018/wordml/cex" xmlns:w16cid="http://schemas.microsoft.com/office/word/2016/wordml/cid" xmlns:w16="http://schemas.microsoft.com/office/word/2018/wordml" xmlns:w16se="http://schemas.microsoft.com/office/word/2015/wordml/symex" xmlns:wpg="http://schemas.microsoft.com/office/word/2010/wordprocessingGroup" xmlns:wpi="http://schemas.microsoft.com/office/word/2010/wordprocessingInk" xmlns:wne="http://schemas.microsoft.com/office/word/2006/wordml" xmlns:wps="http://schemas.microsoft.com/office/word/2010/wordprocessingShape" mc:Ignorable="w14 w15 w16se w16cid w16 w16cex wp14">
+<w:ftr xmlns:wpc="http://schemas.microsoft.com/office/word/2010/wordprocessingCanvas" xmlns:cx="http://schemas.microsoft.com/office/drawing/2014/chartex" xmlns:cx1="http://schemas.microsoft.com/office/drawing/2015/9/8/chartex" xmlns:cx2="http://schemas.microsoft.com/office/drawing/2015/10/21/chartex" xmlns:cx3="http://schemas.microsoft.com/office/drawing/2016/5/9/chartex" xmlns:cx4="http://schemas.microsoft.com/office/drawing/2016/5/10/chartex" xmlns:cx5="http://schemas.microsoft.com/office/drawing/2016/5/11/chartex" xmlns:cx6="http://schemas.microsoft.com/office/drawing/2016/5/12/chartex" xmlns:cx7="http://schemas.microsoft.com/office/drawing/2016/5/13/chartex" xmlns:cx8="http://schemas.microsoft.com/office/drawing/2016/5/14/chartex" xmlns:mc="http://schemas.openxmlformats.org/markup-compatibility/2006" xmlns:aink="http://schemas.microsoft.com/office/drawing/2016/ink" xmlns:am3d="http://schemas.microsoft.com/office/drawing/2017/model3d" xmlns:o="urn:schemas-microsoft-com:office:office" xmlns:r="http://schemas.openxmlformats.org/officeDocument/2006/relationships" xmlns:m="http://schemas.openxmlformats.org/officeDocument/2006/math" xmlns:v="urn:schemas-microsoft-com:vml" xmlns:wp14="http://schemas.microsoft.com/office/word/2010/wordprocessingDrawing" xmlns:wp="http://schemas.openxmlformats.org/drawingml/2006/wordprocessingDrawing" xmlns:w10="urn:schemas-microsoft-com:office:word" xmlns:w="http://schemas.openxmlformats.org/wordprocessingml/2006/main" xmlns:w14="http://schemas.microsoft.com/office/word/2010/wordml" xmlns:w15="http://schemas.microsoft.com/office/word/2012/wordml" xmlns:w16cid="http://schemas.microsoft.com/office/word/2016/wordml/cid" xmlns:w16se="http://schemas.microsoft.com/office/word/2015/wordml/symex" xmlns:wpg="http://schemas.microsoft.com/office/word/2010/wordprocessingGroup" xmlns:wpi="http://schemas.microsoft.com/office/word/2010/wordprocessingInk" xmlns:wne="http://schemas.microsoft.com/office/word/2006/wordml" xmlns:wps="http://schemas.microsoft.com/office/word/2010/wordprocessingShape" mc:Ignorable="w14 w15 w16se w16cid wp14">
   <w:p>
     <w:pPr>
       <w:pStyle w:val="Pieddepage"/>
@@ -7401,7 +7449,7 @@
 </file>
 
 <file path=word/footnotes.xml><?xml version="1.0" encoding="utf-8"?>
-<w:footnotes xmlns:wpc="http://schemas.microsoft.com/office/word/2010/wordprocessingCanvas" xmlns:cx="http://schemas.microsoft.com/office/drawing/2014/chartex" xmlns:cx1="http://schemas.microsoft.com/office/drawing/2015/9/8/chartex" xmlns:cx2="http://schemas.microsoft.com/office/drawing/2015/10/21/chartex" xmlns:cx3="http://schemas.microsoft.com/office/drawing/2016/5/9/chartex" xmlns:cx4="http://schemas.microsoft.com/office/drawing/2016/5/10/chartex" xmlns:cx5="http://schemas.microsoft.com/office/drawing/2016/5/11/chartex" xmlns:cx6="http://schemas.microsoft.com/office/drawing/2016/5/12/chartex" xmlns:cx7="http://schemas.microsoft.com/office/drawing/2016/5/13/chartex" xmlns:cx8="http://schemas.microsoft.com/office/drawing/2016/5/14/chartex" xmlns:mc="http://schemas.openxmlformats.org/markup-compatibility/2006" xmlns:aink="http://schemas.microsoft.com/office/drawing/2016/ink" xmlns:am3d="http://schemas.microsoft.com/office/drawing/2017/model3d" xmlns:o="urn:schemas-microsoft-com:office:office" xmlns:r="http://schemas.openxmlformats.org/officeDocument/2006/relationships" xmlns:m="http://schemas.openxmlformats.org/officeDocument/2006/math" xmlns:v="urn:schemas-microsoft-com:vml" xmlns:wp14="http://schemas.microsoft.com/office/word/2010/wordprocessingDrawing" xmlns:wp="http://schemas.openxmlformats.org/drawingml/2006/wordprocessingDrawing" xmlns:w10="urn:schemas-microsoft-com:office:word" xmlns:w="http://schemas.openxmlformats.org/wordprocessingml/2006/main" xmlns:w14="http://schemas.microsoft.com/office/word/2010/wordml" xmlns:w15="http://schemas.microsoft.com/office/word/2012/wordml" xmlns:w16cex="http://schemas.microsoft.com/office/word/2018/wordml/cex" xmlns:w16cid="http://schemas.microsoft.com/office/word/2016/wordml/cid" xmlns:w16="http://schemas.microsoft.com/office/word/2018/wordml" xmlns:w16se="http://schemas.microsoft.com/office/word/2015/wordml/symex" xmlns:wpg="http://schemas.microsoft.com/office/word/2010/wordprocessingGroup" xmlns:wpi="http://schemas.microsoft.com/office/word/2010/wordprocessingInk" xmlns:wne="http://schemas.microsoft.com/office/word/2006/wordml" xmlns:wps="http://schemas.microsoft.com/office/word/2010/wordprocessingShape" mc:Ignorable="w14 w15 w16se w16cid w16 w16cex wp14">
+<w:footnotes xmlns:wpc="http://schemas.microsoft.com/office/word/2010/wordprocessingCanvas" xmlns:cx="http://schemas.microsoft.com/office/drawing/2014/chartex" xmlns:cx1="http://schemas.microsoft.com/office/drawing/2015/9/8/chartex" xmlns:cx2="http://schemas.microsoft.com/office/drawing/2015/10/21/chartex" xmlns:cx3="http://schemas.microsoft.com/office/drawing/2016/5/9/chartex" xmlns:cx4="http://schemas.microsoft.com/office/drawing/2016/5/10/chartex" xmlns:cx5="http://schemas.microsoft.com/office/drawing/2016/5/11/chartex" xmlns:cx6="http://schemas.microsoft.com/office/drawing/2016/5/12/chartex" xmlns:cx7="http://schemas.microsoft.com/office/drawing/2016/5/13/chartex" xmlns:cx8="http://schemas.microsoft.com/office/drawing/2016/5/14/chartex" xmlns:mc="http://schemas.openxmlformats.org/markup-compatibility/2006" xmlns:aink="http://schemas.microsoft.com/office/drawing/2016/ink" xmlns:am3d="http://schemas.microsoft.com/office/drawing/2017/model3d" xmlns:o="urn:schemas-microsoft-com:office:office" xmlns:r="http://schemas.openxmlformats.org/officeDocument/2006/relationships" xmlns:m="http://schemas.openxmlformats.org/officeDocument/2006/math" xmlns:v="urn:schemas-microsoft-com:vml" xmlns:wp14="http://schemas.microsoft.com/office/word/2010/wordprocessingDrawing" xmlns:wp="http://schemas.openxmlformats.org/drawingml/2006/wordprocessingDrawing" xmlns:w10="urn:schemas-microsoft-com:office:word" xmlns:w="http://schemas.openxmlformats.org/wordprocessingml/2006/main" xmlns:w14="http://schemas.microsoft.com/office/word/2010/wordml" xmlns:w15="http://schemas.microsoft.com/office/word/2012/wordml" xmlns:w16cid="http://schemas.microsoft.com/office/word/2016/wordml/cid" xmlns:w16se="http://schemas.microsoft.com/office/word/2015/wordml/symex" xmlns:wpg="http://schemas.microsoft.com/office/word/2010/wordprocessingGroup" xmlns:wpi="http://schemas.microsoft.com/office/word/2010/wordprocessingInk" xmlns:wne="http://schemas.microsoft.com/office/word/2006/wordml" xmlns:wps="http://schemas.microsoft.com/office/word/2010/wordprocessingShape" mc:Ignorable="w14 w15 w16se w16cid wp14">
   <w:footnote w:type="separator" w:id="-1">
     <w:p>
       <w:pPr>
@@ -7470,7 +7518,7 @@
 </file>
 
 <file path=word/header1.xml><?xml version="1.0" encoding="utf-8"?>
-<w:hdr xmlns:wpc="http://schemas.microsoft.com/office/word/2010/wordprocessingCanvas" xmlns:cx="http://schemas.microsoft.com/office/drawing/2014/chartex" xmlns:cx1="http://schemas.microsoft.com/office/drawing/2015/9/8/chartex" xmlns:cx2="http://schemas.microsoft.com/office/drawing/2015/10/21/chartex" xmlns:cx3="http://schemas.microsoft.com/office/drawing/2016/5/9/chartex" xmlns:cx4="http://schemas.microsoft.com/office/drawing/2016/5/10/chartex" xmlns:cx5="http://schemas.microsoft.com/office/drawing/2016/5/11/chartex" xmlns:cx6="http://schemas.microsoft.com/office/drawing/2016/5/12/chartex" xmlns:cx7="http://schemas.microsoft.com/office/drawing/2016/5/13/chartex" xmlns:cx8="http://schemas.microsoft.com/office/drawing/2016/5/14/chartex" xmlns:mc="http://schemas.openxmlformats.org/markup-compatibility/2006" xmlns:aink="http://schemas.microsoft.com/office/drawing/2016/ink" xmlns:am3d="http://schemas.microsoft.com/office/drawing/2017/model3d" xmlns:o="urn:schemas-microsoft-com:office:office" xmlns:r="http://schemas.openxmlformats.org/officeDocument/2006/relationships" xmlns:m="http://schemas.openxmlformats.org/officeDocument/2006/math" xmlns:v="urn:schemas-microsoft-com:vml" xmlns:wp14="http://schemas.microsoft.com/office/word/2010/wordprocessingDrawing" xmlns:wp="http://schemas.openxmlformats.org/drawingml/2006/wordprocessingDrawing" xmlns:w10="urn:schemas-microsoft-com:office:word" xmlns:w="http://schemas.openxmlformats.org/wordprocessingml/2006/main" xmlns:w14="http://schemas.microsoft.com/office/word/2010/wordml" xmlns:w15="http://schemas.microsoft.com/office/word/2012/wordml" xmlns:w16cex="http://schemas.microsoft.com/office/word/2018/wordml/cex" xmlns:w16cid="http://schemas.microsoft.com/office/word/2016/wordml/cid" xmlns:w16="http://schemas.microsoft.com/office/word/2018/wordml" xmlns:w16se="http://schemas.microsoft.com/office/word/2015/wordml/symex" xmlns:wpg="http://schemas.microsoft.com/office/word/2010/wordprocessingGroup" xmlns:wpi="http://schemas.microsoft.com/office/word/2010/wordprocessingInk" xmlns:wne="http://schemas.microsoft.com/office/word/2006/wordml" xmlns:wps="http://schemas.microsoft.com/office/word/2010/wordprocessingShape" mc:Ignorable="w14 w15 w16se w16cid w16 w16cex wp14">
+<w:hdr xmlns:wpc="http://schemas.microsoft.com/office/word/2010/wordprocessingCanvas" xmlns:cx="http://schemas.microsoft.com/office/drawing/2014/chartex" xmlns:cx1="http://schemas.microsoft.com/office/drawing/2015/9/8/chartex" xmlns:cx2="http://schemas.microsoft.com/office/drawing/2015/10/21/chartex" xmlns:cx3="http://schemas.microsoft.com/office/drawing/2016/5/9/chartex" xmlns:cx4="http://schemas.microsoft.com/office/drawing/2016/5/10/chartex" xmlns:cx5="http://schemas.microsoft.com/office/drawing/2016/5/11/chartex" xmlns:cx6="http://schemas.microsoft.com/office/drawing/2016/5/12/chartex" xmlns:cx7="http://schemas.microsoft.com/office/drawing/2016/5/13/chartex" xmlns:cx8="http://schemas.microsoft.com/office/drawing/2016/5/14/chartex" xmlns:mc="http://schemas.openxmlformats.org/markup-compatibility/2006" xmlns:aink="http://schemas.microsoft.com/office/drawing/2016/ink" xmlns:am3d="http://schemas.microsoft.com/office/drawing/2017/model3d" xmlns:o="urn:schemas-microsoft-com:office:office" xmlns:r="http://schemas.openxmlformats.org/officeDocument/2006/relationships" xmlns:m="http://schemas.openxmlformats.org/officeDocument/2006/math" xmlns:v="urn:schemas-microsoft-com:vml" xmlns:wp14="http://schemas.microsoft.com/office/word/2010/wordprocessingDrawing" xmlns:wp="http://schemas.openxmlformats.org/drawingml/2006/wordprocessingDrawing" xmlns:w10="urn:schemas-microsoft-com:office:word" xmlns:w="http://schemas.openxmlformats.org/wordprocessingml/2006/main" xmlns:w14="http://schemas.microsoft.com/office/word/2010/wordml" xmlns:w15="http://schemas.microsoft.com/office/word/2012/wordml" xmlns:w16cid="http://schemas.microsoft.com/office/word/2016/wordml/cid" xmlns:w16se="http://schemas.microsoft.com/office/word/2015/wordml/symex" xmlns:wpg="http://schemas.microsoft.com/office/word/2010/wordprocessingGroup" xmlns:wpi="http://schemas.microsoft.com/office/word/2010/wordprocessingInk" xmlns:wne="http://schemas.microsoft.com/office/word/2006/wordml" xmlns:wps="http://schemas.microsoft.com/office/word/2010/wordprocessingShape" mc:Ignorable="w14 w15 w16se w16cid wp14">
   <w:p>
     <w:pPr>
       <w:pStyle w:val="En-tte"/>
@@ -7480,7 +7528,7 @@
 </file>
 
 <file path=word/header2.xml><?xml version="1.0" encoding="utf-8"?>
-<w:hdr xmlns:wpc="http://schemas.microsoft.com/office/word/2010/wordprocessingCanvas" xmlns:cx="http://schemas.microsoft.com/office/drawing/2014/chartex" xmlns:cx1="http://schemas.microsoft.com/office/drawing/2015/9/8/chartex" xmlns:cx2="http://schemas.microsoft.com/office/drawing/2015/10/21/chartex" xmlns:cx3="http://schemas.microsoft.com/office/drawing/2016/5/9/chartex" xmlns:cx4="http://schemas.microsoft.com/office/drawing/2016/5/10/chartex" xmlns:cx5="http://schemas.microsoft.com/office/drawing/2016/5/11/chartex" xmlns:cx6="http://schemas.microsoft.com/office/drawing/2016/5/12/chartex" xmlns:cx7="http://schemas.microsoft.com/office/drawing/2016/5/13/chartex" xmlns:cx8="http://schemas.microsoft.com/office/drawing/2016/5/14/chartex" xmlns:mc="http://schemas.openxmlformats.org/markup-compatibility/2006" xmlns:aink="http://schemas.microsoft.com/office/drawing/2016/ink" xmlns:am3d="http://schemas.microsoft.com/office/drawing/2017/model3d" xmlns:o="urn:schemas-microsoft-com:office:office" xmlns:r="http://schemas.openxmlformats.org/officeDocument/2006/relationships" xmlns:m="http://schemas.openxmlformats.org/officeDocument/2006/math" xmlns:v="urn:schemas-microsoft-com:vml" xmlns:wp14="http://schemas.microsoft.com/office/word/2010/wordprocessingDrawing" xmlns:wp="http://schemas.openxmlformats.org/drawingml/2006/wordprocessingDrawing" xmlns:w10="urn:schemas-microsoft-com:office:word" xmlns:w="http://schemas.openxmlformats.org/wordprocessingml/2006/main" xmlns:w14="http://schemas.microsoft.com/office/word/2010/wordml" xmlns:w15="http://schemas.microsoft.com/office/word/2012/wordml" xmlns:w16cex="http://schemas.microsoft.com/office/word/2018/wordml/cex" xmlns:w16cid="http://schemas.microsoft.com/office/word/2016/wordml/cid" xmlns:w16="http://schemas.microsoft.com/office/word/2018/wordml" xmlns:w16se="http://schemas.microsoft.com/office/word/2015/wordml/symex" xmlns:wpg="http://schemas.microsoft.com/office/word/2010/wordprocessingGroup" xmlns:wpi="http://schemas.microsoft.com/office/word/2010/wordprocessingInk" xmlns:wne="http://schemas.microsoft.com/office/word/2006/wordml" xmlns:wps="http://schemas.microsoft.com/office/word/2010/wordprocessingShape" mc:Ignorable="w14 w15 w16se w16cid w16 w16cex wp14">
+<w:hdr xmlns:wpc="http://schemas.microsoft.com/office/word/2010/wordprocessingCanvas" xmlns:cx="http://schemas.microsoft.com/office/drawing/2014/chartex" xmlns:cx1="http://schemas.microsoft.com/office/drawing/2015/9/8/chartex" xmlns:cx2="http://schemas.microsoft.com/office/drawing/2015/10/21/chartex" xmlns:cx3="http://schemas.microsoft.com/office/drawing/2016/5/9/chartex" xmlns:cx4="http://schemas.microsoft.com/office/drawing/2016/5/10/chartex" xmlns:cx5="http://schemas.microsoft.com/office/drawing/2016/5/11/chartex" xmlns:cx6="http://schemas.microsoft.com/office/drawing/2016/5/12/chartex" xmlns:cx7="http://schemas.microsoft.com/office/drawing/2016/5/13/chartex" xmlns:cx8="http://schemas.microsoft.com/office/drawing/2016/5/14/chartex" xmlns:mc="http://schemas.openxmlformats.org/markup-compatibility/2006" xmlns:aink="http://schemas.microsoft.com/office/drawing/2016/ink" xmlns:am3d="http://schemas.microsoft.com/office/drawing/2017/model3d" xmlns:o="urn:schemas-microsoft-com:office:office" xmlns:r="http://schemas.openxmlformats.org/officeDocument/2006/relationships" xmlns:m="http://schemas.openxmlformats.org/officeDocument/2006/math" xmlns:v="urn:schemas-microsoft-com:vml" xmlns:wp14="http://schemas.microsoft.com/office/word/2010/wordprocessingDrawing" xmlns:wp="http://schemas.openxmlformats.org/drawingml/2006/wordprocessingDrawing" xmlns:w10="urn:schemas-microsoft-com:office:word" xmlns:w="http://schemas.openxmlformats.org/wordprocessingml/2006/main" xmlns:w14="http://schemas.microsoft.com/office/word/2010/wordml" xmlns:w15="http://schemas.microsoft.com/office/word/2012/wordml" xmlns:w16cid="http://schemas.microsoft.com/office/word/2016/wordml/cid" xmlns:w16se="http://schemas.microsoft.com/office/word/2015/wordml/symex" xmlns:wpg="http://schemas.microsoft.com/office/word/2010/wordprocessingGroup" xmlns:wpi="http://schemas.microsoft.com/office/word/2010/wordprocessingInk" xmlns:wne="http://schemas.microsoft.com/office/word/2006/wordml" xmlns:wps="http://schemas.microsoft.com/office/word/2010/wordprocessingShape" mc:Ignorable="w14 w15 w16se w16cid wp14">
   <w:p>
     <w:pPr>
       <w:pStyle w:val="En-tte"/>
@@ -7490,7 +7538,7 @@
 </file>
 
 <file path=word/header3.xml><?xml version="1.0" encoding="utf-8"?>
-<w:hdr xmlns:wpc="http://schemas.microsoft.com/office/word/2010/wordprocessingCanvas" xmlns:cx="http://schemas.microsoft.com/office/drawing/2014/chartex" xmlns:cx1="http://schemas.microsoft.com/office/drawing/2015/9/8/chartex" xmlns:cx2="http://schemas.microsoft.com/office/drawing/2015/10/21/chartex" xmlns:cx3="http://schemas.microsoft.com/office/drawing/2016/5/9/chartex" xmlns:cx4="http://schemas.microsoft.com/office/drawing/2016/5/10/chartex" xmlns:cx5="http://schemas.microsoft.com/office/drawing/2016/5/11/chartex" xmlns:cx6="http://schemas.microsoft.com/office/drawing/2016/5/12/chartex" xmlns:cx7="http://schemas.microsoft.com/office/drawing/2016/5/13/chartex" xmlns:cx8="http://schemas.microsoft.com/office/drawing/2016/5/14/chartex" xmlns:mc="http://schemas.openxmlformats.org/markup-compatibility/2006" xmlns:aink="http://schemas.microsoft.com/office/drawing/2016/ink" xmlns:am3d="http://schemas.microsoft.com/office/drawing/2017/model3d" xmlns:o="urn:schemas-microsoft-com:office:office" xmlns:r="http://schemas.openxmlformats.org/officeDocument/2006/relationships" xmlns:m="http://schemas.openxmlformats.org/officeDocument/2006/math" xmlns:v="urn:schemas-microsoft-com:vml" xmlns:wp14="http://schemas.microsoft.com/office/word/2010/wordprocessingDrawing" xmlns:wp="http://schemas.openxmlformats.org/drawingml/2006/wordprocessingDrawing" xmlns:w10="urn:schemas-microsoft-com:office:word" xmlns:w="http://schemas.openxmlformats.org/wordprocessingml/2006/main" xmlns:w14="http://schemas.microsoft.com/office/word/2010/wordml" xmlns:w15="http://schemas.microsoft.com/office/word/2012/wordml" xmlns:w16cex="http://schemas.microsoft.com/office/word/2018/wordml/cex" xmlns:w16cid="http://schemas.microsoft.com/office/word/2016/wordml/cid" xmlns:w16="http://schemas.microsoft.com/office/word/2018/wordml" xmlns:w16se="http://schemas.microsoft.com/office/word/2015/wordml/symex" xmlns:wpg="http://schemas.microsoft.com/office/word/2010/wordprocessingGroup" xmlns:wpi="http://schemas.microsoft.com/office/word/2010/wordprocessingInk" xmlns:wne="http://schemas.microsoft.com/office/word/2006/wordml" xmlns:wps="http://schemas.microsoft.com/office/word/2010/wordprocessingShape" mc:Ignorable="w14 w15 w16se w16cid w16 w16cex wp14">
+<w:hdr xmlns:wpc="http://schemas.microsoft.com/office/word/2010/wordprocessingCanvas" xmlns:cx="http://schemas.microsoft.com/office/drawing/2014/chartex" xmlns:cx1="http://schemas.microsoft.com/office/drawing/2015/9/8/chartex" xmlns:cx2="http://schemas.microsoft.com/office/drawing/2015/10/21/chartex" xmlns:cx3="http://schemas.microsoft.com/office/drawing/2016/5/9/chartex" xmlns:cx4="http://schemas.microsoft.com/office/drawing/2016/5/10/chartex" xmlns:cx5="http://schemas.microsoft.com/office/drawing/2016/5/11/chartex" xmlns:cx6="http://schemas.microsoft.com/office/drawing/2016/5/12/chartex" xmlns:cx7="http://schemas.microsoft.com/office/drawing/2016/5/13/chartex" xmlns:cx8="http://schemas.microsoft.com/office/drawing/2016/5/14/chartex" xmlns:mc="http://schemas.openxmlformats.org/markup-compatibility/2006" xmlns:aink="http://schemas.microsoft.com/office/drawing/2016/ink" xmlns:am3d="http://schemas.microsoft.com/office/drawing/2017/model3d" xmlns:o="urn:schemas-microsoft-com:office:office" xmlns:r="http://schemas.openxmlformats.org/officeDocument/2006/relationships" xmlns:m="http://schemas.openxmlformats.org/officeDocument/2006/math" xmlns:v="urn:schemas-microsoft-com:vml" xmlns:wp14="http://schemas.microsoft.com/office/word/2010/wordprocessingDrawing" xmlns:wp="http://schemas.openxmlformats.org/drawingml/2006/wordprocessingDrawing" xmlns:w10="urn:schemas-microsoft-com:office:word" xmlns:w="http://schemas.openxmlformats.org/wordprocessingml/2006/main" xmlns:w14="http://schemas.microsoft.com/office/word/2010/wordml" xmlns:w15="http://schemas.microsoft.com/office/word/2012/wordml" xmlns:w16cid="http://schemas.microsoft.com/office/word/2016/wordml/cid" xmlns:w16se="http://schemas.microsoft.com/office/word/2015/wordml/symex" xmlns:wpg="http://schemas.microsoft.com/office/word/2010/wordprocessingGroup" xmlns:wpi="http://schemas.microsoft.com/office/word/2010/wordprocessingInk" xmlns:wne="http://schemas.microsoft.com/office/word/2006/wordml" xmlns:wps="http://schemas.microsoft.com/office/word/2010/wordprocessingShape" mc:Ignorable="w14 w15 w16se w16cid wp14">
   <w:p>
     <w:pPr>
       <w:pStyle w:val="En-tte"/>
@@ -7500,7 +7548,7 @@
 </file>
 
 <file path=word/styles.xml><?xml version="1.0" encoding="utf-8"?>
-<w:styles xmlns:mc="http://schemas.openxmlformats.org/markup-compatibility/2006" xmlns:r="http://schemas.openxmlformats.org/officeDocument/2006/relationships" xmlns:w="http://schemas.openxmlformats.org/wordprocessingml/2006/main" xmlns:w14="http://schemas.microsoft.com/office/word/2010/wordml" xmlns:w15="http://schemas.microsoft.com/office/word/2012/wordml" xmlns:w16cex="http://schemas.microsoft.com/office/word/2018/wordml/cex" xmlns:w16cid="http://schemas.microsoft.com/office/word/2016/wordml/cid" xmlns:w16="http://schemas.microsoft.com/office/word/2018/wordml" xmlns:w16se="http://schemas.microsoft.com/office/word/2015/wordml/symex" mc:Ignorable="w14 w15 w16se w16cid w16 w16cex">
+<w:styles xmlns:mc="http://schemas.openxmlformats.org/markup-compatibility/2006" xmlns:r="http://schemas.openxmlformats.org/officeDocument/2006/relationships" xmlns:w="http://schemas.openxmlformats.org/wordprocessingml/2006/main" xmlns:w14="http://schemas.microsoft.com/office/word/2010/wordml" xmlns:w15="http://schemas.microsoft.com/office/word/2012/wordml" xmlns:w16cid="http://schemas.microsoft.com/office/word/2016/wordml/cid" xmlns:w16se="http://schemas.microsoft.com/office/word/2015/wordml/symex" mc:Ignorable="w14 w15 w16se w16cid">
   <w:docDefaults>
     <w:rPrDefault>
       <w:rPr>
@@ -8337,7 +8385,7 @@
               <a:cs typeface="Times New Roman" panose="02020603050405020304" pitchFamily="18" charset="0"/>
             </a:defRPr>
           </a:pPr>
-          <a:endParaRPr lang="fr-FR"/>
+          <a:endParaRPr lang="en-US"/>
         </a:p>
       </c:txPr>
     </c:title>
@@ -8493,7 +8541,7 @@
                   <a:cs typeface="Times New Roman" panose="02020603050405020304" pitchFamily="18" charset="0"/>
                 </a:defRPr>
               </a:pPr>
-              <a:endParaRPr lang="fr-FR"/>
+              <a:endParaRPr lang="en-US"/>
             </a:p>
           </c:txPr>
         </c:title>
@@ -8531,7 +8579,7 @@
                 <a:cs typeface="Times New Roman" panose="02020603050405020304" pitchFamily="18" charset="0"/>
               </a:defRPr>
             </a:pPr>
-            <a:endParaRPr lang="fr-FR"/>
+            <a:endParaRPr lang="en-US"/>
           </a:p>
         </c:txPr>
         <c:crossAx val="1279358367"/>
@@ -8611,7 +8659,7 @@
                   <a:cs typeface="Times New Roman" panose="02020603050405020304" pitchFamily="18" charset="0"/>
                 </a:defRPr>
               </a:pPr>
-              <a:endParaRPr lang="fr-FR"/>
+              <a:endParaRPr lang="en-US"/>
             </a:p>
           </c:txPr>
         </c:title>
@@ -8649,7 +8697,7 @@
                 <a:cs typeface="Times New Roman" panose="02020603050405020304" pitchFamily="18" charset="0"/>
               </a:defRPr>
             </a:pPr>
-            <a:endParaRPr lang="fr-FR"/>
+            <a:endParaRPr lang="en-US"/>
           </a:p>
         </c:txPr>
         <c:crossAx val="1284137519"/>
@@ -8700,7 +8748,7 @@
           <a:cs typeface="Times New Roman" panose="02020603050405020304" pitchFamily="18" charset="0"/>
         </a:defRPr>
       </a:pPr>
-      <a:endParaRPr lang="fr-FR"/>
+      <a:endParaRPr lang="en-US"/>
     </a:p>
   </c:txPr>
   <c:externalData r:id="rId3">
@@ -9565,7 +9613,7 @@
 </file>
 
 <file path=customXml/itemProps1.xml><?xml version="1.0" encoding="utf-8"?>
-<ds:datastoreItem xmlns:ds="http://schemas.openxmlformats.org/officeDocument/2006/customXml" ds:itemID="{4D3ED73E-5F03-4D0E-9713-1688D0E19BB4}">
+<ds:datastoreItem xmlns:ds="http://schemas.openxmlformats.org/officeDocument/2006/customXml" ds:itemID="{43AD2689-0531-438A-ABCD-D1B93590F353}">
   <ds:schemaRefs>
     <ds:schemaRef ds:uri="http://schemas.openxmlformats.org/officeDocument/2006/bibliography"/>
   </ds:schemaRefs>

</xml_diff>